<commit_message>
changed potential_list to tuple
</commit_message>
<xml_diff>
--- a/Questions.docx
+++ b/Questions.docx
@@ -584,7 +584,10 @@
           </w:tcPr>
           <w:p>
             <w:r>
-              <w:t>Number of nodes visited: 48</w:t>
+              <w:t xml:space="preserve">Number of nodes visited: </w:t>
+            </w:r>
+            <w:r>
+              <w:t>36</w:t>
             </w:r>
           </w:p>
         </w:tc>
@@ -608,19 +611,13 @@
           </w:tcPr>
           <w:p>
             <w:r>
-              <w:t>Execution time: 0.005s</w:t>
+              <w:t>Execution time: 0.00</w:t>
             </w:r>
-          </w:p>
-        </w:tc>
-      </w:tr>
-      <w:tr>
-        <w:tc>
-          <w:tcPr>
-            <w:tcW w:w="10456" w:type="dxa"/>
-          </w:tcPr>
-          <w:p>
             <w:r>
-              <w:t>Loop count: 41</w:t>
+              <w:t>7</w:t>
+            </w:r>
+            <w:r>
+              <w:t>s</w:t>
             </w:r>
           </w:p>
         </w:tc>
@@ -662,7 +659,10 @@
           </w:tcPr>
           <w:p>
             <w:r>
-              <w:t>Number of nodes visited: 3082</w:t>
+              <w:t xml:space="preserve">Number of nodes visited: </w:t>
+            </w:r>
+            <w:r>
+              <w:t>513</w:t>
             </w:r>
           </w:p>
         </w:tc>
@@ -674,7 +674,10 @@
           </w:tcPr>
           <w:p>
             <w:r>
-              <w:t>Number of steps in final path: 327</w:t>
+              <w:t>Number of steps in final path: 3</w:t>
+            </w:r>
+            <w:r>
+              <w:t>31</w:t>
             </w:r>
           </w:p>
         </w:tc>
@@ -686,7 +689,52 @@
           </w:tcPr>
           <w:p>
             <w:r>
-              <w:t>Execution time: 0.436s</w:t>
+              <w:t>Execution time: 0.</w:t>
+            </w:r>
+            <w:r>
+              <w:t>037s</w:t>
+            </w:r>
+          </w:p>
+        </w:tc>
+      </w:tr>
+    </w:tbl>
+    <w:p>
+      <w:pPr>
+        <w:rPr>
+          <w:u w:val="single"/>
+        </w:rPr>
+      </w:pPr>
+    </w:p>
+    <w:p>
+      <w:pPr>
+        <w:rPr>
+          <w:u w:val="single"/>
+        </w:rPr>
+      </w:pPr>
+      <w:r>
+        <w:rPr>
+          <w:u w:val="single"/>
+        </w:rPr>
+        <w:t>Large Maze</w:t>
+      </w:r>
+    </w:p>
+    <w:tbl>
+      <w:tblPr>
+        <w:tblStyle w:val="TableGrid"/>
+        <w:tblW w:w="0" w:type="auto"/>
+        <w:tblLook w:val="04A0" w:firstRow="1" w:lastRow="0" w:firstColumn="1" w:lastColumn="0" w:noHBand="0" w:noVBand="1"/>
+      </w:tblPr>
+      <w:tblGrid>
+        <w:gridCol w:w="10456"/>
+      </w:tblGrid>
+      <w:tr>
+        <w:tc>
+          <w:tcPr>
+            <w:tcW w:w="10456" w:type="dxa"/>
+          </w:tcPr>
+          <w:p>
+            <w:r>
+              <w:t>Number of nodes visited: 40275</w:t>
             </w:r>
           </w:p>
         </w:tc>
@@ -697,136 +745,92 @@
             <w:tcW w:w="10456" w:type="dxa"/>
           </w:tcPr>
           <w:p>
-            <w:pPr>
-              <w:rPr>
-                <w:u w:val="single"/>
-              </w:rPr>
-            </w:pPr>
             <w:r>
-              <w:t>Loop count: 3765</w:t>
+              <w:t>Number of steps in final path: 974</w:t>
+            </w:r>
+          </w:p>
+        </w:tc>
+      </w:tr>
+      <w:tr>
+        <w:tc>
+          <w:tcPr>
+            <w:tcW w:w="10456" w:type="dxa"/>
+          </w:tcPr>
+          <w:p>
+            <w:r>
+              <w:t>Execution time: 20.232s</w:t>
             </w:r>
           </w:p>
         </w:tc>
       </w:tr>
     </w:tbl>
+    <w:p/>
     <w:p>
       <w:pPr>
         <w:rPr>
           <w:u w:val="single"/>
         </w:rPr>
       </w:pPr>
-    </w:p>
-    <w:p>
-      <w:pPr>
+      <w:r>
         <w:rPr>
           <w:u w:val="single"/>
         </w:rPr>
-      </w:pPr>
-      <w:r>
-        <w:rPr>
-          <w:u w:val="single"/>
-        </w:rPr>
-        <w:t>Large Maze</w:t>
+        <w:t>Very Large Maze</w:t>
       </w:r>
     </w:p>
-    <w:p>
-      <w:r>
-        <w:rPr>
-          <w:noProof/>
-        </w:rPr>
-        <w:drawing>
-          <wp:inline distT="0" distB="0" distL="0" distR="0" wp14:anchorId="7E86D525" wp14:editId="2D953E8D">
-            <wp:extent cx="1991003" cy="590632"/>
-            <wp:effectExtent l="0" t="0" r="9525" b="0"/>
-            <wp:docPr id="8" name="Picture 8" descr="Text&#10;&#10;Description automatically generated"/>
-            <wp:cNvGraphicFramePr>
-              <a:graphicFrameLocks xmlns:a="http://schemas.openxmlformats.org/drawingml/2006/main" noChangeAspect="1"/>
-            </wp:cNvGraphicFramePr>
-            <a:graphic xmlns:a="http://schemas.openxmlformats.org/drawingml/2006/main">
-              <a:graphicData uri="http://schemas.openxmlformats.org/drawingml/2006/picture">
-                <pic:pic xmlns:pic="http://schemas.openxmlformats.org/drawingml/2006/picture">
-                  <pic:nvPicPr>
-                    <pic:cNvPr id="8" name="Picture 8" descr="Text&#10;&#10;Description automatically generated"/>
-                    <pic:cNvPicPr/>
-                  </pic:nvPicPr>
-                  <pic:blipFill>
-                    <a:blip r:embed="rId9"/>
-                    <a:stretch>
-                      <a:fillRect/>
-                    </a:stretch>
-                  </pic:blipFill>
-                  <pic:spPr>
-                    <a:xfrm>
-                      <a:off x="0" y="0"/>
-                      <a:ext cx="1991003" cy="590632"/>
-                    </a:xfrm>
-                    <a:prstGeom prst="rect">
-                      <a:avLst/>
-                    </a:prstGeom>
-                  </pic:spPr>
-                </pic:pic>
-              </a:graphicData>
-            </a:graphic>
-          </wp:inline>
-        </w:drawing>
-      </w:r>
-    </w:p>
-    <w:p>
-      <w:pPr>
-        <w:rPr>
-          <w:u w:val="single"/>
-        </w:rPr>
-      </w:pPr>
-    </w:p>
-    <w:p>
-      <w:pPr>
-        <w:rPr>
-          <w:u w:val="single"/>
-        </w:rPr>
-      </w:pPr>
-    </w:p>
-    <w:p>
-      <w:pPr>
-        <w:rPr>
-          <w:u w:val="single"/>
-        </w:rPr>
-      </w:pPr>
-    </w:p>
-    <w:p>
-      <w:pPr>
-        <w:rPr>
-          <w:u w:val="single"/>
-        </w:rPr>
-      </w:pPr>
-    </w:p>
-    <w:p>
-      <w:pPr>
-        <w:rPr>
-          <w:u w:val="single"/>
-        </w:rPr>
-      </w:pPr>
-    </w:p>
-    <w:p>
-      <w:pPr>
-        <w:rPr>
-          <w:u w:val="single"/>
-        </w:rPr>
-      </w:pPr>
-    </w:p>
-    <w:p>
-      <w:pPr>
-        <w:rPr>
-          <w:u w:val="single"/>
-        </w:rPr>
-      </w:pPr>
-    </w:p>
-    <w:p>
-      <w:pPr>
-        <w:rPr>
-          <w:u w:val="single"/>
-        </w:rPr>
-      </w:pPr>
-    </w:p>
+    <w:tbl>
+      <w:tblPr>
+        <w:tblStyle w:val="TableGrid"/>
+        <w:tblW w:w="0" w:type="auto"/>
+        <w:tblLook w:val="04A0" w:firstRow="1" w:lastRow="0" w:firstColumn="1" w:lastColumn="0" w:noHBand="0" w:noVBand="1"/>
+      </w:tblPr>
+      <w:tblGrid>
+        <w:gridCol w:w="10456"/>
+      </w:tblGrid>
+      <w:tr>
+        <w:tc>
+          <w:tcPr>
+            <w:tcW w:w="10456" w:type="dxa"/>
+          </w:tcPr>
+          <w:p>
+            <w:r>
+              <w:t>Number of nodes visited: 2722</w:t>
+            </w:r>
+            <w:r>
+              <w:t>49</w:t>
+            </w:r>
+          </w:p>
+        </w:tc>
+      </w:tr>
+      <w:tr>
+        <w:tc>
+          <w:tcPr>
+            <w:tcW w:w="10456" w:type="dxa"/>
+          </w:tcPr>
+          <w:p>
+            <w:r>
+              <w:t>Number of steps in final path: 3691</w:t>
+            </w:r>
+          </w:p>
+        </w:tc>
+      </w:tr>
+      <w:tr>
+        <w:tc>
+          <w:tcPr>
+            <w:tcW w:w="10456" w:type="dxa"/>
+          </w:tcPr>
+          <w:p>
+            <w:r>
+              <w:t xml:space="preserve">Execution time: </w:t>
+            </w:r>
+            <w:r>
+              <w:t>217.009s</w:t>
+            </w:r>
+          </w:p>
+        </w:tc>
+      </w:tr>
+    </w:tbl>
+    <w:p/>
     <w:p>
       <w:pPr>
         <w:rPr>
@@ -856,7 +860,26 @@
         </w:numPr>
       </w:pPr>
       <w:r>
+        <w:lastRenderedPageBreak/>
         <w:t>All maze paths output to the file PathOutput.txt, and these results can be seen in the ‘paths’ folder.</w:t>
+      </w:r>
+    </w:p>
+    <w:p>
+      <w:pPr>
+        <w:pStyle w:val="ListParagraph"/>
+        <w:numPr>
+          <w:ilvl w:val="0"/>
+          <w:numId w:val="8"/>
+        </w:numPr>
+      </w:pPr>
+      <w:r>
+        <w:t xml:space="preserve">Snippets of the outputs </w:t>
+      </w:r>
+      <w:r>
+        <w:t xml:space="preserve">for easy, normal and very large </w:t>
+      </w:r>
+      <w:r>
+        <w:t>are below:</w:t>
       </w:r>
     </w:p>
     <w:p>
@@ -880,6 +903,27 @@
           <w:iCs/>
         </w:rPr>
         <w:t>as_normal.txt</w:t>
+      </w:r>
+      <w:r>
+        <w:rPr>
+          <w:i/>
+          <w:iCs/>
+        </w:rPr>
+        <w:t xml:space="preserve">                </w:t>
+      </w:r>
+      <w:r>
+        <w:rPr>
+          <w:i/>
+          <w:iCs/>
+        </w:rPr>
+        <w:t xml:space="preserve">                              as_vlarge.txt</w:t>
+      </w:r>
+      <w:r>
+        <w:rPr>
+          <w:i/>
+          <w:iCs/>
+        </w:rPr>
+        <w:t xml:space="preserve">                              </w:t>
       </w:r>
     </w:p>
     <w:p>
@@ -3044,6 +3088,2431 @@
                         </w:rPr>
                         <w:t>(198, 99)</w:t>
                       </w:r>
+                    </w:p>
+                  </w:txbxContent>
+                </v:textbox>
+                <w10:anchorlock/>
+              </v:shape>
+            </w:pict>
+          </mc:Fallback>
+        </mc:AlternateContent>
+      </w:r>
+      <w:r>
+        <w:rPr>
+          <w:noProof/>
+          <w:u w:val="single"/>
+        </w:rPr>
+        <mc:AlternateContent>
+          <mc:Choice Requires="wps">
+            <w:drawing>
+              <wp:inline distT="0" distB="0" distL="0" distR="0" wp14:anchorId="099DB759" wp14:editId="028F8A82">
+                <wp:extent cx="2208362" cy="2811780"/>
+                <wp:effectExtent l="0" t="0" r="20955" b="26670"/>
+                <wp:docPr id="11" name="Text Box 2"/>
+                <wp:cNvGraphicFramePr>
+                  <a:graphicFrameLocks xmlns:a="http://schemas.openxmlformats.org/drawingml/2006/main"/>
+                </wp:cNvGraphicFramePr>
+                <a:graphic xmlns:a="http://schemas.openxmlformats.org/drawingml/2006/main">
+                  <a:graphicData uri="http://schemas.microsoft.com/office/word/2010/wordprocessingShape">
+                    <wps:wsp>
+                      <wps:cNvSpPr txBox="1">
+                        <a:spLocks noChangeArrowheads="1"/>
+                      </wps:cNvSpPr>
+                      <wps:spPr bwMode="auto">
+                        <a:xfrm>
+                          <a:off x="0" y="0"/>
+                          <a:ext cx="2208362" cy="2811780"/>
+                        </a:xfrm>
+                        <a:prstGeom prst="rect">
+                          <a:avLst/>
+                        </a:prstGeom>
+                        <a:solidFill>
+                          <a:srgbClr val="FFFFFF"/>
+                        </a:solidFill>
+                        <a:ln w="9525">
+                          <a:solidFill>
+                            <a:srgbClr val="000000"/>
+                          </a:solidFill>
+                          <a:miter lim="800000"/>
+                          <a:headEnd/>
+                          <a:tailEnd/>
+                        </a:ln>
+                      </wps:spPr>
+                      <wps:txbx>
+                        <w:txbxContent>
+                          <w:p>
+                            <w:pPr>
+                              <w:tabs>
+                                <w:tab w:val="left" w:pos="916"/>
+                                <w:tab w:val="left" w:pos="1832"/>
+                                <w:tab w:val="left" w:pos="2748"/>
+                                <w:tab w:val="left" w:pos="3664"/>
+                                <w:tab w:val="left" w:pos="4580"/>
+                                <w:tab w:val="left" w:pos="5496"/>
+                                <w:tab w:val="left" w:pos="6412"/>
+                                <w:tab w:val="left" w:pos="7328"/>
+                                <w:tab w:val="left" w:pos="8244"/>
+                                <w:tab w:val="left" w:pos="9160"/>
+                                <w:tab w:val="left" w:pos="10076"/>
+                                <w:tab w:val="left" w:pos="10992"/>
+                                <w:tab w:val="left" w:pos="11908"/>
+                                <w:tab w:val="left" w:pos="12824"/>
+                                <w:tab w:val="left" w:pos="13740"/>
+                                <w:tab w:val="left" w:pos="14656"/>
+                              </w:tabs>
+                              <w:spacing w:after="0" w:line="240" w:lineRule="auto"/>
+                              <w:rPr>
+                                <w:rFonts w:ascii="Consolas" w:eastAsia="Times New Roman" w:hAnsi="Consolas" w:cs="Courier New"/>
+                                <w:sz w:val="12"/>
+                                <w:szCs w:val="12"/>
+                                <w:lang w:eastAsia="en-GB"/>
+                              </w:rPr>
+                            </w:pPr>
+                            <w:r>
+                              <w:rPr>
+                                <w:rFonts w:ascii="Consolas" w:eastAsia="Times New Roman" w:hAnsi="Consolas" w:cs="Courier New"/>
+                                <w:sz w:val="12"/>
+                                <w:szCs w:val="12"/>
+                                <w:lang w:eastAsia="en-GB"/>
+                              </w:rPr>
+                              <w:t>--- A* SEARCH VLARGE [mazes/maze-VLarge.txt] ---</w:t>
+                            </w:r>
+                          </w:p>
+                          <w:p>
+                            <w:pPr>
+                              <w:tabs>
+                                <w:tab w:val="left" w:pos="916"/>
+                                <w:tab w:val="left" w:pos="1832"/>
+                                <w:tab w:val="left" w:pos="2748"/>
+                                <w:tab w:val="left" w:pos="3664"/>
+                                <w:tab w:val="left" w:pos="4580"/>
+                                <w:tab w:val="left" w:pos="5496"/>
+                                <w:tab w:val="left" w:pos="6412"/>
+                                <w:tab w:val="left" w:pos="7328"/>
+                                <w:tab w:val="left" w:pos="8244"/>
+                                <w:tab w:val="left" w:pos="9160"/>
+                                <w:tab w:val="left" w:pos="10076"/>
+                                <w:tab w:val="left" w:pos="10992"/>
+                                <w:tab w:val="left" w:pos="11908"/>
+                                <w:tab w:val="left" w:pos="12824"/>
+                                <w:tab w:val="left" w:pos="13740"/>
+                                <w:tab w:val="left" w:pos="14656"/>
+                              </w:tabs>
+                              <w:spacing w:after="0" w:line="240" w:lineRule="auto"/>
+                              <w:rPr>
+                                <w:rFonts w:ascii="Consolas" w:eastAsia="Times New Roman" w:hAnsi="Consolas" w:cs="Courier New"/>
+                                <w:sz w:val="12"/>
+                                <w:szCs w:val="12"/>
+                                <w:lang w:eastAsia="en-GB"/>
+                              </w:rPr>
+                            </w:pPr>
+                            <w:r>
+                              <w:rPr>
+                                <w:rFonts w:ascii="Consolas" w:eastAsia="Times New Roman" w:hAnsi="Consolas" w:cs="Courier New"/>
+                                <w:sz w:val="12"/>
+                                <w:szCs w:val="12"/>
+                                <w:lang w:eastAsia="en-GB"/>
+                              </w:rPr>
+                              <w:t>(1, 0)</w:t>
+                            </w:r>
+                          </w:p>
+                          <w:p>
+                            <w:pPr>
+                              <w:tabs>
+                                <w:tab w:val="left" w:pos="916"/>
+                                <w:tab w:val="left" w:pos="1832"/>
+                                <w:tab w:val="left" w:pos="2748"/>
+                                <w:tab w:val="left" w:pos="3664"/>
+                                <w:tab w:val="left" w:pos="4580"/>
+                                <w:tab w:val="left" w:pos="5496"/>
+                                <w:tab w:val="left" w:pos="6412"/>
+                                <w:tab w:val="left" w:pos="7328"/>
+                                <w:tab w:val="left" w:pos="8244"/>
+                                <w:tab w:val="left" w:pos="9160"/>
+                                <w:tab w:val="left" w:pos="10076"/>
+                                <w:tab w:val="left" w:pos="10992"/>
+                                <w:tab w:val="left" w:pos="11908"/>
+                                <w:tab w:val="left" w:pos="12824"/>
+                                <w:tab w:val="left" w:pos="13740"/>
+                                <w:tab w:val="left" w:pos="14656"/>
+                              </w:tabs>
+                              <w:spacing w:after="0" w:line="240" w:lineRule="auto"/>
+                              <w:rPr>
+                                <w:rFonts w:ascii="Consolas" w:eastAsia="Times New Roman" w:hAnsi="Consolas" w:cs="Courier New"/>
+                                <w:sz w:val="12"/>
+                                <w:szCs w:val="12"/>
+                                <w:lang w:eastAsia="en-GB"/>
+                              </w:rPr>
+                            </w:pPr>
+                            <w:r>
+                              <w:rPr>
+                                <w:rFonts w:ascii="Consolas" w:eastAsia="Times New Roman" w:hAnsi="Consolas" w:cs="Courier New"/>
+                                <w:sz w:val="12"/>
+                                <w:szCs w:val="12"/>
+                                <w:lang w:eastAsia="en-GB"/>
+                              </w:rPr>
+                              <w:t>(1, 1)</w:t>
+                            </w:r>
+                          </w:p>
+                          <w:p>
+                            <w:pPr>
+                              <w:tabs>
+                                <w:tab w:val="left" w:pos="916"/>
+                                <w:tab w:val="left" w:pos="1832"/>
+                                <w:tab w:val="left" w:pos="2748"/>
+                                <w:tab w:val="left" w:pos="3664"/>
+                                <w:tab w:val="left" w:pos="4580"/>
+                                <w:tab w:val="left" w:pos="5496"/>
+                                <w:tab w:val="left" w:pos="6412"/>
+                                <w:tab w:val="left" w:pos="7328"/>
+                                <w:tab w:val="left" w:pos="8244"/>
+                                <w:tab w:val="left" w:pos="9160"/>
+                                <w:tab w:val="left" w:pos="10076"/>
+                                <w:tab w:val="left" w:pos="10992"/>
+                                <w:tab w:val="left" w:pos="11908"/>
+                                <w:tab w:val="left" w:pos="12824"/>
+                                <w:tab w:val="left" w:pos="13740"/>
+                                <w:tab w:val="left" w:pos="14656"/>
+                              </w:tabs>
+                              <w:spacing w:after="0" w:line="240" w:lineRule="auto"/>
+                              <w:rPr>
+                                <w:rFonts w:ascii="Consolas" w:eastAsia="Times New Roman" w:hAnsi="Consolas" w:cs="Courier New"/>
+                                <w:sz w:val="12"/>
+                                <w:szCs w:val="12"/>
+                                <w:lang w:eastAsia="en-GB"/>
+                              </w:rPr>
+                            </w:pPr>
+                            <w:r>
+                              <w:rPr>
+                                <w:rFonts w:ascii="Consolas" w:eastAsia="Times New Roman" w:hAnsi="Consolas" w:cs="Courier New"/>
+                                <w:sz w:val="12"/>
+                                <w:szCs w:val="12"/>
+                                <w:lang w:eastAsia="en-GB"/>
+                              </w:rPr>
+                              <w:t>(1, 2)</w:t>
+                            </w:r>
+                          </w:p>
+                          <w:p>
+                            <w:pPr>
+                              <w:tabs>
+                                <w:tab w:val="left" w:pos="916"/>
+                                <w:tab w:val="left" w:pos="1832"/>
+                                <w:tab w:val="left" w:pos="2748"/>
+                                <w:tab w:val="left" w:pos="3664"/>
+                                <w:tab w:val="left" w:pos="4580"/>
+                                <w:tab w:val="left" w:pos="5496"/>
+                                <w:tab w:val="left" w:pos="6412"/>
+                                <w:tab w:val="left" w:pos="7328"/>
+                                <w:tab w:val="left" w:pos="8244"/>
+                                <w:tab w:val="left" w:pos="9160"/>
+                                <w:tab w:val="left" w:pos="10076"/>
+                                <w:tab w:val="left" w:pos="10992"/>
+                                <w:tab w:val="left" w:pos="11908"/>
+                                <w:tab w:val="left" w:pos="12824"/>
+                                <w:tab w:val="left" w:pos="13740"/>
+                                <w:tab w:val="left" w:pos="14656"/>
+                              </w:tabs>
+                              <w:spacing w:after="0" w:line="240" w:lineRule="auto"/>
+                              <w:rPr>
+                                <w:rFonts w:ascii="Consolas" w:eastAsia="Times New Roman" w:hAnsi="Consolas" w:cs="Courier New"/>
+                                <w:sz w:val="12"/>
+                                <w:szCs w:val="12"/>
+                                <w:lang w:eastAsia="en-GB"/>
+                              </w:rPr>
+                            </w:pPr>
+                            <w:r>
+                              <w:rPr>
+                                <w:rFonts w:ascii="Consolas" w:eastAsia="Times New Roman" w:hAnsi="Consolas" w:cs="Courier New"/>
+                                <w:sz w:val="12"/>
+                                <w:szCs w:val="12"/>
+                                <w:lang w:eastAsia="en-GB"/>
+                              </w:rPr>
+                              <w:t>(1, 3)</w:t>
+                            </w:r>
+                          </w:p>
+                          <w:p>
+                            <w:pPr>
+                              <w:tabs>
+                                <w:tab w:val="left" w:pos="916"/>
+                                <w:tab w:val="left" w:pos="1832"/>
+                                <w:tab w:val="left" w:pos="2748"/>
+                                <w:tab w:val="left" w:pos="3664"/>
+                                <w:tab w:val="left" w:pos="4580"/>
+                                <w:tab w:val="left" w:pos="5496"/>
+                                <w:tab w:val="left" w:pos="6412"/>
+                                <w:tab w:val="left" w:pos="7328"/>
+                                <w:tab w:val="left" w:pos="8244"/>
+                                <w:tab w:val="left" w:pos="9160"/>
+                                <w:tab w:val="left" w:pos="10076"/>
+                                <w:tab w:val="left" w:pos="10992"/>
+                                <w:tab w:val="left" w:pos="11908"/>
+                                <w:tab w:val="left" w:pos="12824"/>
+                                <w:tab w:val="left" w:pos="13740"/>
+                                <w:tab w:val="left" w:pos="14656"/>
+                              </w:tabs>
+                              <w:spacing w:after="0" w:line="240" w:lineRule="auto"/>
+                              <w:rPr>
+                                <w:rFonts w:ascii="Consolas" w:eastAsia="Times New Roman" w:hAnsi="Consolas" w:cs="Courier New"/>
+                                <w:sz w:val="12"/>
+                                <w:szCs w:val="12"/>
+                                <w:lang w:eastAsia="en-GB"/>
+                              </w:rPr>
+                            </w:pPr>
+                            <w:r>
+                              <w:rPr>
+                                <w:rFonts w:ascii="Consolas" w:eastAsia="Times New Roman" w:hAnsi="Consolas" w:cs="Courier New"/>
+                                <w:sz w:val="12"/>
+                                <w:szCs w:val="12"/>
+                                <w:lang w:eastAsia="en-GB"/>
+                              </w:rPr>
+                              <w:t>(1, 4)</w:t>
+                            </w:r>
+                          </w:p>
+                          <w:p>
+                            <w:pPr>
+                              <w:tabs>
+                                <w:tab w:val="left" w:pos="916"/>
+                                <w:tab w:val="left" w:pos="1832"/>
+                                <w:tab w:val="left" w:pos="2748"/>
+                                <w:tab w:val="left" w:pos="3664"/>
+                                <w:tab w:val="left" w:pos="4580"/>
+                                <w:tab w:val="left" w:pos="5496"/>
+                                <w:tab w:val="left" w:pos="6412"/>
+                                <w:tab w:val="left" w:pos="7328"/>
+                                <w:tab w:val="left" w:pos="8244"/>
+                                <w:tab w:val="left" w:pos="9160"/>
+                                <w:tab w:val="left" w:pos="10076"/>
+                                <w:tab w:val="left" w:pos="10992"/>
+                                <w:tab w:val="left" w:pos="11908"/>
+                                <w:tab w:val="left" w:pos="12824"/>
+                                <w:tab w:val="left" w:pos="13740"/>
+                                <w:tab w:val="left" w:pos="14656"/>
+                              </w:tabs>
+                              <w:spacing w:after="0" w:line="240" w:lineRule="auto"/>
+                              <w:rPr>
+                                <w:rFonts w:ascii="Consolas" w:eastAsia="Times New Roman" w:hAnsi="Consolas" w:cs="Courier New"/>
+                                <w:sz w:val="12"/>
+                                <w:szCs w:val="12"/>
+                                <w:lang w:eastAsia="en-GB"/>
+                              </w:rPr>
+                            </w:pPr>
+                            <w:r>
+                              <w:rPr>
+                                <w:rFonts w:ascii="Consolas" w:eastAsia="Times New Roman" w:hAnsi="Consolas" w:cs="Courier New"/>
+                                <w:sz w:val="12"/>
+                                <w:szCs w:val="12"/>
+                                <w:lang w:eastAsia="en-GB"/>
+                              </w:rPr>
+                              <w:t>(1, 5)</w:t>
+                            </w:r>
+                          </w:p>
+                          <w:p>
+                            <w:pPr>
+                              <w:tabs>
+                                <w:tab w:val="left" w:pos="916"/>
+                                <w:tab w:val="left" w:pos="1832"/>
+                                <w:tab w:val="left" w:pos="2748"/>
+                                <w:tab w:val="left" w:pos="3664"/>
+                                <w:tab w:val="left" w:pos="4580"/>
+                                <w:tab w:val="left" w:pos="5496"/>
+                                <w:tab w:val="left" w:pos="6412"/>
+                                <w:tab w:val="left" w:pos="7328"/>
+                                <w:tab w:val="left" w:pos="8244"/>
+                                <w:tab w:val="left" w:pos="9160"/>
+                                <w:tab w:val="left" w:pos="10076"/>
+                                <w:tab w:val="left" w:pos="10992"/>
+                                <w:tab w:val="left" w:pos="11908"/>
+                                <w:tab w:val="left" w:pos="12824"/>
+                                <w:tab w:val="left" w:pos="13740"/>
+                                <w:tab w:val="left" w:pos="14656"/>
+                              </w:tabs>
+                              <w:spacing w:after="0" w:line="240" w:lineRule="auto"/>
+                              <w:rPr>
+                                <w:rFonts w:ascii="Consolas" w:eastAsia="Times New Roman" w:hAnsi="Consolas" w:cs="Courier New"/>
+                                <w:sz w:val="12"/>
+                                <w:szCs w:val="12"/>
+                                <w:lang w:eastAsia="en-GB"/>
+                              </w:rPr>
+                            </w:pPr>
+                            <w:r>
+                              <w:rPr>
+                                <w:rFonts w:ascii="Consolas" w:eastAsia="Times New Roman" w:hAnsi="Consolas" w:cs="Courier New"/>
+                                <w:sz w:val="12"/>
+                                <w:szCs w:val="12"/>
+                                <w:lang w:eastAsia="en-GB"/>
+                              </w:rPr>
+                              <w:t>(1, 6)</w:t>
+                            </w:r>
+                          </w:p>
+                          <w:p>
+                            <w:pPr>
+                              <w:tabs>
+                                <w:tab w:val="left" w:pos="916"/>
+                                <w:tab w:val="left" w:pos="1832"/>
+                                <w:tab w:val="left" w:pos="2748"/>
+                                <w:tab w:val="left" w:pos="3664"/>
+                                <w:tab w:val="left" w:pos="4580"/>
+                                <w:tab w:val="left" w:pos="5496"/>
+                                <w:tab w:val="left" w:pos="6412"/>
+                                <w:tab w:val="left" w:pos="7328"/>
+                                <w:tab w:val="left" w:pos="8244"/>
+                                <w:tab w:val="left" w:pos="9160"/>
+                                <w:tab w:val="left" w:pos="10076"/>
+                                <w:tab w:val="left" w:pos="10992"/>
+                                <w:tab w:val="left" w:pos="11908"/>
+                                <w:tab w:val="left" w:pos="12824"/>
+                                <w:tab w:val="left" w:pos="13740"/>
+                                <w:tab w:val="left" w:pos="14656"/>
+                              </w:tabs>
+                              <w:spacing w:after="0" w:line="240" w:lineRule="auto"/>
+                              <w:rPr>
+                                <w:rFonts w:ascii="Consolas" w:eastAsia="Times New Roman" w:hAnsi="Consolas" w:cs="Courier New"/>
+                                <w:sz w:val="12"/>
+                                <w:szCs w:val="12"/>
+                                <w:lang w:eastAsia="en-GB"/>
+                              </w:rPr>
+                            </w:pPr>
+                            <w:r>
+                              <w:rPr>
+                                <w:rFonts w:ascii="Consolas" w:eastAsia="Times New Roman" w:hAnsi="Consolas" w:cs="Courier New"/>
+                                <w:sz w:val="12"/>
+                                <w:szCs w:val="12"/>
+                                <w:lang w:eastAsia="en-GB"/>
+                              </w:rPr>
+                              <w:t>(1, 7)</w:t>
+                            </w:r>
+                          </w:p>
+                          <w:p>
+                            <w:pPr>
+                              <w:tabs>
+                                <w:tab w:val="left" w:pos="916"/>
+                                <w:tab w:val="left" w:pos="1832"/>
+                                <w:tab w:val="left" w:pos="2748"/>
+                                <w:tab w:val="left" w:pos="3664"/>
+                                <w:tab w:val="left" w:pos="4580"/>
+                                <w:tab w:val="left" w:pos="5496"/>
+                                <w:tab w:val="left" w:pos="6412"/>
+                                <w:tab w:val="left" w:pos="7328"/>
+                                <w:tab w:val="left" w:pos="8244"/>
+                                <w:tab w:val="left" w:pos="9160"/>
+                                <w:tab w:val="left" w:pos="10076"/>
+                                <w:tab w:val="left" w:pos="10992"/>
+                                <w:tab w:val="left" w:pos="11908"/>
+                                <w:tab w:val="left" w:pos="12824"/>
+                                <w:tab w:val="left" w:pos="13740"/>
+                                <w:tab w:val="left" w:pos="14656"/>
+                              </w:tabs>
+                              <w:spacing w:after="0" w:line="240" w:lineRule="auto"/>
+                              <w:rPr>
+                                <w:rFonts w:ascii="Consolas" w:eastAsia="Times New Roman" w:hAnsi="Consolas" w:cs="Courier New"/>
+                                <w:sz w:val="12"/>
+                                <w:szCs w:val="12"/>
+                                <w:lang w:eastAsia="en-GB"/>
+                              </w:rPr>
+                            </w:pPr>
+                            <w:r>
+                              <w:rPr>
+                                <w:rFonts w:ascii="Consolas" w:eastAsia="Times New Roman" w:hAnsi="Consolas" w:cs="Courier New"/>
+                                <w:sz w:val="12"/>
+                                <w:szCs w:val="12"/>
+                                <w:lang w:eastAsia="en-GB"/>
+                              </w:rPr>
+                              <w:t>(2, 7)</w:t>
+                            </w:r>
+                          </w:p>
+                          <w:p>
+                            <w:pPr>
+                              <w:tabs>
+                                <w:tab w:val="left" w:pos="916"/>
+                                <w:tab w:val="left" w:pos="1832"/>
+                                <w:tab w:val="left" w:pos="2748"/>
+                                <w:tab w:val="left" w:pos="3664"/>
+                                <w:tab w:val="left" w:pos="4580"/>
+                                <w:tab w:val="left" w:pos="5496"/>
+                                <w:tab w:val="left" w:pos="6412"/>
+                                <w:tab w:val="left" w:pos="7328"/>
+                                <w:tab w:val="left" w:pos="8244"/>
+                                <w:tab w:val="left" w:pos="9160"/>
+                                <w:tab w:val="left" w:pos="10076"/>
+                                <w:tab w:val="left" w:pos="10992"/>
+                                <w:tab w:val="left" w:pos="11908"/>
+                                <w:tab w:val="left" w:pos="12824"/>
+                                <w:tab w:val="left" w:pos="13740"/>
+                                <w:tab w:val="left" w:pos="14656"/>
+                              </w:tabs>
+                              <w:spacing w:after="0" w:line="240" w:lineRule="auto"/>
+                              <w:rPr>
+                                <w:rFonts w:ascii="Consolas" w:eastAsia="Times New Roman" w:hAnsi="Consolas" w:cs="Courier New"/>
+                                <w:sz w:val="12"/>
+                                <w:szCs w:val="12"/>
+                                <w:lang w:eastAsia="en-GB"/>
+                              </w:rPr>
+                            </w:pPr>
+                            <w:r>
+                              <w:rPr>
+                                <w:rFonts w:ascii="Consolas" w:eastAsia="Times New Roman" w:hAnsi="Consolas" w:cs="Courier New"/>
+                                <w:sz w:val="12"/>
+                                <w:szCs w:val="12"/>
+                                <w:lang w:eastAsia="en-GB"/>
+                              </w:rPr>
+                              <w:t>(2, 8)</w:t>
+                            </w:r>
+                          </w:p>
+                          <w:p>
+                            <w:pPr>
+                              <w:tabs>
+                                <w:tab w:val="left" w:pos="916"/>
+                                <w:tab w:val="left" w:pos="1832"/>
+                                <w:tab w:val="left" w:pos="2748"/>
+                                <w:tab w:val="left" w:pos="3664"/>
+                                <w:tab w:val="left" w:pos="4580"/>
+                                <w:tab w:val="left" w:pos="5496"/>
+                                <w:tab w:val="left" w:pos="6412"/>
+                                <w:tab w:val="left" w:pos="7328"/>
+                                <w:tab w:val="left" w:pos="8244"/>
+                                <w:tab w:val="left" w:pos="9160"/>
+                                <w:tab w:val="left" w:pos="10076"/>
+                                <w:tab w:val="left" w:pos="10992"/>
+                                <w:tab w:val="left" w:pos="11908"/>
+                                <w:tab w:val="left" w:pos="12824"/>
+                                <w:tab w:val="left" w:pos="13740"/>
+                                <w:tab w:val="left" w:pos="14656"/>
+                              </w:tabs>
+                              <w:spacing w:after="0" w:line="240" w:lineRule="auto"/>
+                              <w:rPr>
+                                <w:rFonts w:ascii="Consolas" w:eastAsia="Times New Roman" w:hAnsi="Consolas" w:cs="Courier New"/>
+                                <w:sz w:val="12"/>
+                                <w:szCs w:val="12"/>
+                                <w:lang w:eastAsia="en-GB"/>
+                              </w:rPr>
+                            </w:pPr>
+                            <w:r>
+                              <w:rPr>
+                                <w:rFonts w:ascii="Consolas" w:eastAsia="Times New Roman" w:hAnsi="Consolas" w:cs="Courier New"/>
+                                <w:sz w:val="12"/>
+                                <w:szCs w:val="12"/>
+                                <w:lang w:eastAsia="en-GB"/>
+                              </w:rPr>
+                              <w:t>(2, 9)</w:t>
+                            </w:r>
+                          </w:p>
+                          <w:p>
+                            <w:pPr>
+                              <w:tabs>
+                                <w:tab w:val="left" w:pos="916"/>
+                                <w:tab w:val="left" w:pos="1832"/>
+                                <w:tab w:val="left" w:pos="2748"/>
+                                <w:tab w:val="left" w:pos="3664"/>
+                                <w:tab w:val="left" w:pos="4580"/>
+                                <w:tab w:val="left" w:pos="5496"/>
+                                <w:tab w:val="left" w:pos="6412"/>
+                                <w:tab w:val="left" w:pos="7328"/>
+                                <w:tab w:val="left" w:pos="8244"/>
+                                <w:tab w:val="left" w:pos="9160"/>
+                                <w:tab w:val="left" w:pos="10076"/>
+                                <w:tab w:val="left" w:pos="10992"/>
+                                <w:tab w:val="left" w:pos="11908"/>
+                                <w:tab w:val="left" w:pos="12824"/>
+                                <w:tab w:val="left" w:pos="13740"/>
+                                <w:tab w:val="left" w:pos="14656"/>
+                              </w:tabs>
+                              <w:spacing w:after="0" w:line="240" w:lineRule="auto"/>
+                              <w:rPr>
+                                <w:rFonts w:ascii="Consolas" w:eastAsia="Times New Roman" w:hAnsi="Consolas" w:cs="Courier New"/>
+                                <w:sz w:val="12"/>
+                                <w:szCs w:val="12"/>
+                                <w:lang w:eastAsia="en-GB"/>
+                              </w:rPr>
+                            </w:pPr>
+                            <w:r>
+                              <w:rPr>
+                                <w:rFonts w:ascii="Consolas" w:eastAsia="Times New Roman" w:hAnsi="Consolas" w:cs="Courier New"/>
+                                <w:sz w:val="12"/>
+                                <w:szCs w:val="12"/>
+                                <w:lang w:eastAsia="en-GB"/>
+                              </w:rPr>
+                              <w:t>(2, 10)</w:t>
+                            </w:r>
+                          </w:p>
+                          <w:p>
+                            <w:pPr>
+                              <w:tabs>
+                                <w:tab w:val="left" w:pos="916"/>
+                                <w:tab w:val="left" w:pos="1832"/>
+                                <w:tab w:val="left" w:pos="2748"/>
+                                <w:tab w:val="left" w:pos="3664"/>
+                                <w:tab w:val="left" w:pos="4580"/>
+                                <w:tab w:val="left" w:pos="5496"/>
+                                <w:tab w:val="left" w:pos="6412"/>
+                                <w:tab w:val="left" w:pos="7328"/>
+                                <w:tab w:val="left" w:pos="8244"/>
+                                <w:tab w:val="left" w:pos="9160"/>
+                                <w:tab w:val="left" w:pos="10076"/>
+                                <w:tab w:val="left" w:pos="10992"/>
+                                <w:tab w:val="left" w:pos="11908"/>
+                                <w:tab w:val="left" w:pos="12824"/>
+                                <w:tab w:val="left" w:pos="13740"/>
+                                <w:tab w:val="left" w:pos="14656"/>
+                              </w:tabs>
+                              <w:spacing w:after="0" w:line="240" w:lineRule="auto"/>
+                              <w:rPr>
+                                <w:rFonts w:ascii="Consolas" w:eastAsia="Times New Roman" w:hAnsi="Consolas" w:cs="Courier New"/>
+                                <w:sz w:val="12"/>
+                                <w:szCs w:val="12"/>
+                                <w:lang w:eastAsia="en-GB"/>
+                              </w:rPr>
+                            </w:pPr>
+                            <w:r>
+                              <w:rPr>
+                                <w:rFonts w:ascii="Consolas" w:eastAsia="Times New Roman" w:hAnsi="Consolas" w:cs="Courier New"/>
+                                <w:sz w:val="12"/>
+                                <w:szCs w:val="12"/>
+                                <w:lang w:eastAsia="en-GB"/>
+                              </w:rPr>
+                              <w:t>(2, 11)</w:t>
+                            </w:r>
+                          </w:p>
+                          <w:p>
+                            <w:pPr>
+                              <w:tabs>
+                                <w:tab w:val="left" w:pos="916"/>
+                                <w:tab w:val="left" w:pos="1832"/>
+                                <w:tab w:val="left" w:pos="2748"/>
+                                <w:tab w:val="left" w:pos="3664"/>
+                                <w:tab w:val="left" w:pos="4580"/>
+                                <w:tab w:val="left" w:pos="5496"/>
+                                <w:tab w:val="left" w:pos="6412"/>
+                                <w:tab w:val="left" w:pos="7328"/>
+                                <w:tab w:val="left" w:pos="8244"/>
+                                <w:tab w:val="left" w:pos="9160"/>
+                                <w:tab w:val="left" w:pos="10076"/>
+                                <w:tab w:val="left" w:pos="10992"/>
+                                <w:tab w:val="left" w:pos="11908"/>
+                                <w:tab w:val="left" w:pos="12824"/>
+                                <w:tab w:val="left" w:pos="13740"/>
+                                <w:tab w:val="left" w:pos="14656"/>
+                              </w:tabs>
+                              <w:spacing w:after="0" w:line="240" w:lineRule="auto"/>
+                              <w:rPr>
+                                <w:rFonts w:ascii="Consolas" w:eastAsia="Times New Roman" w:hAnsi="Consolas" w:cs="Courier New"/>
+                                <w:sz w:val="12"/>
+                                <w:szCs w:val="12"/>
+                                <w:lang w:eastAsia="en-GB"/>
+                              </w:rPr>
+                            </w:pPr>
+                            <w:r>
+                              <w:rPr>
+                                <w:rFonts w:ascii="Consolas" w:eastAsia="Times New Roman" w:hAnsi="Consolas" w:cs="Courier New"/>
+                                <w:sz w:val="12"/>
+                                <w:szCs w:val="12"/>
+                                <w:lang w:eastAsia="en-GB"/>
+                              </w:rPr>
+                              <w:t>(2, 12)</w:t>
+                            </w:r>
+                          </w:p>
+                          <w:p>
+                            <w:pPr>
+                              <w:tabs>
+                                <w:tab w:val="left" w:pos="916"/>
+                                <w:tab w:val="left" w:pos="1832"/>
+                                <w:tab w:val="left" w:pos="2748"/>
+                                <w:tab w:val="left" w:pos="3664"/>
+                                <w:tab w:val="left" w:pos="4580"/>
+                                <w:tab w:val="left" w:pos="5496"/>
+                                <w:tab w:val="left" w:pos="6412"/>
+                                <w:tab w:val="left" w:pos="7328"/>
+                                <w:tab w:val="left" w:pos="8244"/>
+                                <w:tab w:val="left" w:pos="9160"/>
+                                <w:tab w:val="left" w:pos="10076"/>
+                                <w:tab w:val="left" w:pos="10992"/>
+                                <w:tab w:val="left" w:pos="11908"/>
+                                <w:tab w:val="left" w:pos="12824"/>
+                                <w:tab w:val="left" w:pos="13740"/>
+                                <w:tab w:val="left" w:pos="14656"/>
+                              </w:tabs>
+                              <w:spacing w:after="0" w:line="240" w:lineRule="auto"/>
+                              <w:rPr>
+                                <w:rFonts w:ascii="Consolas" w:eastAsia="Times New Roman" w:hAnsi="Consolas" w:cs="Courier New"/>
+                                <w:sz w:val="12"/>
+                                <w:szCs w:val="12"/>
+                                <w:lang w:eastAsia="en-GB"/>
+                              </w:rPr>
+                            </w:pPr>
+                            <w:r>
+                              <w:rPr>
+                                <w:rFonts w:ascii="Consolas" w:eastAsia="Times New Roman" w:hAnsi="Consolas" w:cs="Courier New"/>
+                                <w:sz w:val="12"/>
+                                <w:szCs w:val="12"/>
+                                <w:lang w:eastAsia="en-GB"/>
+                              </w:rPr>
+                              <w:t>(3, 12)</w:t>
+                            </w:r>
+                          </w:p>
+                          <w:p>
+                            <w:pPr>
+                              <w:tabs>
+                                <w:tab w:val="left" w:pos="916"/>
+                                <w:tab w:val="left" w:pos="1832"/>
+                                <w:tab w:val="left" w:pos="2748"/>
+                                <w:tab w:val="left" w:pos="3664"/>
+                                <w:tab w:val="left" w:pos="4580"/>
+                                <w:tab w:val="left" w:pos="5496"/>
+                                <w:tab w:val="left" w:pos="6412"/>
+                                <w:tab w:val="left" w:pos="7328"/>
+                                <w:tab w:val="left" w:pos="8244"/>
+                                <w:tab w:val="left" w:pos="9160"/>
+                                <w:tab w:val="left" w:pos="10076"/>
+                                <w:tab w:val="left" w:pos="10992"/>
+                                <w:tab w:val="left" w:pos="11908"/>
+                                <w:tab w:val="left" w:pos="12824"/>
+                                <w:tab w:val="left" w:pos="13740"/>
+                                <w:tab w:val="left" w:pos="14656"/>
+                              </w:tabs>
+                              <w:spacing w:after="0" w:line="240" w:lineRule="auto"/>
+                              <w:rPr>
+                                <w:rFonts w:ascii="Consolas" w:eastAsia="Times New Roman" w:hAnsi="Consolas" w:cs="Courier New"/>
+                                <w:sz w:val="12"/>
+                                <w:szCs w:val="12"/>
+                                <w:lang w:eastAsia="en-GB"/>
+                              </w:rPr>
+                            </w:pPr>
+                            <w:r>
+                              <w:rPr>
+                                <w:rFonts w:ascii="Consolas" w:eastAsia="Times New Roman" w:hAnsi="Consolas" w:cs="Courier New"/>
+                                <w:sz w:val="12"/>
+                                <w:szCs w:val="12"/>
+                                <w:lang w:eastAsia="en-GB"/>
+                              </w:rPr>
+                              <w:t>(4, 12)</w:t>
+                            </w:r>
+                          </w:p>
+                          <w:p>
+                            <w:pPr>
+                              <w:tabs>
+                                <w:tab w:val="left" w:pos="916"/>
+                                <w:tab w:val="left" w:pos="1832"/>
+                                <w:tab w:val="left" w:pos="2748"/>
+                                <w:tab w:val="left" w:pos="3664"/>
+                                <w:tab w:val="left" w:pos="4580"/>
+                                <w:tab w:val="left" w:pos="5496"/>
+                                <w:tab w:val="left" w:pos="6412"/>
+                                <w:tab w:val="left" w:pos="7328"/>
+                                <w:tab w:val="left" w:pos="8244"/>
+                                <w:tab w:val="left" w:pos="9160"/>
+                                <w:tab w:val="left" w:pos="10076"/>
+                                <w:tab w:val="left" w:pos="10992"/>
+                                <w:tab w:val="left" w:pos="11908"/>
+                                <w:tab w:val="left" w:pos="12824"/>
+                                <w:tab w:val="left" w:pos="13740"/>
+                                <w:tab w:val="left" w:pos="14656"/>
+                              </w:tabs>
+                              <w:spacing w:after="0" w:line="240" w:lineRule="auto"/>
+                              <w:rPr>
+                                <w:rFonts w:ascii="Consolas" w:eastAsia="Times New Roman" w:hAnsi="Consolas" w:cs="Courier New"/>
+                                <w:sz w:val="12"/>
+                                <w:szCs w:val="12"/>
+                                <w:lang w:eastAsia="en-GB"/>
+                              </w:rPr>
+                            </w:pPr>
+                            <w:r>
+                              <w:rPr>
+                                <w:rFonts w:ascii="Consolas" w:eastAsia="Times New Roman" w:hAnsi="Consolas" w:cs="Courier New"/>
+                                <w:sz w:val="12"/>
+                                <w:szCs w:val="12"/>
+                                <w:lang w:eastAsia="en-GB"/>
+                              </w:rPr>
+                              <w:t>(5, 12)</w:t>
+                            </w:r>
+                          </w:p>
+                          <w:p>
+                            <w:pPr>
+                              <w:tabs>
+                                <w:tab w:val="left" w:pos="916"/>
+                                <w:tab w:val="left" w:pos="1832"/>
+                                <w:tab w:val="left" w:pos="2748"/>
+                                <w:tab w:val="left" w:pos="3664"/>
+                                <w:tab w:val="left" w:pos="4580"/>
+                                <w:tab w:val="left" w:pos="5496"/>
+                                <w:tab w:val="left" w:pos="6412"/>
+                                <w:tab w:val="left" w:pos="7328"/>
+                                <w:tab w:val="left" w:pos="8244"/>
+                                <w:tab w:val="left" w:pos="9160"/>
+                                <w:tab w:val="left" w:pos="10076"/>
+                                <w:tab w:val="left" w:pos="10992"/>
+                                <w:tab w:val="left" w:pos="11908"/>
+                                <w:tab w:val="left" w:pos="12824"/>
+                                <w:tab w:val="left" w:pos="13740"/>
+                                <w:tab w:val="left" w:pos="14656"/>
+                              </w:tabs>
+                              <w:spacing w:after="0" w:line="240" w:lineRule="auto"/>
+                              <w:rPr>
+                                <w:rFonts w:ascii="Consolas" w:eastAsia="Times New Roman" w:hAnsi="Consolas" w:cs="Courier New"/>
+                                <w:sz w:val="12"/>
+                                <w:szCs w:val="12"/>
+                                <w:lang w:eastAsia="en-GB"/>
+                              </w:rPr>
+                            </w:pPr>
+                            <w:r>
+                              <w:rPr>
+                                <w:rFonts w:ascii="Consolas" w:eastAsia="Times New Roman" w:hAnsi="Consolas" w:cs="Courier New"/>
+                                <w:sz w:val="12"/>
+                                <w:szCs w:val="12"/>
+                                <w:lang w:eastAsia="en-GB"/>
+                              </w:rPr>
+                              <w:t>(6, 12)</w:t>
+                            </w:r>
+                          </w:p>
+                          <w:p>
+                            <w:pPr>
+                              <w:tabs>
+                                <w:tab w:val="left" w:pos="916"/>
+                                <w:tab w:val="left" w:pos="1832"/>
+                                <w:tab w:val="left" w:pos="2748"/>
+                                <w:tab w:val="left" w:pos="3664"/>
+                                <w:tab w:val="left" w:pos="4580"/>
+                                <w:tab w:val="left" w:pos="5496"/>
+                                <w:tab w:val="left" w:pos="6412"/>
+                                <w:tab w:val="left" w:pos="7328"/>
+                                <w:tab w:val="left" w:pos="8244"/>
+                                <w:tab w:val="left" w:pos="9160"/>
+                                <w:tab w:val="left" w:pos="10076"/>
+                                <w:tab w:val="left" w:pos="10992"/>
+                                <w:tab w:val="left" w:pos="11908"/>
+                                <w:tab w:val="left" w:pos="12824"/>
+                                <w:tab w:val="left" w:pos="13740"/>
+                                <w:tab w:val="left" w:pos="14656"/>
+                              </w:tabs>
+                              <w:spacing w:after="0" w:line="240" w:lineRule="auto"/>
+                              <w:rPr>
+                                <w:rFonts w:ascii="Consolas" w:eastAsia="Times New Roman" w:hAnsi="Consolas" w:cs="Courier New"/>
+                                <w:sz w:val="12"/>
+                                <w:szCs w:val="12"/>
+                                <w:lang w:eastAsia="en-GB"/>
+                              </w:rPr>
+                            </w:pPr>
+                            <w:r>
+                              <w:rPr>
+                                <w:rFonts w:ascii="Consolas" w:eastAsia="Times New Roman" w:hAnsi="Consolas" w:cs="Courier New"/>
+                                <w:sz w:val="12"/>
+                                <w:szCs w:val="12"/>
+                                <w:lang w:eastAsia="en-GB"/>
+                              </w:rPr>
+                              <w:t>(6, 13)</w:t>
+                            </w:r>
+                          </w:p>
+                          <w:p>
+                            <w:pPr>
+                              <w:tabs>
+                                <w:tab w:val="left" w:pos="916"/>
+                                <w:tab w:val="left" w:pos="1832"/>
+                                <w:tab w:val="left" w:pos="2748"/>
+                                <w:tab w:val="left" w:pos="3664"/>
+                                <w:tab w:val="left" w:pos="4580"/>
+                                <w:tab w:val="left" w:pos="5496"/>
+                                <w:tab w:val="left" w:pos="6412"/>
+                                <w:tab w:val="left" w:pos="7328"/>
+                                <w:tab w:val="left" w:pos="8244"/>
+                                <w:tab w:val="left" w:pos="9160"/>
+                                <w:tab w:val="left" w:pos="10076"/>
+                                <w:tab w:val="left" w:pos="10992"/>
+                                <w:tab w:val="left" w:pos="11908"/>
+                                <w:tab w:val="left" w:pos="12824"/>
+                                <w:tab w:val="left" w:pos="13740"/>
+                                <w:tab w:val="left" w:pos="14656"/>
+                              </w:tabs>
+                              <w:spacing w:after="0" w:line="240" w:lineRule="auto"/>
+                              <w:rPr>
+                                <w:rFonts w:ascii="Consolas" w:eastAsia="Times New Roman" w:hAnsi="Consolas" w:cs="Courier New"/>
+                                <w:sz w:val="12"/>
+                                <w:szCs w:val="12"/>
+                                <w:lang w:eastAsia="en-GB"/>
+                              </w:rPr>
+                            </w:pPr>
+                            <w:r>
+                              <w:rPr>
+                                <w:rFonts w:ascii="Consolas" w:eastAsia="Times New Roman" w:hAnsi="Consolas" w:cs="Courier New"/>
+                                <w:sz w:val="12"/>
+                                <w:szCs w:val="12"/>
+                                <w:lang w:eastAsia="en-GB"/>
+                              </w:rPr>
+                              <w:t>(6, 14)</w:t>
+                            </w:r>
+                          </w:p>
+                          <w:p>
+                            <w:pPr>
+                              <w:tabs>
+                                <w:tab w:val="left" w:pos="916"/>
+                                <w:tab w:val="left" w:pos="1832"/>
+                                <w:tab w:val="left" w:pos="2748"/>
+                                <w:tab w:val="left" w:pos="3664"/>
+                                <w:tab w:val="left" w:pos="4580"/>
+                                <w:tab w:val="left" w:pos="5496"/>
+                                <w:tab w:val="left" w:pos="6412"/>
+                                <w:tab w:val="left" w:pos="7328"/>
+                                <w:tab w:val="left" w:pos="8244"/>
+                                <w:tab w:val="left" w:pos="9160"/>
+                                <w:tab w:val="left" w:pos="10076"/>
+                                <w:tab w:val="left" w:pos="10992"/>
+                                <w:tab w:val="left" w:pos="11908"/>
+                                <w:tab w:val="left" w:pos="12824"/>
+                                <w:tab w:val="left" w:pos="13740"/>
+                                <w:tab w:val="left" w:pos="14656"/>
+                              </w:tabs>
+                              <w:spacing w:after="0" w:line="240" w:lineRule="auto"/>
+                              <w:rPr>
+                                <w:rFonts w:ascii="Consolas" w:eastAsia="Times New Roman" w:hAnsi="Consolas" w:cs="Courier New"/>
+                                <w:sz w:val="12"/>
+                                <w:szCs w:val="12"/>
+                                <w:lang w:eastAsia="en-GB"/>
+                              </w:rPr>
+                            </w:pPr>
+                            <w:r>
+                              <w:rPr>
+                                <w:rFonts w:ascii="Consolas" w:eastAsia="Times New Roman" w:hAnsi="Consolas" w:cs="Courier New"/>
+                                <w:sz w:val="12"/>
+                                <w:szCs w:val="12"/>
+                                <w:lang w:eastAsia="en-GB"/>
+                              </w:rPr>
+                              <w:t>(6, 15)</w:t>
+                            </w:r>
+                          </w:p>
+                          <w:p>
+                            <w:pPr>
+                              <w:tabs>
+                                <w:tab w:val="left" w:pos="916"/>
+                                <w:tab w:val="left" w:pos="1832"/>
+                                <w:tab w:val="left" w:pos="2748"/>
+                                <w:tab w:val="left" w:pos="3664"/>
+                                <w:tab w:val="left" w:pos="4580"/>
+                                <w:tab w:val="left" w:pos="5496"/>
+                                <w:tab w:val="left" w:pos="6412"/>
+                                <w:tab w:val="left" w:pos="7328"/>
+                                <w:tab w:val="left" w:pos="8244"/>
+                                <w:tab w:val="left" w:pos="9160"/>
+                                <w:tab w:val="left" w:pos="10076"/>
+                                <w:tab w:val="left" w:pos="10992"/>
+                                <w:tab w:val="left" w:pos="11908"/>
+                                <w:tab w:val="left" w:pos="12824"/>
+                                <w:tab w:val="left" w:pos="13740"/>
+                                <w:tab w:val="left" w:pos="14656"/>
+                              </w:tabs>
+                              <w:spacing w:after="0" w:line="240" w:lineRule="auto"/>
+                              <w:rPr>
+                                <w:rFonts w:ascii="Consolas" w:eastAsia="Times New Roman" w:hAnsi="Consolas" w:cs="Courier New"/>
+                                <w:sz w:val="12"/>
+                                <w:szCs w:val="12"/>
+                                <w:lang w:eastAsia="en-GB"/>
+                              </w:rPr>
+                            </w:pPr>
+                            <w:r>
+                              <w:rPr>
+                                <w:rFonts w:ascii="Consolas" w:eastAsia="Times New Roman" w:hAnsi="Consolas" w:cs="Courier New"/>
+                                <w:sz w:val="12"/>
+                                <w:szCs w:val="12"/>
+                                <w:lang w:eastAsia="en-GB"/>
+                              </w:rPr>
+                              <w:t>(6, 16)</w:t>
+                            </w:r>
+                          </w:p>
+                          <w:p>
+                            <w:pPr>
+                              <w:tabs>
+                                <w:tab w:val="left" w:pos="916"/>
+                                <w:tab w:val="left" w:pos="1832"/>
+                                <w:tab w:val="left" w:pos="2748"/>
+                                <w:tab w:val="left" w:pos="3664"/>
+                                <w:tab w:val="left" w:pos="4580"/>
+                                <w:tab w:val="left" w:pos="5496"/>
+                                <w:tab w:val="left" w:pos="6412"/>
+                                <w:tab w:val="left" w:pos="7328"/>
+                                <w:tab w:val="left" w:pos="8244"/>
+                                <w:tab w:val="left" w:pos="9160"/>
+                                <w:tab w:val="left" w:pos="10076"/>
+                                <w:tab w:val="left" w:pos="10992"/>
+                                <w:tab w:val="left" w:pos="11908"/>
+                                <w:tab w:val="left" w:pos="12824"/>
+                                <w:tab w:val="left" w:pos="13740"/>
+                                <w:tab w:val="left" w:pos="14656"/>
+                              </w:tabs>
+                              <w:spacing w:after="0" w:line="240" w:lineRule="auto"/>
+                              <w:rPr>
+                                <w:rFonts w:ascii="Consolas" w:eastAsia="Times New Roman" w:hAnsi="Consolas" w:cs="Courier New"/>
+                                <w:sz w:val="12"/>
+                                <w:szCs w:val="12"/>
+                                <w:lang w:eastAsia="en-GB"/>
+                              </w:rPr>
+                            </w:pPr>
+                            <w:r>
+                              <w:rPr>
+                                <w:rFonts w:ascii="Consolas" w:eastAsia="Times New Roman" w:hAnsi="Consolas" w:cs="Courier New"/>
+                                <w:sz w:val="12"/>
+                                <w:szCs w:val="12"/>
+                                <w:lang w:eastAsia="en-GB"/>
+                              </w:rPr>
+                              <w:t>(5, 16)</w:t>
+                            </w:r>
+                          </w:p>
+                          <w:p>
+                            <w:pPr>
+                              <w:tabs>
+                                <w:tab w:val="left" w:pos="916"/>
+                                <w:tab w:val="left" w:pos="1832"/>
+                                <w:tab w:val="left" w:pos="2748"/>
+                                <w:tab w:val="left" w:pos="3664"/>
+                                <w:tab w:val="left" w:pos="4580"/>
+                                <w:tab w:val="left" w:pos="5496"/>
+                                <w:tab w:val="left" w:pos="6412"/>
+                                <w:tab w:val="left" w:pos="7328"/>
+                                <w:tab w:val="left" w:pos="8244"/>
+                                <w:tab w:val="left" w:pos="9160"/>
+                                <w:tab w:val="left" w:pos="10076"/>
+                                <w:tab w:val="left" w:pos="10992"/>
+                                <w:tab w:val="left" w:pos="11908"/>
+                                <w:tab w:val="left" w:pos="12824"/>
+                                <w:tab w:val="left" w:pos="13740"/>
+                                <w:tab w:val="left" w:pos="14656"/>
+                              </w:tabs>
+                              <w:spacing w:after="0" w:line="240" w:lineRule="auto"/>
+                              <w:rPr>
+                                <w:rFonts w:ascii="Consolas" w:eastAsia="Times New Roman" w:hAnsi="Consolas" w:cs="Courier New"/>
+                                <w:sz w:val="12"/>
+                                <w:szCs w:val="12"/>
+                                <w:lang w:eastAsia="en-GB"/>
+                              </w:rPr>
+                            </w:pPr>
+                            <w:r>
+                              <w:rPr>
+                                <w:rFonts w:ascii="Consolas" w:eastAsia="Times New Roman" w:hAnsi="Consolas" w:cs="Courier New"/>
+                                <w:sz w:val="12"/>
+                                <w:szCs w:val="12"/>
+                                <w:lang w:eastAsia="en-GB"/>
+                              </w:rPr>
+                              <w:t>(5, 17)</w:t>
+                            </w:r>
+                          </w:p>
+                          <w:p>
+                            <w:pPr>
+                              <w:tabs>
+                                <w:tab w:val="left" w:pos="916"/>
+                                <w:tab w:val="left" w:pos="1832"/>
+                                <w:tab w:val="left" w:pos="2748"/>
+                                <w:tab w:val="left" w:pos="3664"/>
+                                <w:tab w:val="left" w:pos="4580"/>
+                                <w:tab w:val="left" w:pos="5496"/>
+                                <w:tab w:val="left" w:pos="6412"/>
+                                <w:tab w:val="left" w:pos="7328"/>
+                                <w:tab w:val="left" w:pos="8244"/>
+                                <w:tab w:val="left" w:pos="9160"/>
+                                <w:tab w:val="left" w:pos="10076"/>
+                                <w:tab w:val="left" w:pos="10992"/>
+                                <w:tab w:val="left" w:pos="11908"/>
+                                <w:tab w:val="left" w:pos="12824"/>
+                                <w:tab w:val="left" w:pos="13740"/>
+                                <w:tab w:val="left" w:pos="14656"/>
+                              </w:tabs>
+                              <w:spacing w:after="0" w:line="240" w:lineRule="auto"/>
+                              <w:rPr>
+                                <w:rFonts w:ascii="Consolas" w:eastAsia="Times New Roman" w:hAnsi="Consolas" w:cs="Courier New"/>
+                                <w:sz w:val="12"/>
+                                <w:szCs w:val="12"/>
+                                <w:lang w:eastAsia="en-GB"/>
+                              </w:rPr>
+                            </w:pPr>
+                            <w:r>
+                              <w:rPr>
+                                <w:rFonts w:ascii="Consolas" w:eastAsia="Times New Roman" w:hAnsi="Consolas" w:cs="Courier New"/>
+                                <w:sz w:val="12"/>
+                                <w:szCs w:val="12"/>
+                                <w:lang w:eastAsia="en-GB"/>
+                              </w:rPr>
+                              <w:t>(4, 17)</w:t>
+                            </w:r>
+                          </w:p>
+                          <w:p>
+                            <w:pPr>
+                              <w:tabs>
+                                <w:tab w:val="left" w:pos="916"/>
+                                <w:tab w:val="left" w:pos="1832"/>
+                                <w:tab w:val="left" w:pos="2748"/>
+                                <w:tab w:val="left" w:pos="3664"/>
+                                <w:tab w:val="left" w:pos="4580"/>
+                                <w:tab w:val="left" w:pos="5496"/>
+                                <w:tab w:val="left" w:pos="6412"/>
+                                <w:tab w:val="left" w:pos="7328"/>
+                                <w:tab w:val="left" w:pos="8244"/>
+                                <w:tab w:val="left" w:pos="9160"/>
+                                <w:tab w:val="left" w:pos="10076"/>
+                                <w:tab w:val="left" w:pos="10992"/>
+                                <w:tab w:val="left" w:pos="11908"/>
+                                <w:tab w:val="left" w:pos="12824"/>
+                                <w:tab w:val="left" w:pos="13740"/>
+                                <w:tab w:val="left" w:pos="14656"/>
+                              </w:tabs>
+                              <w:spacing w:after="0" w:line="240" w:lineRule="auto"/>
+                              <w:rPr>
+                                <w:rFonts w:ascii="Consolas" w:eastAsia="Times New Roman" w:hAnsi="Consolas" w:cs="Courier New"/>
+                                <w:sz w:val="12"/>
+                                <w:szCs w:val="12"/>
+                                <w:lang w:eastAsia="en-GB"/>
+                              </w:rPr>
+                            </w:pPr>
+                            <w:r>
+                              <w:rPr>
+                                <w:rFonts w:ascii="Consolas" w:eastAsia="Times New Roman" w:hAnsi="Consolas" w:cs="Courier New"/>
+                                <w:sz w:val="12"/>
+                                <w:szCs w:val="12"/>
+                                <w:lang w:eastAsia="en-GB"/>
+                              </w:rPr>
+                              <w:t>(4, 18)</w:t>
+                            </w:r>
+                          </w:p>
+                          <w:p>
+                            <w:pPr>
+                              <w:tabs>
+                                <w:tab w:val="left" w:pos="916"/>
+                                <w:tab w:val="left" w:pos="1832"/>
+                                <w:tab w:val="left" w:pos="2748"/>
+                                <w:tab w:val="left" w:pos="3664"/>
+                                <w:tab w:val="left" w:pos="4580"/>
+                                <w:tab w:val="left" w:pos="5496"/>
+                                <w:tab w:val="left" w:pos="6412"/>
+                                <w:tab w:val="left" w:pos="7328"/>
+                                <w:tab w:val="left" w:pos="8244"/>
+                                <w:tab w:val="left" w:pos="9160"/>
+                                <w:tab w:val="left" w:pos="10076"/>
+                                <w:tab w:val="left" w:pos="10992"/>
+                                <w:tab w:val="left" w:pos="11908"/>
+                                <w:tab w:val="left" w:pos="12824"/>
+                                <w:tab w:val="left" w:pos="13740"/>
+                                <w:tab w:val="left" w:pos="14656"/>
+                              </w:tabs>
+                              <w:spacing w:after="0" w:line="240" w:lineRule="auto"/>
+                              <w:rPr>
+                                <w:rFonts w:ascii="Consolas" w:eastAsia="Times New Roman" w:hAnsi="Consolas" w:cs="Courier New"/>
+                                <w:sz w:val="12"/>
+                                <w:szCs w:val="12"/>
+                                <w:lang w:eastAsia="en-GB"/>
+                              </w:rPr>
+                            </w:pPr>
+                            <w:r>
+                              <w:rPr>
+                                <w:rFonts w:ascii="Consolas" w:eastAsia="Times New Roman" w:hAnsi="Consolas" w:cs="Courier New"/>
+                                <w:sz w:val="12"/>
+                                <w:szCs w:val="12"/>
+                                <w:lang w:eastAsia="en-GB"/>
+                              </w:rPr>
+                              <w:t>(4, 19)</w:t>
+                            </w:r>
+                          </w:p>
+                          <w:p>
+                            <w:pPr>
+                              <w:tabs>
+                                <w:tab w:val="left" w:pos="916"/>
+                                <w:tab w:val="left" w:pos="1832"/>
+                                <w:tab w:val="left" w:pos="2748"/>
+                                <w:tab w:val="left" w:pos="3664"/>
+                                <w:tab w:val="left" w:pos="4580"/>
+                                <w:tab w:val="left" w:pos="5496"/>
+                                <w:tab w:val="left" w:pos="6412"/>
+                                <w:tab w:val="left" w:pos="7328"/>
+                                <w:tab w:val="left" w:pos="8244"/>
+                                <w:tab w:val="left" w:pos="9160"/>
+                                <w:tab w:val="left" w:pos="10076"/>
+                                <w:tab w:val="left" w:pos="10992"/>
+                                <w:tab w:val="left" w:pos="11908"/>
+                                <w:tab w:val="left" w:pos="12824"/>
+                                <w:tab w:val="left" w:pos="13740"/>
+                                <w:tab w:val="left" w:pos="14656"/>
+                              </w:tabs>
+                              <w:spacing w:after="0" w:line="240" w:lineRule="auto"/>
+                              <w:rPr>
+                                <w:rFonts w:ascii="Consolas" w:eastAsia="Times New Roman" w:hAnsi="Consolas" w:cs="Courier New"/>
+                                <w:sz w:val="12"/>
+                                <w:szCs w:val="12"/>
+                                <w:lang w:eastAsia="en-GB"/>
+                              </w:rPr>
+                            </w:pPr>
+                            <w:r>
+                              <w:rPr>
+                                <w:rFonts w:ascii="Consolas" w:eastAsia="Times New Roman" w:hAnsi="Consolas" w:cs="Courier New"/>
+                                <w:sz w:val="12"/>
+                                <w:szCs w:val="12"/>
+                                <w:lang w:eastAsia="en-GB"/>
+                              </w:rPr>
+                              <w:t>…</w:t>
+                            </w:r>
+                          </w:p>
+                          <w:p>
+                            <w:pPr>
+                              <w:tabs>
+                                <w:tab w:val="left" w:pos="916"/>
+                                <w:tab w:val="left" w:pos="1832"/>
+                                <w:tab w:val="left" w:pos="2748"/>
+                                <w:tab w:val="left" w:pos="3664"/>
+                                <w:tab w:val="left" w:pos="4580"/>
+                                <w:tab w:val="left" w:pos="5496"/>
+                                <w:tab w:val="left" w:pos="6412"/>
+                                <w:tab w:val="left" w:pos="7328"/>
+                                <w:tab w:val="left" w:pos="8244"/>
+                                <w:tab w:val="left" w:pos="9160"/>
+                                <w:tab w:val="left" w:pos="10076"/>
+                                <w:tab w:val="left" w:pos="10992"/>
+                                <w:tab w:val="left" w:pos="11908"/>
+                                <w:tab w:val="left" w:pos="12824"/>
+                                <w:tab w:val="left" w:pos="13740"/>
+                                <w:tab w:val="left" w:pos="14656"/>
+                              </w:tabs>
+                              <w:spacing w:after="0" w:line="240" w:lineRule="auto"/>
+                              <w:rPr>
+                                <w:rFonts w:ascii="Consolas" w:eastAsia="Times New Roman" w:hAnsi="Consolas" w:cs="Courier New"/>
+                                <w:sz w:val="12"/>
+                                <w:szCs w:val="12"/>
+                                <w:lang w:eastAsia="en-GB"/>
+                              </w:rPr>
+                            </w:pPr>
+                            <w:r>
+                              <w:rPr>
+                                <w:rFonts w:ascii="Consolas" w:eastAsia="Times New Roman" w:hAnsi="Consolas" w:cs="Courier New"/>
+                                <w:sz w:val="12"/>
+                                <w:szCs w:val="12"/>
+                                <w:lang w:eastAsia="en-GB"/>
+                              </w:rPr>
+                              <w:t>(1880, 999)</w:t>
+                            </w:r>
+                          </w:p>
+                          <w:p>
+                            <w:pPr>
+                              <w:tabs>
+                                <w:tab w:val="left" w:pos="916"/>
+                                <w:tab w:val="left" w:pos="1832"/>
+                                <w:tab w:val="left" w:pos="2748"/>
+                                <w:tab w:val="left" w:pos="3664"/>
+                                <w:tab w:val="left" w:pos="4580"/>
+                                <w:tab w:val="left" w:pos="5496"/>
+                                <w:tab w:val="left" w:pos="6412"/>
+                                <w:tab w:val="left" w:pos="7328"/>
+                                <w:tab w:val="left" w:pos="8244"/>
+                                <w:tab w:val="left" w:pos="9160"/>
+                                <w:tab w:val="left" w:pos="10076"/>
+                                <w:tab w:val="left" w:pos="10992"/>
+                                <w:tab w:val="left" w:pos="11908"/>
+                                <w:tab w:val="left" w:pos="12824"/>
+                                <w:tab w:val="left" w:pos="13740"/>
+                                <w:tab w:val="left" w:pos="14656"/>
+                              </w:tabs>
+                              <w:spacing w:after="0" w:line="240" w:lineRule="auto"/>
+                              <w:rPr>
+                                <w:rFonts w:ascii="Consolas" w:eastAsia="Times New Roman" w:hAnsi="Consolas" w:cs="Courier New"/>
+                                <w:sz w:val="12"/>
+                                <w:szCs w:val="12"/>
+                                <w:lang w:eastAsia="en-GB"/>
+                              </w:rPr>
+                            </w:pPr>
+                          </w:p>
+                          <w:p>
+                            <w:pPr>
+                              <w:spacing w:after="0"/>
+                              <w:rPr>
+                                <w:rFonts w:ascii="Consolas" w:hAnsi="Consolas"/>
+                                <w:sz w:val="12"/>
+                                <w:szCs w:val="12"/>
+                              </w:rPr>
+                            </w:pPr>
+                          </w:p>
+                        </w:txbxContent>
+                      </wps:txbx>
+                      <wps:bodyPr rot="0" vert="horz" wrap="square" lIns="91440" tIns="45720" rIns="91440" bIns="45720" anchor="t" anchorCtr="0">
+                        <a:noAutofit/>
+                      </wps:bodyPr>
+                    </wps:wsp>
+                  </a:graphicData>
+                </a:graphic>
+              </wp:inline>
+            </w:drawing>
+          </mc:Choice>
+          <mc:Fallback>
+            <w:pict>
+              <v:shape w14:anchorId="099DB759" id="_x0000_s1028" type="#_x0000_t202" style="width:173.9pt;height:221.4pt;visibility:visible;mso-wrap-style:square;mso-left-percent:-10001;mso-top-percent:-10001;mso-position-horizontal:absolute;mso-position-horizontal-relative:char;mso-position-vertical:absolute;mso-position-vertical-relative:line;mso-left-percent:-10001;mso-top-percent:-10001;v-text-anchor:top" o:gfxdata="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">
+                <v:textbox>
+                  <w:txbxContent>
+                    <w:p>
+                      <w:pPr>
+                        <w:tabs>
+                          <w:tab w:val="left" w:pos="916"/>
+                          <w:tab w:val="left" w:pos="1832"/>
+                          <w:tab w:val="left" w:pos="2748"/>
+                          <w:tab w:val="left" w:pos="3664"/>
+                          <w:tab w:val="left" w:pos="4580"/>
+                          <w:tab w:val="left" w:pos="5496"/>
+                          <w:tab w:val="left" w:pos="6412"/>
+                          <w:tab w:val="left" w:pos="7328"/>
+                          <w:tab w:val="left" w:pos="8244"/>
+                          <w:tab w:val="left" w:pos="9160"/>
+                          <w:tab w:val="left" w:pos="10076"/>
+                          <w:tab w:val="left" w:pos="10992"/>
+                          <w:tab w:val="left" w:pos="11908"/>
+                          <w:tab w:val="left" w:pos="12824"/>
+                          <w:tab w:val="left" w:pos="13740"/>
+                          <w:tab w:val="left" w:pos="14656"/>
+                        </w:tabs>
+                        <w:spacing w:after="0" w:line="240" w:lineRule="auto"/>
+                        <w:rPr>
+                          <w:rFonts w:ascii="Consolas" w:eastAsia="Times New Roman" w:hAnsi="Consolas" w:cs="Courier New"/>
+                          <w:sz w:val="12"/>
+                          <w:szCs w:val="12"/>
+                          <w:lang w:eastAsia="en-GB"/>
+                        </w:rPr>
+                      </w:pPr>
+                      <w:r>
+                        <w:rPr>
+                          <w:rFonts w:ascii="Consolas" w:eastAsia="Times New Roman" w:hAnsi="Consolas" w:cs="Courier New"/>
+                          <w:sz w:val="12"/>
+                          <w:szCs w:val="12"/>
+                          <w:lang w:eastAsia="en-GB"/>
+                        </w:rPr>
+                        <w:t>--- A* SEARCH VLARGE [mazes/maze-VLarge.txt] ---</w:t>
+                      </w:r>
+                    </w:p>
+                    <w:p>
+                      <w:pPr>
+                        <w:tabs>
+                          <w:tab w:val="left" w:pos="916"/>
+                          <w:tab w:val="left" w:pos="1832"/>
+                          <w:tab w:val="left" w:pos="2748"/>
+                          <w:tab w:val="left" w:pos="3664"/>
+                          <w:tab w:val="left" w:pos="4580"/>
+                          <w:tab w:val="left" w:pos="5496"/>
+                          <w:tab w:val="left" w:pos="6412"/>
+                          <w:tab w:val="left" w:pos="7328"/>
+                          <w:tab w:val="left" w:pos="8244"/>
+                          <w:tab w:val="left" w:pos="9160"/>
+                          <w:tab w:val="left" w:pos="10076"/>
+                          <w:tab w:val="left" w:pos="10992"/>
+                          <w:tab w:val="left" w:pos="11908"/>
+                          <w:tab w:val="left" w:pos="12824"/>
+                          <w:tab w:val="left" w:pos="13740"/>
+                          <w:tab w:val="left" w:pos="14656"/>
+                        </w:tabs>
+                        <w:spacing w:after="0" w:line="240" w:lineRule="auto"/>
+                        <w:rPr>
+                          <w:rFonts w:ascii="Consolas" w:eastAsia="Times New Roman" w:hAnsi="Consolas" w:cs="Courier New"/>
+                          <w:sz w:val="12"/>
+                          <w:szCs w:val="12"/>
+                          <w:lang w:eastAsia="en-GB"/>
+                        </w:rPr>
+                      </w:pPr>
+                      <w:r>
+                        <w:rPr>
+                          <w:rFonts w:ascii="Consolas" w:eastAsia="Times New Roman" w:hAnsi="Consolas" w:cs="Courier New"/>
+                          <w:sz w:val="12"/>
+                          <w:szCs w:val="12"/>
+                          <w:lang w:eastAsia="en-GB"/>
+                        </w:rPr>
+                        <w:t>(1, 0)</w:t>
+                      </w:r>
+                    </w:p>
+                    <w:p>
+                      <w:pPr>
+                        <w:tabs>
+                          <w:tab w:val="left" w:pos="916"/>
+                          <w:tab w:val="left" w:pos="1832"/>
+                          <w:tab w:val="left" w:pos="2748"/>
+                          <w:tab w:val="left" w:pos="3664"/>
+                          <w:tab w:val="left" w:pos="4580"/>
+                          <w:tab w:val="left" w:pos="5496"/>
+                          <w:tab w:val="left" w:pos="6412"/>
+                          <w:tab w:val="left" w:pos="7328"/>
+                          <w:tab w:val="left" w:pos="8244"/>
+                          <w:tab w:val="left" w:pos="9160"/>
+                          <w:tab w:val="left" w:pos="10076"/>
+                          <w:tab w:val="left" w:pos="10992"/>
+                          <w:tab w:val="left" w:pos="11908"/>
+                          <w:tab w:val="left" w:pos="12824"/>
+                          <w:tab w:val="left" w:pos="13740"/>
+                          <w:tab w:val="left" w:pos="14656"/>
+                        </w:tabs>
+                        <w:spacing w:after="0" w:line="240" w:lineRule="auto"/>
+                        <w:rPr>
+                          <w:rFonts w:ascii="Consolas" w:eastAsia="Times New Roman" w:hAnsi="Consolas" w:cs="Courier New"/>
+                          <w:sz w:val="12"/>
+                          <w:szCs w:val="12"/>
+                          <w:lang w:eastAsia="en-GB"/>
+                        </w:rPr>
+                      </w:pPr>
+                      <w:r>
+                        <w:rPr>
+                          <w:rFonts w:ascii="Consolas" w:eastAsia="Times New Roman" w:hAnsi="Consolas" w:cs="Courier New"/>
+                          <w:sz w:val="12"/>
+                          <w:szCs w:val="12"/>
+                          <w:lang w:eastAsia="en-GB"/>
+                        </w:rPr>
+                        <w:t>(1, 1)</w:t>
+                      </w:r>
+                    </w:p>
+                    <w:p>
+                      <w:pPr>
+                        <w:tabs>
+                          <w:tab w:val="left" w:pos="916"/>
+                          <w:tab w:val="left" w:pos="1832"/>
+                          <w:tab w:val="left" w:pos="2748"/>
+                          <w:tab w:val="left" w:pos="3664"/>
+                          <w:tab w:val="left" w:pos="4580"/>
+                          <w:tab w:val="left" w:pos="5496"/>
+                          <w:tab w:val="left" w:pos="6412"/>
+                          <w:tab w:val="left" w:pos="7328"/>
+                          <w:tab w:val="left" w:pos="8244"/>
+                          <w:tab w:val="left" w:pos="9160"/>
+                          <w:tab w:val="left" w:pos="10076"/>
+                          <w:tab w:val="left" w:pos="10992"/>
+                          <w:tab w:val="left" w:pos="11908"/>
+                          <w:tab w:val="left" w:pos="12824"/>
+                          <w:tab w:val="left" w:pos="13740"/>
+                          <w:tab w:val="left" w:pos="14656"/>
+                        </w:tabs>
+                        <w:spacing w:after="0" w:line="240" w:lineRule="auto"/>
+                        <w:rPr>
+                          <w:rFonts w:ascii="Consolas" w:eastAsia="Times New Roman" w:hAnsi="Consolas" w:cs="Courier New"/>
+                          <w:sz w:val="12"/>
+                          <w:szCs w:val="12"/>
+                          <w:lang w:eastAsia="en-GB"/>
+                        </w:rPr>
+                      </w:pPr>
+                      <w:r>
+                        <w:rPr>
+                          <w:rFonts w:ascii="Consolas" w:eastAsia="Times New Roman" w:hAnsi="Consolas" w:cs="Courier New"/>
+                          <w:sz w:val="12"/>
+                          <w:szCs w:val="12"/>
+                          <w:lang w:eastAsia="en-GB"/>
+                        </w:rPr>
+                        <w:t>(1, 2)</w:t>
+                      </w:r>
+                    </w:p>
+                    <w:p>
+                      <w:pPr>
+                        <w:tabs>
+                          <w:tab w:val="left" w:pos="916"/>
+                          <w:tab w:val="left" w:pos="1832"/>
+                          <w:tab w:val="left" w:pos="2748"/>
+                          <w:tab w:val="left" w:pos="3664"/>
+                          <w:tab w:val="left" w:pos="4580"/>
+                          <w:tab w:val="left" w:pos="5496"/>
+                          <w:tab w:val="left" w:pos="6412"/>
+                          <w:tab w:val="left" w:pos="7328"/>
+                          <w:tab w:val="left" w:pos="8244"/>
+                          <w:tab w:val="left" w:pos="9160"/>
+                          <w:tab w:val="left" w:pos="10076"/>
+                          <w:tab w:val="left" w:pos="10992"/>
+                          <w:tab w:val="left" w:pos="11908"/>
+                          <w:tab w:val="left" w:pos="12824"/>
+                          <w:tab w:val="left" w:pos="13740"/>
+                          <w:tab w:val="left" w:pos="14656"/>
+                        </w:tabs>
+                        <w:spacing w:after="0" w:line="240" w:lineRule="auto"/>
+                        <w:rPr>
+                          <w:rFonts w:ascii="Consolas" w:eastAsia="Times New Roman" w:hAnsi="Consolas" w:cs="Courier New"/>
+                          <w:sz w:val="12"/>
+                          <w:szCs w:val="12"/>
+                          <w:lang w:eastAsia="en-GB"/>
+                        </w:rPr>
+                      </w:pPr>
+                      <w:r>
+                        <w:rPr>
+                          <w:rFonts w:ascii="Consolas" w:eastAsia="Times New Roman" w:hAnsi="Consolas" w:cs="Courier New"/>
+                          <w:sz w:val="12"/>
+                          <w:szCs w:val="12"/>
+                          <w:lang w:eastAsia="en-GB"/>
+                        </w:rPr>
+                        <w:t>(1, 3)</w:t>
+                      </w:r>
+                    </w:p>
+                    <w:p>
+                      <w:pPr>
+                        <w:tabs>
+                          <w:tab w:val="left" w:pos="916"/>
+                          <w:tab w:val="left" w:pos="1832"/>
+                          <w:tab w:val="left" w:pos="2748"/>
+                          <w:tab w:val="left" w:pos="3664"/>
+                          <w:tab w:val="left" w:pos="4580"/>
+                          <w:tab w:val="left" w:pos="5496"/>
+                          <w:tab w:val="left" w:pos="6412"/>
+                          <w:tab w:val="left" w:pos="7328"/>
+                          <w:tab w:val="left" w:pos="8244"/>
+                          <w:tab w:val="left" w:pos="9160"/>
+                          <w:tab w:val="left" w:pos="10076"/>
+                          <w:tab w:val="left" w:pos="10992"/>
+                          <w:tab w:val="left" w:pos="11908"/>
+                          <w:tab w:val="left" w:pos="12824"/>
+                          <w:tab w:val="left" w:pos="13740"/>
+                          <w:tab w:val="left" w:pos="14656"/>
+                        </w:tabs>
+                        <w:spacing w:after="0" w:line="240" w:lineRule="auto"/>
+                        <w:rPr>
+                          <w:rFonts w:ascii="Consolas" w:eastAsia="Times New Roman" w:hAnsi="Consolas" w:cs="Courier New"/>
+                          <w:sz w:val="12"/>
+                          <w:szCs w:val="12"/>
+                          <w:lang w:eastAsia="en-GB"/>
+                        </w:rPr>
+                      </w:pPr>
+                      <w:r>
+                        <w:rPr>
+                          <w:rFonts w:ascii="Consolas" w:eastAsia="Times New Roman" w:hAnsi="Consolas" w:cs="Courier New"/>
+                          <w:sz w:val="12"/>
+                          <w:szCs w:val="12"/>
+                          <w:lang w:eastAsia="en-GB"/>
+                        </w:rPr>
+                        <w:t>(1, 4)</w:t>
+                      </w:r>
+                    </w:p>
+                    <w:p>
+                      <w:pPr>
+                        <w:tabs>
+                          <w:tab w:val="left" w:pos="916"/>
+                          <w:tab w:val="left" w:pos="1832"/>
+                          <w:tab w:val="left" w:pos="2748"/>
+                          <w:tab w:val="left" w:pos="3664"/>
+                          <w:tab w:val="left" w:pos="4580"/>
+                          <w:tab w:val="left" w:pos="5496"/>
+                          <w:tab w:val="left" w:pos="6412"/>
+                          <w:tab w:val="left" w:pos="7328"/>
+                          <w:tab w:val="left" w:pos="8244"/>
+                          <w:tab w:val="left" w:pos="9160"/>
+                          <w:tab w:val="left" w:pos="10076"/>
+                          <w:tab w:val="left" w:pos="10992"/>
+                          <w:tab w:val="left" w:pos="11908"/>
+                          <w:tab w:val="left" w:pos="12824"/>
+                          <w:tab w:val="left" w:pos="13740"/>
+                          <w:tab w:val="left" w:pos="14656"/>
+                        </w:tabs>
+                        <w:spacing w:after="0" w:line="240" w:lineRule="auto"/>
+                        <w:rPr>
+                          <w:rFonts w:ascii="Consolas" w:eastAsia="Times New Roman" w:hAnsi="Consolas" w:cs="Courier New"/>
+                          <w:sz w:val="12"/>
+                          <w:szCs w:val="12"/>
+                          <w:lang w:eastAsia="en-GB"/>
+                        </w:rPr>
+                      </w:pPr>
+                      <w:r>
+                        <w:rPr>
+                          <w:rFonts w:ascii="Consolas" w:eastAsia="Times New Roman" w:hAnsi="Consolas" w:cs="Courier New"/>
+                          <w:sz w:val="12"/>
+                          <w:szCs w:val="12"/>
+                          <w:lang w:eastAsia="en-GB"/>
+                        </w:rPr>
+                        <w:t>(1, 5)</w:t>
+                      </w:r>
+                    </w:p>
+                    <w:p>
+                      <w:pPr>
+                        <w:tabs>
+                          <w:tab w:val="left" w:pos="916"/>
+                          <w:tab w:val="left" w:pos="1832"/>
+                          <w:tab w:val="left" w:pos="2748"/>
+                          <w:tab w:val="left" w:pos="3664"/>
+                          <w:tab w:val="left" w:pos="4580"/>
+                          <w:tab w:val="left" w:pos="5496"/>
+                          <w:tab w:val="left" w:pos="6412"/>
+                          <w:tab w:val="left" w:pos="7328"/>
+                          <w:tab w:val="left" w:pos="8244"/>
+                          <w:tab w:val="left" w:pos="9160"/>
+                          <w:tab w:val="left" w:pos="10076"/>
+                          <w:tab w:val="left" w:pos="10992"/>
+                          <w:tab w:val="left" w:pos="11908"/>
+                          <w:tab w:val="left" w:pos="12824"/>
+                          <w:tab w:val="left" w:pos="13740"/>
+                          <w:tab w:val="left" w:pos="14656"/>
+                        </w:tabs>
+                        <w:spacing w:after="0" w:line="240" w:lineRule="auto"/>
+                        <w:rPr>
+                          <w:rFonts w:ascii="Consolas" w:eastAsia="Times New Roman" w:hAnsi="Consolas" w:cs="Courier New"/>
+                          <w:sz w:val="12"/>
+                          <w:szCs w:val="12"/>
+                          <w:lang w:eastAsia="en-GB"/>
+                        </w:rPr>
+                      </w:pPr>
+                      <w:r>
+                        <w:rPr>
+                          <w:rFonts w:ascii="Consolas" w:eastAsia="Times New Roman" w:hAnsi="Consolas" w:cs="Courier New"/>
+                          <w:sz w:val="12"/>
+                          <w:szCs w:val="12"/>
+                          <w:lang w:eastAsia="en-GB"/>
+                        </w:rPr>
+                        <w:t>(1, 6)</w:t>
+                      </w:r>
+                    </w:p>
+                    <w:p>
+                      <w:pPr>
+                        <w:tabs>
+                          <w:tab w:val="left" w:pos="916"/>
+                          <w:tab w:val="left" w:pos="1832"/>
+                          <w:tab w:val="left" w:pos="2748"/>
+                          <w:tab w:val="left" w:pos="3664"/>
+                          <w:tab w:val="left" w:pos="4580"/>
+                          <w:tab w:val="left" w:pos="5496"/>
+                          <w:tab w:val="left" w:pos="6412"/>
+                          <w:tab w:val="left" w:pos="7328"/>
+                          <w:tab w:val="left" w:pos="8244"/>
+                          <w:tab w:val="left" w:pos="9160"/>
+                          <w:tab w:val="left" w:pos="10076"/>
+                          <w:tab w:val="left" w:pos="10992"/>
+                          <w:tab w:val="left" w:pos="11908"/>
+                          <w:tab w:val="left" w:pos="12824"/>
+                          <w:tab w:val="left" w:pos="13740"/>
+                          <w:tab w:val="left" w:pos="14656"/>
+                        </w:tabs>
+                        <w:spacing w:after="0" w:line="240" w:lineRule="auto"/>
+                        <w:rPr>
+                          <w:rFonts w:ascii="Consolas" w:eastAsia="Times New Roman" w:hAnsi="Consolas" w:cs="Courier New"/>
+                          <w:sz w:val="12"/>
+                          <w:szCs w:val="12"/>
+                          <w:lang w:eastAsia="en-GB"/>
+                        </w:rPr>
+                      </w:pPr>
+                      <w:r>
+                        <w:rPr>
+                          <w:rFonts w:ascii="Consolas" w:eastAsia="Times New Roman" w:hAnsi="Consolas" w:cs="Courier New"/>
+                          <w:sz w:val="12"/>
+                          <w:szCs w:val="12"/>
+                          <w:lang w:eastAsia="en-GB"/>
+                        </w:rPr>
+                        <w:t>(1, 7)</w:t>
+                      </w:r>
+                    </w:p>
+                    <w:p>
+                      <w:pPr>
+                        <w:tabs>
+                          <w:tab w:val="left" w:pos="916"/>
+                          <w:tab w:val="left" w:pos="1832"/>
+                          <w:tab w:val="left" w:pos="2748"/>
+                          <w:tab w:val="left" w:pos="3664"/>
+                          <w:tab w:val="left" w:pos="4580"/>
+                          <w:tab w:val="left" w:pos="5496"/>
+                          <w:tab w:val="left" w:pos="6412"/>
+                          <w:tab w:val="left" w:pos="7328"/>
+                          <w:tab w:val="left" w:pos="8244"/>
+                          <w:tab w:val="left" w:pos="9160"/>
+                          <w:tab w:val="left" w:pos="10076"/>
+                          <w:tab w:val="left" w:pos="10992"/>
+                          <w:tab w:val="left" w:pos="11908"/>
+                          <w:tab w:val="left" w:pos="12824"/>
+                          <w:tab w:val="left" w:pos="13740"/>
+                          <w:tab w:val="left" w:pos="14656"/>
+                        </w:tabs>
+                        <w:spacing w:after="0" w:line="240" w:lineRule="auto"/>
+                        <w:rPr>
+                          <w:rFonts w:ascii="Consolas" w:eastAsia="Times New Roman" w:hAnsi="Consolas" w:cs="Courier New"/>
+                          <w:sz w:val="12"/>
+                          <w:szCs w:val="12"/>
+                          <w:lang w:eastAsia="en-GB"/>
+                        </w:rPr>
+                      </w:pPr>
+                      <w:r>
+                        <w:rPr>
+                          <w:rFonts w:ascii="Consolas" w:eastAsia="Times New Roman" w:hAnsi="Consolas" w:cs="Courier New"/>
+                          <w:sz w:val="12"/>
+                          <w:szCs w:val="12"/>
+                          <w:lang w:eastAsia="en-GB"/>
+                        </w:rPr>
+                        <w:t>(2, 7)</w:t>
+                      </w:r>
+                    </w:p>
+                    <w:p>
+                      <w:pPr>
+                        <w:tabs>
+                          <w:tab w:val="left" w:pos="916"/>
+                          <w:tab w:val="left" w:pos="1832"/>
+                          <w:tab w:val="left" w:pos="2748"/>
+                          <w:tab w:val="left" w:pos="3664"/>
+                          <w:tab w:val="left" w:pos="4580"/>
+                          <w:tab w:val="left" w:pos="5496"/>
+                          <w:tab w:val="left" w:pos="6412"/>
+                          <w:tab w:val="left" w:pos="7328"/>
+                          <w:tab w:val="left" w:pos="8244"/>
+                          <w:tab w:val="left" w:pos="9160"/>
+                          <w:tab w:val="left" w:pos="10076"/>
+                          <w:tab w:val="left" w:pos="10992"/>
+                          <w:tab w:val="left" w:pos="11908"/>
+                          <w:tab w:val="left" w:pos="12824"/>
+                          <w:tab w:val="left" w:pos="13740"/>
+                          <w:tab w:val="left" w:pos="14656"/>
+                        </w:tabs>
+                        <w:spacing w:after="0" w:line="240" w:lineRule="auto"/>
+                        <w:rPr>
+                          <w:rFonts w:ascii="Consolas" w:eastAsia="Times New Roman" w:hAnsi="Consolas" w:cs="Courier New"/>
+                          <w:sz w:val="12"/>
+                          <w:szCs w:val="12"/>
+                          <w:lang w:eastAsia="en-GB"/>
+                        </w:rPr>
+                      </w:pPr>
+                      <w:r>
+                        <w:rPr>
+                          <w:rFonts w:ascii="Consolas" w:eastAsia="Times New Roman" w:hAnsi="Consolas" w:cs="Courier New"/>
+                          <w:sz w:val="12"/>
+                          <w:szCs w:val="12"/>
+                          <w:lang w:eastAsia="en-GB"/>
+                        </w:rPr>
+                        <w:t>(2, 8)</w:t>
+                      </w:r>
+                    </w:p>
+                    <w:p>
+                      <w:pPr>
+                        <w:tabs>
+                          <w:tab w:val="left" w:pos="916"/>
+                          <w:tab w:val="left" w:pos="1832"/>
+                          <w:tab w:val="left" w:pos="2748"/>
+                          <w:tab w:val="left" w:pos="3664"/>
+                          <w:tab w:val="left" w:pos="4580"/>
+                          <w:tab w:val="left" w:pos="5496"/>
+                          <w:tab w:val="left" w:pos="6412"/>
+                          <w:tab w:val="left" w:pos="7328"/>
+                          <w:tab w:val="left" w:pos="8244"/>
+                          <w:tab w:val="left" w:pos="9160"/>
+                          <w:tab w:val="left" w:pos="10076"/>
+                          <w:tab w:val="left" w:pos="10992"/>
+                          <w:tab w:val="left" w:pos="11908"/>
+                          <w:tab w:val="left" w:pos="12824"/>
+                          <w:tab w:val="left" w:pos="13740"/>
+                          <w:tab w:val="left" w:pos="14656"/>
+                        </w:tabs>
+                        <w:spacing w:after="0" w:line="240" w:lineRule="auto"/>
+                        <w:rPr>
+                          <w:rFonts w:ascii="Consolas" w:eastAsia="Times New Roman" w:hAnsi="Consolas" w:cs="Courier New"/>
+                          <w:sz w:val="12"/>
+                          <w:szCs w:val="12"/>
+                          <w:lang w:eastAsia="en-GB"/>
+                        </w:rPr>
+                      </w:pPr>
+                      <w:r>
+                        <w:rPr>
+                          <w:rFonts w:ascii="Consolas" w:eastAsia="Times New Roman" w:hAnsi="Consolas" w:cs="Courier New"/>
+                          <w:sz w:val="12"/>
+                          <w:szCs w:val="12"/>
+                          <w:lang w:eastAsia="en-GB"/>
+                        </w:rPr>
+                        <w:t>(2, 9)</w:t>
+                      </w:r>
+                    </w:p>
+                    <w:p>
+                      <w:pPr>
+                        <w:tabs>
+                          <w:tab w:val="left" w:pos="916"/>
+                          <w:tab w:val="left" w:pos="1832"/>
+                          <w:tab w:val="left" w:pos="2748"/>
+                          <w:tab w:val="left" w:pos="3664"/>
+                          <w:tab w:val="left" w:pos="4580"/>
+                          <w:tab w:val="left" w:pos="5496"/>
+                          <w:tab w:val="left" w:pos="6412"/>
+                          <w:tab w:val="left" w:pos="7328"/>
+                          <w:tab w:val="left" w:pos="8244"/>
+                          <w:tab w:val="left" w:pos="9160"/>
+                          <w:tab w:val="left" w:pos="10076"/>
+                          <w:tab w:val="left" w:pos="10992"/>
+                          <w:tab w:val="left" w:pos="11908"/>
+                          <w:tab w:val="left" w:pos="12824"/>
+                          <w:tab w:val="left" w:pos="13740"/>
+                          <w:tab w:val="left" w:pos="14656"/>
+                        </w:tabs>
+                        <w:spacing w:after="0" w:line="240" w:lineRule="auto"/>
+                        <w:rPr>
+                          <w:rFonts w:ascii="Consolas" w:eastAsia="Times New Roman" w:hAnsi="Consolas" w:cs="Courier New"/>
+                          <w:sz w:val="12"/>
+                          <w:szCs w:val="12"/>
+                          <w:lang w:eastAsia="en-GB"/>
+                        </w:rPr>
+                      </w:pPr>
+                      <w:r>
+                        <w:rPr>
+                          <w:rFonts w:ascii="Consolas" w:eastAsia="Times New Roman" w:hAnsi="Consolas" w:cs="Courier New"/>
+                          <w:sz w:val="12"/>
+                          <w:szCs w:val="12"/>
+                          <w:lang w:eastAsia="en-GB"/>
+                        </w:rPr>
+                        <w:t>(2, 10)</w:t>
+                      </w:r>
+                    </w:p>
+                    <w:p>
+                      <w:pPr>
+                        <w:tabs>
+                          <w:tab w:val="left" w:pos="916"/>
+                          <w:tab w:val="left" w:pos="1832"/>
+                          <w:tab w:val="left" w:pos="2748"/>
+                          <w:tab w:val="left" w:pos="3664"/>
+                          <w:tab w:val="left" w:pos="4580"/>
+                          <w:tab w:val="left" w:pos="5496"/>
+                          <w:tab w:val="left" w:pos="6412"/>
+                          <w:tab w:val="left" w:pos="7328"/>
+                          <w:tab w:val="left" w:pos="8244"/>
+                          <w:tab w:val="left" w:pos="9160"/>
+                          <w:tab w:val="left" w:pos="10076"/>
+                          <w:tab w:val="left" w:pos="10992"/>
+                          <w:tab w:val="left" w:pos="11908"/>
+                          <w:tab w:val="left" w:pos="12824"/>
+                          <w:tab w:val="left" w:pos="13740"/>
+                          <w:tab w:val="left" w:pos="14656"/>
+                        </w:tabs>
+                        <w:spacing w:after="0" w:line="240" w:lineRule="auto"/>
+                        <w:rPr>
+                          <w:rFonts w:ascii="Consolas" w:eastAsia="Times New Roman" w:hAnsi="Consolas" w:cs="Courier New"/>
+                          <w:sz w:val="12"/>
+                          <w:szCs w:val="12"/>
+                          <w:lang w:eastAsia="en-GB"/>
+                        </w:rPr>
+                      </w:pPr>
+                      <w:r>
+                        <w:rPr>
+                          <w:rFonts w:ascii="Consolas" w:eastAsia="Times New Roman" w:hAnsi="Consolas" w:cs="Courier New"/>
+                          <w:sz w:val="12"/>
+                          <w:szCs w:val="12"/>
+                          <w:lang w:eastAsia="en-GB"/>
+                        </w:rPr>
+                        <w:t>(2, 11)</w:t>
+                      </w:r>
+                    </w:p>
+                    <w:p>
+                      <w:pPr>
+                        <w:tabs>
+                          <w:tab w:val="left" w:pos="916"/>
+                          <w:tab w:val="left" w:pos="1832"/>
+                          <w:tab w:val="left" w:pos="2748"/>
+                          <w:tab w:val="left" w:pos="3664"/>
+                          <w:tab w:val="left" w:pos="4580"/>
+                          <w:tab w:val="left" w:pos="5496"/>
+                          <w:tab w:val="left" w:pos="6412"/>
+                          <w:tab w:val="left" w:pos="7328"/>
+                          <w:tab w:val="left" w:pos="8244"/>
+                          <w:tab w:val="left" w:pos="9160"/>
+                          <w:tab w:val="left" w:pos="10076"/>
+                          <w:tab w:val="left" w:pos="10992"/>
+                          <w:tab w:val="left" w:pos="11908"/>
+                          <w:tab w:val="left" w:pos="12824"/>
+                          <w:tab w:val="left" w:pos="13740"/>
+                          <w:tab w:val="left" w:pos="14656"/>
+                        </w:tabs>
+                        <w:spacing w:after="0" w:line="240" w:lineRule="auto"/>
+                        <w:rPr>
+                          <w:rFonts w:ascii="Consolas" w:eastAsia="Times New Roman" w:hAnsi="Consolas" w:cs="Courier New"/>
+                          <w:sz w:val="12"/>
+                          <w:szCs w:val="12"/>
+                          <w:lang w:eastAsia="en-GB"/>
+                        </w:rPr>
+                      </w:pPr>
+                      <w:r>
+                        <w:rPr>
+                          <w:rFonts w:ascii="Consolas" w:eastAsia="Times New Roman" w:hAnsi="Consolas" w:cs="Courier New"/>
+                          <w:sz w:val="12"/>
+                          <w:szCs w:val="12"/>
+                          <w:lang w:eastAsia="en-GB"/>
+                        </w:rPr>
+                        <w:t>(2, 12)</w:t>
+                      </w:r>
+                    </w:p>
+                    <w:p>
+                      <w:pPr>
+                        <w:tabs>
+                          <w:tab w:val="left" w:pos="916"/>
+                          <w:tab w:val="left" w:pos="1832"/>
+                          <w:tab w:val="left" w:pos="2748"/>
+                          <w:tab w:val="left" w:pos="3664"/>
+                          <w:tab w:val="left" w:pos="4580"/>
+                          <w:tab w:val="left" w:pos="5496"/>
+                          <w:tab w:val="left" w:pos="6412"/>
+                          <w:tab w:val="left" w:pos="7328"/>
+                          <w:tab w:val="left" w:pos="8244"/>
+                          <w:tab w:val="left" w:pos="9160"/>
+                          <w:tab w:val="left" w:pos="10076"/>
+                          <w:tab w:val="left" w:pos="10992"/>
+                          <w:tab w:val="left" w:pos="11908"/>
+                          <w:tab w:val="left" w:pos="12824"/>
+                          <w:tab w:val="left" w:pos="13740"/>
+                          <w:tab w:val="left" w:pos="14656"/>
+                        </w:tabs>
+                        <w:spacing w:after="0" w:line="240" w:lineRule="auto"/>
+                        <w:rPr>
+                          <w:rFonts w:ascii="Consolas" w:eastAsia="Times New Roman" w:hAnsi="Consolas" w:cs="Courier New"/>
+                          <w:sz w:val="12"/>
+                          <w:szCs w:val="12"/>
+                          <w:lang w:eastAsia="en-GB"/>
+                        </w:rPr>
+                      </w:pPr>
+                      <w:r>
+                        <w:rPr>
+                          <w:rFonts w:ascii="Consolas" w:eastAsia="Times New Roman" w:hAnsi="Consolas" w:cs="Courier New"/>
+                          <w:sz w:val="12"/>
+                          <w:szCs w:val="12"/>
+                          <w:lang w:eastAsia="en-GB"/>
+                        </w:rPr>
+                        <w:t>(3, 12)</w:t>
+                      </w:r>
+                    </w:p>
+                    <w:p>
+                      <w:pPr>
+                        <w:tabs>
+                          <w:tab w:val="left" w:pos="916"/>
+                          <w:tab w:val="left" w:pos="1832"/>
+                          <w:tab w:val="left" w:pos="2748"/>
+                          <w:tab w:val="left" w:pos="3664"/>
+                          <w:tab w:val="left" w:pos="4580"/>
+                          <w:tab w:val="left" w:pos="5496"/>
+                          <w:tab w:val="left" w:pos="6412"/>
+                          <w:tab w:val="left" w:pos="7328"/>
+                          <w:tab w:val="left" w:pos="8244"/>
+                          <w:tab w:val="left" w:pos="9160"/>
+                          <w:tab w:val="left" w:pos="10076"/>
+                          <w:tab w:val="left" w:pos="10992"/>
+                          <w:tab w:val="left" w:pos="11908"/>
+                          <w:tab w:val="left" w:pos="12824"/>
+                          <w:tab w:val="left" w:pos="13740"/>
+                          <w:tab w:val="left" w:pos="14656"/>
+                        </w:tabs>
+                        <w:spacing w:after="0" w:line="240" w:lineRule="auto"/>
+                        <w:rPr>
+                          <w:rFonts w:ascii="Consolas" w:eastAsia="Times New Roman" w:hAnsi="Consolas" w:cs="Courier New"/>
+                          <w:sz w:val="12"/>
+                          <w:szCs w:val="12"/>
+                          <w:lang w:eastAsia="en-GB"/>
+                        </w:rPr>
+                      </w:pPr>
+                      <w:r>
+                        <w:rPr>
+                          <w:rFonts w:ascii="Consolas" w:eastAsia="Times New Roman" w:hAnsi="Consolas" w:cs="Courier New"/>
+                          <w:sz w:val="12"/>
+                          <w:szCs w:val="12"/>
+                          <w:lang w:eastAsia="en-GB"/>
+                        </w:rPr>
+                        <w:t>(4, 12)</w:t>
+                      </w:r>
+                    </w:p>
+                    <w:p>
+                      <w:pPr>
+                        <w:tabs>
+                          <w:tab w:val="left" w:pos="916"/>
+                          <w:tab w:val="left" w:pos="1832"/>
+                          <w:tab w:val="left" w:pos="2748"/>
+                          <w:tab w:val="left" w:pos="3664"/>
+                          <w:tab w:val="left" w:pos="4580"/>
+                          <w:tab w:val="left" w:pos="5496"/>
+                          <w:tab w:val="left" w:pos="6412"/>
+                          <w:tab w:val="left" w:pos="7328"/>
+                          <w:tab w:val="left" w:pos="8244"/>
+                          <w:tab w:val="left" w:pos="9160"/>
+                          <w:tab w:val="left" w:pos="10076"/>
+                          <w:tab w:val="left" w:pos="10992"/>
+                          <w:tab w:val="left" w:pos="11908"/>
+                          <w:tab w:val="left" w:pos="12824"/>
+                          <w:tab w:val="left" w:pos="13740"/>
+                          <w:tab w:val="left" w:pos="14656"/>
+                        </w:tabs>
+                        <w:spacing w:after="0" w:line="240" w:lineRule="auto"/>
+                        <w:rPr>
+                          <w:rFonts w:ascii="Consolas" w:eastAsia="Times New Roman" w:hAnsi="Consolas" w:cs="Courier New"/>
+                          <w:sz w:val="12"/>
+                          <w:szCs w:val="12"/>
+                          <w:lang w:eastAsia="en-GB"/>
+                        </w:rPr>
+                      </w:pPr>
+                      <w:r>
+                        <w:rPr>
+                          <w:rFonts w:ascii="Consolas" w:eastAsia="Times New Roman" w:hAnsi="Consolas" w:cs="Courier New"/>
+                          <w:sz w:val="12"/>
+                          <w:szCs w:val="12"/>
+                          <w:lang w:eastAsia="en-GB"/>
+                        </w:rPr>
+                        <w:t>(5, 12)</w:t>
+                      </w:r>
+                    </w:p>
+                    <w:p>
+                      <w:pPr>
+                        <w:tabs>
+                          <w:tab w:val="left" w:pos="916"/>
+                          <w:tab w:val="left" w:pos="1832"/>
+                          <w:tab w:val="left" w:pos="2748"/>
+                          <w:tab w:val="left" w:pos="3664"/>
+                          <w:tab w:val="left" w:pos="4580"/>
+                          <w:tab w:val="left" w:pos="5496"/>
+                          <w:tab w:val="left" w:pos="6412"/>
+                          <w:tab w:val="left" w:pos="7328"/>
+                          <w:tab w:val="left" w:pos="8244"/>
+                          <w:tab w:val="left" w:pos="9160"/>
+                          <w:tab w:val="left" w:pos="10076"/>
+                          <w:tab w:val="left" w:pos="10992"/>
+                          <w:tab w:val="left" w:pos="11908"/>
+                          <w:tab w:val="left" w:pos="12824"/>
+                          <w:tab w:val="left" w:pos="13740"/>
+                          <w:tab w:val="left" w:pos="14656"/>
+                        </w:tabs>
+                        <w:spacing w:after="0" w:line="240" w:lineRule="auto"/>
+                        <w:rPr>
+                          <w:rFonts w:ascii="Consolas" w:eastAsia="Times New Roman" w:hAnsi="Consolas" w:cs="Courier New"/>
+                          <w:sz w:val="12"/>
+                          <w:szCs w:val="12"/>
+                          <w:lang w:eastAsia="en-GB"/>
+                        </w:rPr>
+                      </w:pPr>
+                      <w:r>
+                        <w:rPr>
+                          <w:rFonts w:ascii="Consolas" w:eastAsia="Times New Roman" w:hAnsi="Consolas" w:cs="Courier New"/>
+                          <w:sz w:val="12"/>
+                          <w:szCs w:val="12"/>
+                          <w:lang w:eastAsia="en-GB"/>
+                        </w:rPr>
+                        <w:t>(6, 12)</w:t>
+                      </w:r>
+                    </w:p>
+                    <w:p>
+                      <w:pPr>
+                        <w:tabs>
+                          <w:tab w:val="left" w:pos="916"/>
+                          <w:tab w:val="left" w:pos="1832"/>
+                          <w:tab w:val="left" w:pos="2748"/>
+                          <w:tab w:val="left" w:pos="3664"/>
+                          <w:tab w:val="left" w:pos="4580"/>
+                          <w:tab w:val="left" w:pos="5496"/>
+                          <w:tab w:val="left" w:pos="6412"/>
+                          <w:tab w:val="left" w:pos="7328"/>
+                          <w:tab w:val="left" w:pos="8244"/>
+                          <w:tab w:val="left" w:pos="9160"/>
+                          <w:tab w:val="left" w:pos="10076"/>
+                          <w:tab w:val="left" w:pos="10992"/>
+                          <w:tab w:val="left" w:pos="11908"/>
+                          <w:tab w:val="left" w:pos="12824"/>
+                          <w:tab w:val="left" w:pos="13740"/>
+                          <w:tab w:val="left" w:pos="14656"/>
+                        </w:tabs>
+                        <w:spacing w:after="0" w:line="240" w:lineRule="auto"/>
+                        <w:rPr>
+                          <w:rFonts w:ascii="Consolas" w:eastAsia="Times New Roman" w:hAnsi="Consolas" w:cs="Courier New"/>
+                          <w:sz w:val="12"/>
+                          <w:szCs w:val="12"/>
+                          <w:lang w:eastAsia="en-GB"/>
+                        </w:rPr>
+                      </w:pPr>
+                      <w:r>
+                        <w:rPr>
+                          <w:rFonts w:ascii="Consolas" w:eastAsia="Times New Roman" w:hAnsi="Consolas" w:cs="Courier New"/>
+                          <w:sz w:val="12"/>
+                          <w:szCs w:val="12"/>
+                          <w:lang w:eastAsia="en-GB"/>
+                        </w:rPr>
+                        <w:t>(6, 13)</w:t>
+                      </w:r>
+                    </w:p>
+                    <w:p>
+                      <w:pPr>
+                        <w:tabs>
+                          <w:tab w:val="left" w:pos="916"/>
+                          <w:tab w:val="left" w:pos="1832"/>
+                          <w:tab w:val="left" w:pos="2748"/>
+                          <w:tab w:val="left" w:pos="3664"/>
+                          <w:tab w:val="left" w:pos="4580"/>
+                          <w:tab w:val="left" w:pos="5496"/>
+                          <w:tab w:val="left" w:pos="6412"/>
+                          <w:tab w:val="left" w:pos="7328"/>
+                          <w:tab w:val="left" w:pos="8244"/>
+                          <w:tab w:val="left" w:pos="9160"/>
+                          <w:tab w:val="left" w:pos="10076"/>
+                          <w:tab w:val="left" w:pos="10992"/>
+                          <w:tab w:val="left" w:pos="11908"/>
+                          <w:tab w:val="left" w:pos="12824"/>
+                          <w:tab w:val="left" w:pos="13740"/>
+                          <w:tab w:val="left" w:pos="14656"/>
+                        </w:tabs>
+                        <w:spacing w:after="0" w:line="240" w:lineRule="auto"/>
+                        <w:rPr>
+                          <w:rFonts w:ascii="Consolas" w:eastAsia="Times New Roman" w:hAnsi="Consolas" w:cs="Courier New"/>
+                          <w:sz w:val="12"/>
+                          <w:szCs w:val="12"/>
+                          <w:lang w:eastAsia="en-GB"/>
+                        </w:rPr>
+                      </w:pPr>
+                      <w:r>
+                        <w:rPr>
+                          <w:rFonts w:ascii="Consolas" w:eastAsia="Times New Roman" w:hAnsi="Consolas" w:cs="Courier New"/>
+                          <w:sz w:val="12"/>
+                          <w:szCs w:val="12"/>
+                          <w:lang w:eastAsia="en-GB"/>
+                        </w:rPr>
+                        <w:t>(6, 14)</w:t>
+                      </w:r>
+                    </w:p>
+                    <w:p>
+                      <w:pPr>
+                        <w:tabs>
+                          <w:tab w:val="left" w:pos="916"/>
+                          <w:tab w:val="left" w:pos="1832"/>
+                          <w:tab w:val="left" w:pos="2748"/>
+                          <w:tab w:val="left" w:pos="3664"/>
+                          <w:tab w:val="left" w:pos="4580"/>
+                          <w:tab w:val="left" w:pos="5496"/>
+                          <w:tab w:val="left" w:pos="6412"/>
+                          <w:tab w:val="left" w:pos="7328"/>
+                          <w:tab w:val="left" w:pos="8244"/>
+                          <w:tab w:val="left" w:pos="9160"/>
+                          <w:tab w:val="left" w:pos="10076"/>
+                          <w:tab w:val="left" w:pos="10992"/>
+                          <w:tab w:val="left" w:pos="11908"/>
+                          <w:tab w:val="left" w:pos="12824"/>
+                          <w:tab w:val="left" w:pos="13740"/>
+                          <w:tab w:val="left" w:pos="14656"/>
+                        </w:tabs>
+                        <w:spacing w:after="0" w:line="240" w:lineRule="auto"/>
+                        <w:rPr>
+                          <w:rFonts w:ascii="Consolas" w:eastAsia="Times New Roman" w:hAnsi="Consolas" w:cs="Courier New"/>
+                          <w:sz w:val="12"/>
+                          <w:szCs w:val="12"/>
+                          <w:lang w:eastAsia="en-GB"/>
+                        </w:rPr>
+                      </w:pPr>
+                      <w:r>
+                        <w:rPr>
+                          <w:rFonts w:ascii="Consolas" w:eastAsia="Times New Roman" w:hAnsi="Consolas" w:cs="Courier New"/>
+                          <w:sz w:val="12"/>
+                          <w:szCs w:val="12"/>
+                          <w:lang w:eastAsia="en-GB"/>
+                        </w:rPr>
+                        <w:t>(6, 15)</w:t>
+                      </w:r>
+                    </w:p>
+                    <w:p>
+                      <w:pPr>
+                        <w:tabs>
+                          <w:tab w:val="left" w:pos="916"/>
+                          <w:tab w:val="left" w:pos="1832"/>
+                          <w:tab w:val="left" w:pos="2748"/>
+                          <w:tab w:val="left" w:pos="3664"/>
+                          <w:tab w:val="left" w:pos="4580"/>
+                          <w:tab w:val="left" w:pos="5496"/>
+                          <w:tab w:val="left" w:pos="6412"/>
+                          <w:tab w:val="left" w:pos="7328"/>
+                          <w:tab w:val="left" w:pos="8244"/>
+                          <w:tab w:val="left" w:pos="9160"/>
+                          <w:tab w:val="left" w:pos="10076"/>
+                          <w:tab w:val="left" w:pos="10992"/>
+                          <w:tab w:val="left" w:pos="11908"/>
+                          <w:tab w:val="left" w:pos="12824"/>
+                          <w:tab w:val="left" w:pos="13740"/>
+                          <w:tab w:val="left" w:pos="14656"/>
+                        </w:tabs>
+                        <w:spacing w:after="0" w:line="240" w:lineRule="auto"/>
+                        <w:rPr>
+                          <w:rFonts w:ascii="Consolas" w:eastAsia="Times New Roman" w:hAnsi="Consolas" w:cs="Courier New"/>
+                          <w:sz w:val="12"/>
+                          <w:szCs w:val="12"/>
+                          <w:lang w:eastAsia="en-GB"/>
+                        </w:rPr>
+                      </w:pPr>
+                      <w:r>
+                        <w:rPr>
+                          <w:rFonts w:ascii="Consolas" w:eastAsia="Times New Roman" w:hAnsi="Consolas" w:cs="Courier New"/>
+                          <w:sz w:val="12"/>
+                          <w:szCs w:val="12"/>
+                          <w:lang w:eastAsia="en-GB"/>
+                        </w:rPr>
+                        <w:t>(6, 16)</w:t>
+                      </w:r>
+                    </w:p>
+                    <w:p>
+                      <w:pPr>
+                        <w:tabs>
+                          <w:tab w:val="left" w:pos="916"/>
+                          <w:tab w:val="left" w:pos="1832"/>
+                          <w:tab w:val="left" w:pos="2748"/>
+                          <w:tab w:val="left" w:pos="3664"/>
+                          <w:tab w:val="left" w:pos="4580"/>
+                          <w:tab w:val="left" w:pos="5496"/>
+                          <w:tab w:val="left" w:pos="6412"/>
+                          <w:tab w:val="left" w:pos="7328"/>
+                          <w:tab w:val="left" w:pos="8244"/>
+                          <w:tab w:val="left" w:pos="9160"/>
+                          <w:tab w:val="left" w:pos="10076"/>
+                          <w:tab w:val="left" w:pos="10992"/>
+                          <w:tab w:val="left" w:pos="11908"/>
+                          <w:tab w:val="left" w:pos="12824"/>
+                          <w:tab w:val="left" w:pos="13740"/>
+                          <w:tab w:val="left" w:pos="14656"/>
+                        </w:tabs>
+                        <w:spacing w:after="0" w:line="240" w:lineRule="auto"/>
+                        <w:rPr>
+                          <w:rFonts w:ascii="Consolas" w:eastAsia="Times New Roman" w:hAnsi="Consolas" w:cs="Courier New"/>
+                          <w:sz w:val="12"/>
+                          <w:szCs w:val="12"/>
+                          <w:lang w:eastAsia="en-GB"/>
+                        </w:rPr>
+                      </w:pPr>
+                      <w:r>
+                        <w:rPr>
+                          <w:rFonts w:ascii="Consolas" w:eastAsia="Times New Roman" w:hAnsi="Consolas" w:cs="Courier New"/>
+                          <w:sz w:val="12"/>
+                          <w:szCs w:val="12"/>
+                          <w:lang w:eastAsia="en-GB"/>
+                        </w:rPr>
+                        <w:t>(5, 16)</w:t>
+                      </w:r>
+                    </w:p>
+                    <w:p>
+                      <w:pPr>
+                        <w:tabs>
+                          <w:tab w:val="left" w:pos="916"/>
+                          <w:tab w:val="left" w:pos="1832"/>
+                          <w:tab w:val="left" w:pos="2748"/>
+                          <w:tab w:val="left" w:pos="3664"/>
+                          <w:tab w:val="left" w:pos="4580"/>
+                          <w:tab w:val="left" w:pos="5496"/>
+                          <w:tab w:val="left" w:pos="6412"/>
+                          <w:tab w:val="left" w:pos="7328"/>
+                          <w:tab w:val="left" w:pos="8244"/>
+                          <w:tab w:val="left" w:pos="9160"/>
+                          <w:tab w:val="left" w:pos="10076"/>
+                          <w:tab w:val="left" w:pos="10992"/>
+                          <w:tab w:val="left" w:pos="11908"/>
+                          <w:tab w:val="left" w:pos="12824"/>
+                          <w:tab w:val="left" w:pos="13740"/>
+                          <w:tab w:val="left" w:pos="14656"/>
+                        </w:tabs>
+                        <w:spacing w:after="0" w:line="240" w:lineRule="auto"/>
+                        <w:rPr>
+                          <w:rFonts w:ascii="Consolas" w:eastAsia="Times New Roman" w:hAnsi="Consolas" w:cs="Courier New"/>
+                          <w:sz w:val="12"/>
+                          <w:szCs w:val="12"/>
+                          <w:lang w:eastAsia="en-GB"/>
+                        </w:rPr>
+                      </w:pPr>
+                      <w:r>
+                        <w:rPr>
+                          <w:rFonts w:ascii="Consolas" w:eastAsia="Times New Roman" w:hAnsi="Consolas" w:cs="Courier New"/>
+                          <w:sz w:val="12"/>
+                          <w:szCs w:val="12"/>
+                          <w:lang w:eastAsia="en-GB"/>
+                        </w:rPr>
+                        <w:t>(5, 17)</w:t>
+                      </w:r>
+                    </w:p>
+                    <w:p>
+                      <w:pPr>
+                        <w:tabs>
+                          <w:tab w:val="left" w:pos="916"/>
+                          <w:tab w:val="left" w:pos="1832"/>
+                          <w:tab w:val="left" w:pos="2748"/>
+                          <w:tab w:val="left" w:pos="3664"/>
+                          <w:tab w:val="left" w:pos="4580"/>
+                          <w:tab w:val="left" w:pos="5496"/>
+                          <w:tab w:val="left" w:pos="6412"/>
+                          <w:tab w:val="left" w:pos="7328"/>
+                          <w:tab w:val="left" w:pos="8244"/>
+                          <w:tab w:val="left" w:pos="9160"/>
+                          <w:tab w:val="left" w:pos="10076"/>
+                          <w:tab w:val="left" w:pos="10992"/>
+                          <w:tab w:val="left" w:pos="11908"/>
+                          <w:tab w:val="left" w:pos="12824"/>
+                          <w:tab w:val="left" w:pos="13740"/>
+                          <w:tab w:val="left" w:pos="14656"/>
+                        </w:tabs>
+                        <w:spacing w:after="0" w:line="240" w:lineRule="auto"/>
+                        <w:rPr>
+                          <w:rFonts w:ascii="Consolas" w:eastAsia="Times New Roman" w:hAnsi="Consolas" w:cs="Courier New"/>
+                          <w:sz w:val="12"/>
+                          <w:szCs w:val="12"/>
+                          <w:lang w:eastAsia="en-GB"/>
+                        </w:rPr>
+                      </w:pPr>
+                      <w:r>
+                        <w:rPr>
+                          <w:rFonts w:ascii="Consolas" w:eastAsia="Times New Roman" w:hAnsi="Consolas" w:cs="Courier New"/>
+                          <w:sz w:val="12"/>
+                          <w:szCs w:val="12"/>
+                          <w:lang w:eastAsia="en-GB"/>
+                        </w:rPr>
+                        <w:t>(4, 17)</w:t>
+                      </w:r>
+                    </w:p>
+                    <w:p>
+                      <w:pPr>
+                        <w:tabs>
+                          <w:tab w:val="left" w:pos="916"/>
+                          <w:tab w:val="left" w:pos="1832"/>
+                          <w:tab w:val="left" w:pos="2748"/>
+                          <w:tab w:val="left" w:pos="3664"/>
+                          <w:tab w:val="left" w:pos="4580"/>
+                          <w:tab w:val="left" w:pos="5496"/>
+                          <w:tab w:val="left" w:pos="6412"/>
+                          <w:tab w:val="left" w:pos="7328"/>
+                          <w:tab w:val="left" w:pos="8244"/>
+                          <w:tab w:val="left" w:pos="9160"/>
+                          <w:tab w:val="left" w:pos="10076"/>
+                          <w:tab w:val="left" w:pos="10992"/>
+                          <w:tab w:val="left" w:pos="11908"/>
+                          <w:tab w:val="left" w:pos="12824"/>
+                          <w:tab w:val="left" w:pos="13740"/>
+                          <w:tab w:val="left" w:pos="14656"/>
+                        </w:tabs>
+                        <w:spacing w:after="0" w:line="240" w:lineRule="auto"/>
+                        <w:rPr>
+                          <w:rFonts w:ascii="Consolas" w:eastAsia="Times New Roman" w:hAnsi="Consolas" w:cs="Courier New"/>
+                          <w:sz w:val="12"/>
+                          <w:szCs w:val="12"/>
+                          <w:lang w:eastAsia="en-GB"/>
+                        </w:rPr>
+                      </w:pPr>
+                      <w:r>
+                        <w:rPr>
+                          <w:rFonts w:ascii="Consolas" w:eastAsia="Times New Roman" w:hAnsi="Consolas" w:cs="Courier New"/>
+                          <w:sz w:val="12"/>
+                          <w:szCs w:val="12"/>
+                          <w:lang w:eastAsia="en-GB"/>
+                        </w:rPr>
+                        <w:t>(4, 18)</w:t>
+                      </w:r>
+                    </w:p>
+                    <w:p>
+                      <w:pPr>
+                        <w:tabs>
+                          <w:tab w:val="left" w:pos="916"/>
+                          <w:tab w:val="left" w:pos="1832"/>
+                          <w:tab w:val="left" w:pos="2748"/>
+                          <w:tab w:val="left" w:pos="3664"/>
+                          <w:tab w:val="left" w:pos="4580"/>
+                          <w:tab w:val="left" w:pos="5496"/>
+                          <w:tab w:val="left" w:pos="6412"/>
+                          <w:tab w:val="left" w:pos="7328"/>
+                          <w:tab w:val="left" w:pos="8244"/>
+                          <w:tab w:val="left" w:pos="9160"/>
+                          <w:tab w:val="left" w:pos="10076"/>
+                          <w:tab w:val="left" w:pos="10992"/>
+                          <w:tab w:val="left" w:pos="11908"/>
+                          <w:tab w:val="left" w:pos="12824"/>
+                          <w:tab w:val="left" w:pos="13740"/>
+                          <w:tab w:val="left" w:pos="14656"/>
+                        </w:tabs>
+                        <w:spacing w:after="0" w:line="240" w:lineRule="auto"/>
+                        <w:rPr>
+                          <w:rFonts w:ascii="Consolas" w:eastAsia="Times New Roman" w:hAnsi="Consolas" w:cs="Courier New"/>
+                          <w:sz w:val="12"/>
+                          <w:szCs w:val="12"/>
+                          <w:lang w:eastAsia="en-GB"/>
+                        </w:rPr>
+                      </w:pPr>
+                      <w:r>
+                        <w:rPr>
+                          <w:rFonts w:ascii="Consolas" w:eastAsia="Times New Roman" w:hAnsi="Consolas" w:cs="Courier New"/>
+                          <w:sz w:val="12"/>
+                          <w:szCs w:val="12"/>
+                          <w:lang w:eastAsia="en-GB"/>
+                        </w:rPr>
+                        <w:t>(4, 19)</w:t>
+                      </w:r>
+                    </w:p>
+                    <w:p>
+                      <w:pPr>
+                        <w:tabs>
+                          <w:tab w:val="left" w:pos="916"/>
+                          <w:tab w:val="left" w:pos="1832"/>
+                          <w:tab w:val="left" w:pos="2748"/>
+                          <w:tab w:val="left" w:pos="3664"/>
+                          <w:tab w:val="left" w:pos="4580"/>
+                          <w:tab w:val="left" w:pos="5496"/>
+                          <w:tab w:val="left" w:pos="6412"/>
+                          <w:tab w:val="left" w:pos="7328"/>
+                          <w:tab w:val="left" w:pos="8244"/>
+                          <w:tab w:val="left" w:pos="9160"/>
+                          <w:tab w:val="left" w:pos="10076"/>
+                          <w:tab w:val="left" w:pos="10992"/>
+                          <w:tab w:val="left" w:pos="11908"/>
+                          <w:tab w:val="left" w:pos="12824"/>
+                          <w:tab w:val="left" w:pos="13740"/>
+                          <w:tab w:val="left" w:pos="14656"/>
+                        </w:tabs>
+                        <w:spacing w:after="0" w:line="240" w:lineRule="auto"/>
+                        <w:rPr>
+                          <w:rFonts w:ascii="Consolas" w:eastAsia="Times New Roman" w:hAnsi="Consolas" w:cs="Courier New"/>
+                          <w:sz w:val="12"/>
+                          <w:szCs w:val="12"/>
+                          <w:lang w:eastAsia="en-GB"/>
+                        </w:rPr>
+                      </w:pPr>
+                      <w:r>
+                        <w:rPr>
+                          <w:rFonts w:ascii="Consolas" w:eastAsia="Times New Roman" w:hAnsi="Consolas" w:cs="Courier New"/>
+                          <w:sz w:val="12"/>
+                          <w:szCs w:val="12"/>
+                          <w:lang w:eastAsia="en-GB"/>
+                        </w:rPr>
+                        <w:t>…</w:t>
+                      </w:r>
+                    </w:p>
+                    <w:p>
+                      <w:pPr>
+                        <w:tabs>
+                          <w:tab w:val="left" w:pos="916"/>
+                          <w:tab w:val="left" w:pos="1832"/>
+                          <w:tab w:val="left" w:pos="2748"/>
+                          <w:tab w:val="left" w:pos="3664"/>
+                          <w:tab w:val="left" w:pos="4580"/>
+                          <w:tab w:val="left" w:pos="5496"/>
+                          <w:tab w:val="left" w:pos="6412"/>
+                          <w:tab w:val="left" w:pos="7328"/>
+                          <w:tab w:val="left" w:pos="8244"/>
+                          <w:tab w:val="left" w:pos="9160"/>
+                          <w:tab w:val="left" w:pos="10076"/>
+                          <w:tab w:val="left" w:pos="10992"/>
+                          <w:tab w:val="left" w:pos="11908"/>
+                          <w:tab w:val="left" w:pos="12824"/>
+                          <w:tab w:val="left" w:pos="13740"/>
+                          <w:tab w:val="left" w:pos="14656"/>
+                        </w:tabs>
+                        <w:spacing w:after="0" w:line="240" w:lineRule="auto"/>
+                        <w:rPr>
+                          <w:rFonts w:ascii="Consolas" w:eastAsia="Times New Roman" w:hAnsi="Consolas" w:cs="Courier New"/>
+                          <w:sz w:val="12"/>
+                          <w:szCs w:val="12"/>
+                          <w:lang w:eastAsia="en-GB"/>
+                        </w:rPr>
+                      </w:pPr>
+                      <w:r>
+                        <w:rPr>
+                          <w:rFonts w:ascii="Consolas" w:eastAsia="Times New Roman" w:hAnsi="Consolas" w:cs="Courier New"/>
+                          <w:sz w:val="12"/>
+                          <w:szCs w:val="12"/>
+                          <w:lang w:eastAsia="en-GB"/>
+                        </w:rPr>
+                        <w:t>(1880, 999)</w:t>
+                      </w:r>
+                    </w:p>
+                    <w:p>
+                      <w:pPr>
+                        <w:tabs>
+                          <w:tab w:val="left" w:pos="916"/>
+                          <w:tab w:val="left" w:pos="1832"/>
+                          <w:tab w:val="left" w:pos="2748"/>
+                          <w:tab w:val="left" w:pos="3664"/>
+                          <w:tab w:val="left" w:pos="4580"/>
+                          <w:tab w:val="left" w:pos="5496"/>
+                          <w:tab w:val="left" w:pos="6412"/>
+                          <w:tab w:val="left" w:pos="7328"/>
+                          <w:tab w:val="left" w:pos="8244"/>
+                          <w:tab w:val="left" w:pos="9160"/>
+                          <w:tab w:val="left" w:pos="10076"/>
+                          <w:tab w:val="left" w:pos="10992"/>
+                          <w:tab w:val="left" w:pos="11908"/>
+                          <w:tab w:val="left" w:pos="12824"/>
+                          <w:tab w:val="left" w:pos="13740"/>
+                          <w:tab w:val="left" w:pos="14656"/>
+                        </w:tabs>
+                        <w:spacing w:after="0" w:line="240" w:lineRule="auto"/>
+                        <w:rPr>
+                          <w:rFonts w:ascii="Consolas" w:eastAsia="Times New Roman" w:hAnsi="Consolas" w:cs="Courier New"/>
+                          <w:sz w:val="12"/>
+                          <w:szCs w:val="12"/>
+                          <w:lang w:eastAsia="en-GB"/>
+                        </w:rPr>
+                      </w:pPr>
+                    </w:p>
+                    <w:p>
+                      <w:pPr>
+                        <w:spacing w:after="0"/>
+                        <w:rPr>
+                          <w:rFonts w:ascii="Consolas" w:hAnsi="Consolas"/>
+                          <w:sz w:val="12"/>
+                          <w:szCs w:val="12"/>
+                        </w:rPr>
+                      </w:pPr>
                     </w:p>
                   </w:txbxContent>
                 </v:textbox>
@@ -4580,6 +7049,54 @@
       </w:tblBorders>
     </w:tblPr>
   </w:style>
+  <w:style w:type="paragraph" w:styleId="HTMLPreformatted">
+    <w:name w:val="HTML Preformatted"/>
+    <w:basedOn w:val="Normal"/>
+    <w:link w:val="HTMLPreformattedChar"/>
+    <w:uiPriority w:val="99"/>
+    <w:unhideWhenUsed/>
+    <w:rsid w:val="00BD6C92"/>
+    <w:pPr>
+      <w:tabs>
+        <w:tab w:val="left" w:pos="916"/>
+        <w:tab w:val="left" w:pos="1832"/>
+        <w:tab w:val="left" w:pos="2748"/>
+        <w:tab w:val="left" w:pos="3664"/>
+        <w:tab w:val="left" w:pos="4580"/>
+        <w:tab w:val="left" w:pos="5496"/>
+        <w:tab w:val="left" w:pos="6412"/>
+        <w:tab w:val="left" w:pos="7328"/>
+        <w:tab w:val="left" w:pos="8244"/>
+        <w:tab w:val="left" w:pos="9160"/>
+        <w:tab w:val="left" w:pos="10076"/>
+        <w:tab w:val="left" w:pos="10992"/>
+        <w:tab w:val="left" w:pos="11908"/>
+        <w:tab w:val="left" w:pos="12824"/>
+        <w:tab w:val="left" w:pos="13740"/>
+        <w:tab w:val="left" w:pos="14656"/>
+      </w:tabs>
+      <w:spacing w:after="0" w:line="240" w:lineRule="auto"/>
+    </w:pPr>
+    <w:rPr>
+      <w:rFonts w:ascii="Courier New" w:eastAsia="Times New Roman" w:hAnsi="Courier New" w:cs="Courier New"/>
+      <w:sz w:val="20"/>
+      <w:szCs w:val="20"/>
+      <w:lang w:eastAsia="en-GB"/>
+    </w:rPr>
+  </w:style>
+  <w:style w:type="character" w:customStyle="1" w:styleId="HTMLPreformattedChar">
+    <w:name w:val="HTML Preformatted Char"/>
+    <w:basedOn w:val="DefaultParagraphFont"/>
+    <w:link w:val="HTMLPreformatted"/>
+    <w:uiPriority w:val="99"/>
+    <w:rsid w:val="00BD6C92"/>
+    <w:rPr>
+      <w:rFonts w:ascii="Courier New" w:eastAsia="Times New Roman" w:hAnsi="Courier New" w:cs="Courier New"/>
+      <w:sz w:val="20"/>
+      <w:szCs w:val="20"/>
+      <w:lang w:eastAsia="en-GB"/>
+    </w:rPr>
+  </w:style>
 </w:styles>
 </file>
 

</xml_diff>

<commit_message>
optimisation: made infinity default case
- as opposed to calculateCost
</commit_message>
<xml_diff>
--- a/Questions.docx
+++ b/Questions.docx
@@ -86,8 +86,13 @@
       <w:r>
         <w:t xml:space="preserve">It then searches </w:t>
       </w:r>
-      <w:r>
-        <w:t xml:space="preserve">all of the nodes along </w:t>
+      <w:proofErr w:type="gramStart"/>
+      <w:r>
+        <w:t>all of</w:t>
+      </w:r>
+      <w:proofErr w:type="gramEnd"/>
+      <w:r>
+        <w:t xml:space="preserve"> the nodes along </w:t>
       </w:r>
       <w:r>
         <w:t>this direction</w:t>
@@ -183,7 +188,15 @@
         <w:t>output of the path to the console, as on the larger mazes this can take multiple seconds to do.</w:t>
       </w:r>
       <w:r>
-        <w:t xml:space="preserve"> (Default settings except suppressFinalPath = true)</w:t>
+        <w:t xml:space="preserve"> (Default settings except </w:t>
+      </w:r>
+      <w:proofErr w:type="spellStart"/>
+      <w:r>
+        <w:t>suppressFinalPath</w:t>
+      </w:r>
+      <w:proofErr w:type="spellEnd"/>
+      <w:r>
+        <w:t xml:space="preserve"> = true)</w:t>
       </w:r>
     </w:p>
     <w:p>
@@ -821,10 +834,10 @@
           </w:tcPr>
           <w:p>
             <w:r>
-              <w:t xml:space="preserve">Execution time: </w:t>
+              <w:t>Execution time:</w:t>
             </w:r>
             <w:r>
-              <w:t>217.009s</w:t>
+              <w:t xml:space="preserve"> 157.998s</w:t>
             </w:r>
           </w:p>
         </w:tc>
@@ -5592,7 +5605,15 @@
     </w:p>
     <w:p>
       <w:r>
-        <w:t xml:space="preserve">However, the A* algorithm produced more optimal results, with a number of steps always lower than or equal to that of the depth-first algorithm. </w:t>
+        <w:t xml:space="preserve">However, the A* algorithm produced more optimal results, with </w:t>
+      </w:r>
+      <w:proofErr w:type="gramStart"/>
+      <w:r>
+        <w:t>a number of</w:t>
+      </w:r>
+      <w:proofErr w:type="gramEnd"/>
+      <w:r>
+        <w:t xml:space="preserve"> steps always lower than or equal to that of the depth-first algorithm.</w:t>
       </w:r>
     </w:p>
     <w:sectPr>

</xml_diff>

<commit_message>
added comments and finishing touches
</commit_message>
<xml_diff>
--- a/Questions.docx
+++ b/Questions.docx
@@ -44,6 +44,7 @@
         <w:t xml:space="preserve">The nodes in this representation would be the empty ‘-‘ characters. </w:t>
       </w:r>
     </w:p>
+    <w:p/>
     <w:p>
       <w:pPr>
         <w:pStyle w:val="Heading2"/>
@@ -58,6 +59,11 @@
       </w:pPr>
       <w:r>
         <w:t>Part 1</w:t>
+      </w:r>
+    </w:p>
+    <w:p>
+      <w:r>
+        <w:t>Steps in the Depth-First algorithm:</w:t>
       </w:r>
     </w:p>
     <w:p>
@@ -69,10 +75,19 @@
         </w:numPr>
       </w:pPr>
       <w:r>
-        <w:t xml:space="preserve">The Depth-First algorithm operates by first </w:t>
-      </w:r>
-      <w:r>
-        <w:t>selecting the first direction it encounters.</w:t>
+        <w:t>First,</w:t>
+      </w:r>
+      <w:r>
+        <w:t xml:space="preserve"> </w:t>
+      </w:r>
+      <w:r>
+        <w:t>select the first direction</w:t>
+      </w:r>
+      <w:r>
+        <w:t xml:space="preserve"> you </w:t>
+      </w:r>
+      <w:r>
+        <w:t>encounter.</w:t>
       </w:r>
     </w:p>
     <w:p>
@@ -84,7 +99,10 @@
         </w:numPr>
       </w:pPr>
       <w:r>
-        <w:t xml:space="preserve">It then searches </w:t>
+        <w:t>Search</w:t>
+      </w:r>
+      <w:r>
+        <w:t xml:space="preserve"> </w:t>
       </w:r>
       <w:r>
         <w:t>all</w:t>
@@ -114,7 +132,13 @@
         <w:t xml:space="preserve">If at any point the goal node is found along this direction, </w:t>
       </w:r>
       <w:r>
-        <w:t>the path up to this node is returned and the algorithm terminates.</w:t>
+        <w:t xml:space="preserve">return </w:t>
+      </w:r>
+      <w:r>
+        <w:t xml:space="preserve">the path up to this </w:t>
+      </w:r>
+      <w:r>
+        <w:t>node and terminate.</w:t>
       </w:r>
     </w:p>
     <w:p>
@@ -126,19 +150,58 @@
         </w:numPr>
       </w:pPr>
       <w:r>
-        <w:t>Otherwise, once</w:t>
-      </w:r>
-      <w:r>
-        <w:t xml:space="preserve"> it reaches the end of this direction, it backtracks until it finds a new direction to explore</w:t>
-      </w:r>
-      <w:r>
-        <w:t>, and the search fails if n</w:t>
+        <w:t xml:space="preserve">Otherwise, </w:t>
+      </w:r>
+      <w:r>
+        <w:t>once you reach</w:t>
+      </w:r>
+      <w:r>
+        <w:t xml:space="preserve"> the end of this direction</w:t>
+      </w:r>
+      <w:r>
+        <w:t>, backtrack</w:t>
+      </w:r>
+      <w:r>
+        <w:t xml:space="preserve"> until </w:t>
+      </w:r>
+      <w:r>
+        <w:t>you</w:t>
+      </w:r>
+      <w:r>
+        <w:t xml:space="preserve"> find</w:t>
+      </w:r>
+      <w:r>
+        <w:t xml:space="preserve"> </w:t>
+      </w:r>
+      <w:r>
+        <w:t>a new direction to explore</w:t>
+      </w:r>
+      <w:r>
+        <w:t>. T</w:t>
+      </w:r>
+      <w:r>
+        <w:t>he search fails if n</w:t>
       </w:r>
       <w:r>
         <w:t>o other directions</w:t>
       </w:r>
       <w:r>
-        <w:t xml:space="preserve"> are found.</w:t>
+        <w:t xml:space="preserve"> are found</w:t>
+      </w:r>
+      <w:r>
+        <w:t>, and the</w:t>
+      </w:r>
+      <w:r>
+        <w:t xml:space="preserve"> search space is </w:t>
+      </w:r>
+      <w:r>
+        <w:t xml:space="preserve">deemed </w:t>
+      </w:r>
+      <w:r>
+        <w:t>invalid</w:t>
+      </w:r>
+      <w:r>
+        <w:t>.</w:t>
       </w:r>
     </w:p>
     <w:p>
@@ -150,10 +213,13 @@
         </w:numPr>
       </w:pPr>
       <w:r>
-        <w:t xml:space="preserve">When a new direction is discovered, the algorithm </w:t>
-      </w:r>
-      <w:r>
-        <w:t>repeats steps 2-5.</w:t>
+        <w:t xml:space="preserve">When a new direction is discovered, </w:t>
+      </w:r>
+      <w:r>
+        <w:t xml:space="preserve">repeat </w:t>
+      </w:r>
+      <w:r>
+        <w:t>steps 2-5.</w:t>
       </w:r>
     </w:p>
     <w:p/>
@@ -162,42 +228,79 @@
         <w:pStyle w:val="Heading3"/>
       </w:pPr>
       <w:r>
+        <w:t>Part 2</w:t>
+      </w:r>
+    </w:p>
+    <w:p>
+      <w:r>
+        <w:t>In my implementation, I represented nodes by a 2D cartesian coordinate grid, with (0, 0) being the top left position in the maze.</w:t>
+      </w:r>
+    </w:p>
+    <w:p>
+      <w:r>
+        <w:t>The solution to the maze is printed to the file PathOutput.txt, as printing the larger mazes to the console would be impractical.</w:t>
+      </w:r>
+    </w:p>
+    <w:p>
+      <w:r>
+        <w:t>Identical pre-made</w:t>
+      </w:r>
+      <w:r>
+        <w:t xml:space="preserve"> PathOutput.txt solutions</w:t>
+      </w:r>
+      <w:r>
+        <w:t xml:space="preserve"> are also present under the paths folder for every maze type, for both A* and depth-first search.</w:t>
+      </w:r>
+    </w:p>
+    <w:p>
+      <w:r>
+        <w:t>More specific details are available in the README.txt file.</w:t>
+      </w:r>
+    </w:p>
+    <w:p/>
+    <w:p>
+      <w:pPr>
+        <w:pStyle w:val="Heading3"/>
+      </w:pPr>
+      <w:r>
         <w:t>Part 3</w:t>
       </w:r>
     </w:p>
     <w:p>
       <w:r>
-        <w:t>In my implementation, I represented nodes by a 2D cartesian coordinate grid, with (0, 0) being the top left position in the maze</w:t>
+        <w:t xml:space="preserve">When testing the performance of my algorithm, </w:t>
+      </w:r>
+      <w:r>
+        <w:t xml:space="preserve">I used the </w:t>
+      </w:r>
+      <w:r>
+        <w:t>commands</w:t>
+      </w:r>
+      <w:r>
+        <w:t xml:space="preserve"> provided in the README.txt file.</w:t>
+      </w:r>
+      <w:r>
+        <w:t xml:space="preserve"> </w:t>
+      </w:r>
+      <w:r>
+        <w:t>I also enabled maze output (mazeOutput</w:t>
+      </w:r>
+      <w:r>
+        <w:t xml:space="preserve"> = true</w:t>
+      </w:r>
+      <w:r>
+        <w:t xml:space="preserve"> in ‘Constants.h’)</w:t>
       </w:r>
       <w:r>
         <w:t>.</w:t>
       </w:r>
     </w:p>
     <w:p>
-      <w:r>
-        <w:t>More specific details are available in the README.txt file.</w:t>
-      </w:r>
-    </w:p>
-    <w:p>
-      <w:r>
-        <w:t xml:space="preserve">When testing the performance of my algorithm, </w:t>
-      </w:r>
-      <w:r>
-        <w:t xml:space="preserve">I used the </w:t>
-      </w:r>
-      <w:r>
-        <w:t>commands</w:t>
-      </w:r>
-      <w:r>
-        <w:t xml:space="preserve"> provided in the README.txt file.</w:t>
-      </w:r>
-    </w:p>
-    <w:p>
-      <w:r>
-        <w:t>I also enabled maze output (mazeOutput in ‘Constants.h’)</w:t>
-      </w:r>
-      <w:r>
-        <w:t>.</w:t>
+      <w:pPr>
+        <w:pStyle w:val="Heading4"/>
+      </w:pPr>
+      <w:r>
+        <w:t>Statistics</w:t>
       </w:r>
     </w:p>
     <w:p>
@@ -221,7 +324,7 @@
       </w:tblPr>
       <w:tblGrid>
         <w:gridCol w:w="2972"/>
-        <w:gridCol w:w="1106"/>
+        <w:gridCol w:w="2835"/>
       </w:tblGrid>
       <w:tr>
         <w:tc>
@@ -236,7 +339,7 @@
         </w:tc>
         <w:tc>
           <w:tcPr>
-            <w:tcW w:w="1106" w:type="dxa"/>
+            <w:tcW w:w="2835" w:type="dxa"/>
           </w:tcPr>
           <w:p>
             <w:r>
@@ -258,7 +361,7 @@
         </w:tc>
         <w:tc>
           <w:tcPr>
-            <w:tcW w:w="1106" w:type="dxa"/>
+            <w:tcW w:w="2835" w:type="dxa"/>
           </w:tcPr>
           <w:p>
             <w:r>
@@ -280,36 +383,113 @@
         </w:tc>
         <w:tc>
           <w:tcPr>
-            <w:tcW w:w="1106" w:type="dxa"/>
+            <w:tcW w:w="2835" w:type="dxa"/>
           </w:tcPr>
+          <w:p>
+            <w:r>
+              <w:t xml:space="preserve">0.004s (mazeOutput = false) </w:t>
+            </w:r>
+          </w:p>
           <w:p>
             <w:r>
               <w:t>0.0</w:t>
             </w:r>
             <w:r>
-              <w:t>13s</w:t>
+              <w:t>06s</w:t>
+            </w:r>
+            <w:r>
+              <w:t xml:space="preserve"> (mazeOutput = true)</w:t>
             </w:r>
           </w:p>
         </w:tc>
       </w:tr>
     </w:tbl>
-    <w:p>
-      <w:r>
-        <w:t>On a small number of nodes, the depth-first search</w:t>
-      </w:r>
-      <w:r>
-        <w:t xml:space="preserve"> is very quick</w:t>
-      </w:r>
-      <w:r>
-        <w:t>, taking less than 0.01 seconds to run from compile time.</w:t>
-      </w:r>
-    </w:p>
+    <w:p/>
+    <w:p>
+      <w:r>
+        <w:t>Path travelled for the easy maze (see README.txt for legend):</w:t>
+      </w:r>
+    </w:p>
+    <w:p>
+      <w:r>
+        <w:drawing>
+          <wp:inline distT="0" distB="0" distL="0" distR="0" wp14:anchorId="775D6714" wp14:editId="55486CF1">
+            <wp:extent cx="1267002" cy="1495634"/>
+            <wp:effectExtent l="0" t="0" r="9525" b="9525"/>
+            <wp:docPr id="2" name="Picture 2" descr="Text&#10;&#10;Description automatically generated"/>
+            <wp:cNvGraphicFramePr>
+              <a:graphicFrameLocks xmlns:a="http://schemas.openxmlformats.org/drawingml/2006/main" noChangeAspect="1"/>
+            </wp:cNvGraphicFramePr>
+            <a:graphic xmlns:a="http://schemas.openxmlformats.org/drawingml/2006/main">
+              <a:graphicData uri="http://schemas.openxmlformats.org/drawingml/2006/picture">
+                <pic:pic xmlns:pic="http://schemas.openxmlformats.org/drawingml/2006/picture">
+                  <pic:nvPicPr>
+                    <pic:cNvPr id="2" name="Picture 2" descr="Text&#10;&#10;Description automatically generated"/>
+                    <pic:cNvPicPr/>
+                  </pic:nvPicPr>
+                  <pic:blipFill>
+                    <a:blip r:embed="rId5"/>
+                    <a:stretch>
+                      <a:fillRect/>
+                    </a:stretch>
+                  </pic:blipFill>
+                  <pic:spPr>
+                    <a:xfrm>
+                      <a:off x="0" y="0"/>
+                      <a:ext cx="1267002" cy="1495634"/>
+                    </a:xfrm>
+                    <a:prstGeom prst="rect">
+                      <a:avLst/>
+                    </a:prstGeom>
+                  </pic:spPr>
+                </pic:pic>
+              </a:graphicData>
+            </a:graphic>
+          </wp:inline>
+        </w:drawing>
+      </w:r>
+    </w:p>
+    <w:p>
+      <w:pPr>
+        <w:pStyle w:val="Heading4"/>
+      </w:pPr>
+      <w:r>
+        <w:t>Analysis</w:t>
+      </w:r>
+    </w:p>
+    <w:p>
+      <w:r>
+        <w:t>This result shows that on a small number of nodes, depth-first search (DFS) is very quick.</w:t>
+      </w:r>
+      <w:r>
+        <w:t xml:space="preserve"> Additionally, a large portion of the time is taken by outputting to the MazeOutput.txt file, which can be circumvented by setting mazeOutput = false in “Constants.h”.</w:t>
+      </w:r>
+    </w:p>
+    <w:p>
+      <w:r>
+        <w:t>Additionally, the maze output shows that DFS explores nearly every node in the maze, leading to a huge number of total nodes explored, when only a small portion of them are included in the final path.</w:t>
+      </w:r>
+    </w:p>
+    <w:p>
+      <w:r>
+        <w:t>This suggests that an algorithm which uses a heuristic function may be able to produce more optimal results.</w:t>
+      </w:r>
+    </w:p>
+    <w:p/>
     <w:p>
       <w:pPr>
         <w:pStyle w:val="Heading3"/>
       </w:pPr>
       <w:r>
         <w:t>Part 4</w:t>
+      </w:r>
+    </w:p>
+    <w:p>
+      <w:pPr>
+        <w:pStyle w:val="Heading4"/>
+      </w:pPr>
+      <w:r>
+        <w:t>Statistics</w:t>
       </w:r>
     </w:p>
     <w:p>
@@ -505,7 +685,6 @@
         </w:tc>
       </w:tr>
     </w:tbl>
-    <w:p/>
     <w:p>
       <w:pPr>
         <w:rPr>
@@ -553,10 +732,7 @@
           </w:tcPr>
           <w:p>
             <w:r>
-              <w:t>4</w:t>
-            </w:r>
-            <w:r>
-              <w:t>68366</w:t>
+              <w:t>468366</w:t>
             </w:r>
           </w:p>
         </w:tc>
@@ -614,21 +790,100 @@
         </w:tc>
       </w:tr>
     </w:tbl>
-    <w:p>
-      <w:pPr>
+    <w:p/>
+    <w:p>
+      <w:pPr>
+        <w:pStyle w:val="Heading4"/>
+      </w:pPr>
+      <w:r>
+        <w:t>Analysis</w:t>
+      </w:r>
+    </w:p>
+    <w:p>
+      <w:r>
+        <w:t xml:space="preserve">The above statistics suggest that the depth-first search implementation is of </w:t>
+      </w:r>
+      <w:r>
+        <w:t>polynomial time complexity.</w:t>
+      </w:r>
+    </w:p>
+    <w:p>
+      <w:r>
+        <w:t xml:space="preserve">The ratio between the </w:t>
+      </w:r>
+      <w:r>
         <w:rPr>
           <w:b/>
           <w:bCs/>
-          <w:u w:val="single"/>
         </w:rPr>
-      </w:pPr>
+        <w:t>Medium</w:t>
+      </w:r>
+      <w:r>
+        <w:t xml:space="preserve"> and </w:t>
+      </w:r>
+      <w:r>
+        <w:rPr>
+          <w:b/>
+          <w:bCs/>
+        </w:rPr>
+        <w:t>Large</w:t>
+      </w:r>
+      <w:r>
+        <w:t xml:space="preserve"> mazes for execution time is 0.231/0.827 = ~0.279, and for size is 20000/180000 = ~0.111.</w:t>
+      </w:r>
+    </w:p>
+    <w:p>
+      <w:r>
+        <w:t xml:space="preserve">The ratio between the </w:t>
+      </w:r>
+      <w:r>
+        <w:rPr>
+          <w:b/>
+          <w:bCs/>
+        </w:rPr>
+        <w:t xml:space="preserve">Medium </w:t>
+      </w:r>
+      <w:r>
+        <w:t xml:space="preserve">and </w:t>
+      </w:r>
+      <w:r>
+        <w:rPr>
+          <w:b/>
+          <w:bCs/>
+        </w:rPr>
+        <w:t xml:space="preserve">Very Large </w:t>
+      </w:r>
+      <w:r>
+        <w:t>mazes for execution time is 0.231/51.577 = ~0.004, and for size is 20000/2000000 = 0.</w:t>
+      </w:r>
+      <w:r>
+        <w:t>01.</w:t>
+      </w:r>
+    </w:p>
+    <w:p>
+      <w:r>
+        <w:t>Therefore, the ratio of size difference to execution time difference for Medium and Large is 0.279/0.111 = ~2.514, and the ratio of size difference to execution time difference for Medium and Very Large is 0.004/0.01 = 0.4.</w:t>
+      </w:r>
+    </w:p>
+    <w:p>
+      <w:r>
+        <w:t xml:space="preserve">As such, the </w:t>
+      </w:r>
+      <w:r>
+        <w:t xml:space="preserve">execution </w:t>
+      </w:r>
+      <w:r>
+        <w:t xml:space="preserve">time difference increases faster than the number of nodes, hence a time complexity </w:t>
+      </w:r>
+      <w:r>
+        <w:t>higher than O(n).</w:t>
+      </w:r>
     </w:p>
     <w:p>
       <w:pPr>
         <w:pStyle w:val="Heading2"/>
       </w:pPr>
       <w:r>
-        <w:lastRenderedPageBreak/>
         <w:t>Question 1.3</w:t>
       </w:r>
     </w:p>
@@ -638,6 +893,22 @@
       </w:pPr>
       <w:r>
         <w:t>Part 1</w:t>
+      </w:r>
+    </w:p>
+    <w:p>
+      <w:r>
+        <w:t>I will be using the A* search algorithm to solve the maze. The A* algorithm produces a more optimal solution than Depth-First search, since it evaluates the cost of travelling down each path when finding the solution. Rather than travelling down the nearest path until a wall has been reached, the A* algorithm uses a heuristic algorithm to determine which path to travel down next, based on the distance from the goal and the total length of the path so far.</w:t>
+      </w:r>
+    </w:p>
+    <w:p>
+      <w:r>
+        <w:t>The A* algorithm works as follows</w:t>
+      </w:r>
+      <w:r>
+        <w:t xml:space="preserve"> in simple terms</w:t>
+      </w:r>
+      <w:r>
+        <w:t>:</w:t>
       </w:r>
     </w:p>
     <w:p>
@@ -645,11 +916,11 @@
         <w:pStyle w:val="ListParagraph"/>
         <w:numPr>
           <w:ilvl w:val="0"/>
-          <w:numId w:val="8"/>
+          <w:numId w:val="9"/>
         </w:numPr>
       </w:pPr>
       <w:r>
-        <w:t>The A* algorithm would produce a more optimal solution than DFS, provided a good heuristic function is used.</w:t>
+        <w:t>Pick a start node.</w:t>
       </w:r>
     </w:p>
     <w:p>
@@ -657,20 +928,45 @@
         <w:pStyle w:val="ListParagraph"/>
         <w:numPr>
           <w:ilvl w:val="0"/>
-          <w:numId w:val="8"/>
+          <w:numId w:val="9"/>
         </w:numPr>
       </w:pPr>
+      <w:r>
+        <w:lastRenderedPageBreak/>
+        <w:t>Add all possible</w:t>
+      </w:r>
+      <w:r>
+        <w:t xml:space="preserve"> adjacent nodes</w:t>
+      </w:r>
+      <w:r>
+        <w:t xml:space="preserve"> from this node to the list of potential paths.</w:t>
+      </w:r>
     </w:p>
     <w:p>
       <w:pPr>
         <w:pStyle w:val="ListParagraph"/>
         <w:numPr>
           <w:ilvl w:val="0"/>
-          <w:numId w:val="8"/>
+          <w:numId w:val="9"/>
         </w:numPr>
       </w:pPr>
       <w:r>
-        <w:t>The A* algorithm would be an improvement over depth-first search, especially on larger graphs.</w:t>
+        <w:t xml:space="preserve">Select </w:t>
+      </w:r>
+      <w:r>
+        <w:t xml:space="preserve">the </w:t>
+      </w:r>
+      <w:r>
+        <w:t xml:space="preserve">adjacent node </w:t>
+      </w:r>
+      <w:r>
+        <w:t xml:space="preserve">with the lowest cost using a heuristic algorithm, keeping track of the nodes </w:t>
+      </w:r>
+      <w:r>
+        <w:t xml:space="preserve">that came </w:t>
+      </w:r>
+      <w:r>
+        <w:t>before it with a linked list.</w:t>
       </w:r>
     </w:p>
     <w:p>
@@ -678,11 +974,35 @@
         <w:pStyle w:val="ListParagraph"/>
         <w:numPr>
           <w:ilvl w:val="0"/>
-          <w:numId w:val="8"/>
+          <w:numId w:val="9"/>
         </w:numPr>
       </w:pPr>
       <w:r>
-        <w:t>This is because there is no decision making in DFS; it just travels down the next direction until it hits a wall, and this is extremely inefficient in larger graphs, with the number of nodes needing to be explored being in the millions for the “maze-VLarge.txt”.</w:t>
+        <w:t>If the</w:t>
+      </w:r>
+      <w:r>
+        <w:t xml:space="preserve"> adjacent node is the goal</w:t>
+      </w:r>
+      <w:r>
+        <w:t xml:space="preserve">, output the </w:t>
+      </w:r>
+      <w:r>
+        <w:t>linked list</w:t>
+      </w:r>
+      <w:r>
+        <w:t xml:space="preserve"> </w:t>
+      </w:r>
+      <w:r>
+        <w:t xml:space="preserve">keeping track </w:t>
+      </w:r>
+      <w:r>
+        <w:t>of all the nodes before it</w:t>
+      </w:r>
+      <w:r>
+        <w:t xml:space="preserve"> in order</w:t>
+      </w:r>
+      <w:r>
+        <w:t>.</w:t>
       </w:r>
     </w:p>
     <w:p>
@@ -690,23 +1010,11 @@
         <w:pStyle w:val="ListParagraph"/>
         <w:numPr>
           <w:ilvl w:val="0"/>
-          <w:numId w:val="8"/>
+          <w:numId w:val="9"/>
         </w:numPr>
       </w:pPr>
       <w:r>
-        <w:t>The use of a heuristic algorithm (A*) would drastically reduce this time for larger graphs.</w:t>
-      </w:r>
-    </w:p>
-    <w:p>
-      <w:pPr>
-        <w:pStyle w:val="ListParagraph"/>
-        <w:numPr>
-          <w:ilvl w:val="0"/>
-          <w:numId w:val="8"/>
-        </w:numPr>
-      </w:pPr>
-      <w:r>
-        <w:t>However, A* may be slower on trivial graphs, due to the added time cost of a heuristic.</w:t>
+        <w:t>Otherwise, go back to step 2.</w:t>
       </w:r>
     </w:p>
     <w:p/>
@@ -715,22 +1023,10 @@
         <w:pStyle w:val="Heading3"/>
       </w:pPr>
       <w:r>
-        <w:t>Part 2</w:t>
-      </w:r>
-    </w:p>
-    <w:p>
-      <w:pPr>
-        <w:rPr>
-          <w:u w:val="single"/>
-        </w:rPr>
-      </w:pPr>
-    </w:p>
-    <w:p>
-      <w:pPr>
-        <w:pStyle w:val="Heading3"/>
-      </w:pPr>
-      <w:r>
-        <w:t>Part 3</w:t>
+        <w:t xml:space="preserve">Part </w:t>
+      </w:r>
+      <w:r>
+        <w:t>2</w:t>
       </w:r>
     </w:p>
     <w:p>
@@ -840,7 +1136,13 @@
               <w:rPr>
                 <w:color w:val="00B050"/>
               </w:rPr>
-              <w:t>36</w:t>
+              <w:t>3</w:t>
+            </w:r>
+            <w:r>
+              <w:rPr>
+                <w:color w:val="00B050"/>
+              </w:rPr>
+              <w:t>6</w:t>
             </w:r>
           </w:p>
         </w:tc>
@@ -904,7 +1206,16 @@
           </w:tcPr>
           <w:p>
             <w:r>
-              <w:t>0.004s</w:t>
+              <w:rPr>
+                <w:color w:val="00B050"/>
+              </w:rPr>
+              <w:t>0.00</w:t>
+            </w:r>
+            <w:r>
+              <w:rPr>
+                <w:color w:val="00B050"/>
+              </w:rPr>
+              <w:t>5s</w:t>
             </w:r>
           </w:p>
         </w:tc>
@@ -914,7 +1225,10 @@
           </w:tcPr>
           <w:p>
             <w:r>
-              <w:t>0.004s</w:t>
+              <w:t>0.0</w:t>
+            </w:r>
+            <w:r>
+              <w:t>06s</w:t>
             </w:r>
           </w:p>
         </w:tc>
@@ -922,6 +1236,50 @@
     </w:tbl>
     <w:p/>
     <w:p>
+      <w:r>
+        <w:t>Path travelled for the easy maze (see README.txt for legend):</w:t>
+      </w:r>
+    </w:p>
+    <w:p>
+      <w:r>
+        <w:drawing>
+          <wp:inline distT="0" distB="0" distL="0" distR="0" wp14:anchorId="0DE8BB2B" wp14:editId="65B69721">
+            <wp:extent cx="1295581" cy="1505160"/>
+            <wp:effectExtent l="0" t="0" r="0" b="0"/>
+            <wp:docPr id="1" name="Picture 1" descr="Calendar&#10;&#10;Description automatically generated with medium confidence"/>
+            <wp:cNvGraphicFramePr>
+              <a:graphicFrameLocks xmlns:a="http://schemas.openxmlformats.org/drawingml/2006/main" noChangeAspect="1"/>
+            </wp:cNvGraphicFramePr>
+            <a:graphic xmlns:a="http://schemas.openxmlformats.org/drawingml/2006/main">
+              <a:graphicData uri="http://schemas.openxmlformats.org/drawingml/2006/picture">
+                <pic:pic xmlns:pic="http://schemas.openxmlformats.org/drawingml/2006/picture">
+                  <pic:nvPicPr>
+                    <pic:cNvPr id="1" name="Picture 1" descr="Calendar&#10;&#10;Description automatically generated with medium confidence"/>
+                    <pic:cNvPicPr/>
+                  </pic:nvPicPr>
+                  <pic:blipFill>
+                    <a:blip r:embed="rId6"/>
+                    <a:stretch>
+                      <a:fillRect/>
+                    </a:stretch>
+                  </pic:blipFill>
+                  <pic:spPr>
+                    <a:xfrm>
+                      <a:off x="0" y="0"/>
+                      <a:ext cx="1295581" cy="1505160"/>
+                    </a:xfrm>
+                    <a:prstGeom prst="rect">
+                      <a:avLst/>
+                    </a:prstGeom>
+                  </pic:spPr>
+                </pic:pic>
+              </a:graphicData>
+            </a:graphic>
+          </wp:inline>
+        </w:drawing>
+      </w:r>
+    </w:p>
+    <w:p>
       <w:pPr>
         <w:pStyle w:val="Heading4"/>
       </w:pPr>
@@ -931,7 +1289,23 @@
     </w:p>
     <w:p>
       <w:r>
-        <w:t>For the easy maze, similar results were obtained for the depth-first and A* algorithms – both outputted paths of length 27, and both had an execution time of 0.004 seconds.</w:t>
+        <w:t xml:space="preserve">For the </w:t>
+      </w:r>
+      <w:r>
+        <w:rPr>
+          <w:b/>
+          <w:bCs/>
+        </w:rPr>
+        <w:t>Easy</w:t>
+      </w:r>
+      <w:r>
+        <w:t xml:space="preserve"> ma</w:t>
+      </w:r>
+      <w:r>
+        <w:t>z</w:t>
+      </w:r>
+      <w:r>
+        <w:t>e, A* performs slightly better than DFS, by 0.008s. Both algorithms output a path with the same number of steps in.</w:t>
       </w:r>
     </w:p>
     <w:p>
@@ -939,12 +1313,29 @@
         <w:t>These results suggest that for small mazes, my A* and DFS algorithms have similar performance and optimality.</w:t>
       </w:r>
     </w:p>
+    <w:p/>
     <w:p>
       <w:pPr>
         <w:pStyle w:val="Heading3"/>
       </w:pPr>
       <w:r>
-        <w:t>Part 4</w:t>
+        <w:t>Part 2</w:t>
+      </w:r>
+    </w:p>
+    <w:p>
+      <w:r>
+        <w:t>Please see the README.txt file for details on how to run the A* algorithm.</w:t>
+      </w:r>
+    </w:p>
+    <w:p>
+      <w:pPr>
+        <w:pStyle w:val="Heading3"/>
+      </w:pPr>
+      <w:r>
+        <w:t xml:space="preserve">Part </w:t>
+      </w:r>
+      <w:r>
+        <w:t>3</w:t>
       </w:r>
     </w:p>
     <w:p>
@@ -1054,7 +1445,13 @@
               <w:rPr>
                 <w:color w:val="00B050"/>
               </w:rPr>
-              <w:t>513</w:t>
+              <w:t>204</w:t>
+            </w:r>
+            <w:r>
+              <w:rPr>
+                <w:color w:val="00B050"/>
+              </w:rPr>
+              <w:t>6</w:t>
             </w:r>
           </w:p>
         </w:tc>
@@ -1089,7 +1486,13 @@
               <w:rPr>
                 <w:color w:val="00B050"/>
               </w:rPr>
-              <w:t>331</w:t>
+              <w:t>3</w:t>
+            </w:r>
+            <w:r>
+              <w:rPr>
+                <w:color w:val="00B050"/>
+              </w:rPr>
+              <w:t>21</w:t>
             </w:r>
           </w:p>
         </w:tc>
@@ -1120,11 +1523,34 @@
             <w:tcW w:w="1106" w:type="dxa"/>
           </w:tcPr>
           <w:p>
+            <w:pPr>
+              <w:rPr>
+                <w:color w:val="00B050"/>
+              </w:rPr>
+            </w:pPr>
             <w:r>
               <w:rPr>
                 <w:color w:val="00B050"/>
               </w:rPr>
-              <w:t>0.014s</w:t>
+              <w:t>0.</w:t>
+            </w:r>
+            <w:r>
+              <w:rPr>
+                <w:color w:val="00B050"/>
+              </w:rPr>
+              <w:t>0</w:t>
+            </w:r>
+            <w:r>
+              <w:rPr>
+                <w:color w:val="00B050"/>
+              </w:rPr>
+              <w:t>67</w:t>
+            </w:r>
+            <w:r>
+              <w:rPr>
+                <w:color w:val="00B050"/>
+              </w:rPr>
+              <w:t>s</w:t>
             </w:r>
           </w:p>
         </w:tc>
@@ -1133,11 +1559,16 @@
             <w:tcW w:w="6378" w:type="dxa"/>
           </w:tcPr>
           <w:p>
+            <w:pPr>
+              <w:rPr>
+                <w:color w:val="00B050"/>
+              </w:rPr>
+            </w:pPr>
             <w:r>
-              <w:t>0.0</w:t>
+              <w:t>0.</w:t>
             </w:r>
             <w:r>
-              <w:t>55s</w:t>
+              <w:t>231s</w:t>
             </w:r>
           </w:p>
         </w:tc>
@@ -1246,7 +1677,13 @@
           </w:tcPr>
           <w:p>
             <w:r>
-              <w:t>40275</w:t>
+              <w:t>4</w:t>
+            </w:r>
+            <w:r>
+              <w:t>1</w:t>
+            </w:r>
+            <w:r>
+              <w:t>900</w:t>
             </w:r>
           </w:p>
         </w:tc>
@@ -1326,7 +1763,7 @@
           </w:tcPr>
           <w:p>
             <w:r>
-              <w:t>7.984s</w:t>
+              <w:t>9.031s</w:t>
             </w:r>
           </w:p>
         </w:tc>
@@ -1345,7 +1782,7 @@
               <w:rPr>
                 <w:color w:val="00B050"/>
               </w:rPr>
-              <w:t>218s</w:t>
+              <w:t>827s</w:t>
             </w:r>
           </w:p>
         </w:tc>
@@ -1378,14 +1815,14 @@
         <w:tblLook w:val="04A0" w:firstRow="1" w:lastRow="0" w:firstColumn="1" w:lastColumn="0" w:noHBand="0" w:noVBand="1"/>
       </w:tblPr>
       <w:tblGrid>
-        <w:gridCol w:w="2972"/>
-        <w:gridCol w:w="1106"/>
-        <w:gridCol w:w="6378"/>
+        <w:gridCol w:w="2891"/>
+        <w:gridCol w:w="3058"/>
+        <w:gridCol w:w="4507"/>
       </w:tblGrid>
       <w:tr>
         <w:tc>
           <w:tcPr>
-            <w:tcW w:w="2972" w:type="dxa"/>
+            <w:tcW w:w="2891" w:type="dxa"/>
           </w:tcPr>
           <w:p>
             <w:pPr>
@@ -1398,7 +1835,7 @@
         </w:tc>
         <w:tc>
           <w:tcPr>
-            <w:tcW w:w="1106" w:type="dxa"/>
+            <w:tcW w:w="3058" w:type="dxa"/>
           </w:tcPr>
           <w:p>
             <w:pPr>
@@ -1418,7 +1855,7 @@
         </w:tc>
         <w:tc>
           <w:tcPr>
-            <w:tcW w:w="6378" w:type="dxa"/>
+            <w:tcW w:w="4507" w:type="dxa"/>
           </w:tcPr>
           <w:p>
             <w:pPr>
@@ -1440,7 +1877,7 @@
       <w:tr>
         <w:tc>
           <w:tcPr>
-            <w:tcW w:w="2972" w:type="dxa"/>
+            <w:tcW w:w="2891" w:type="dxa"/>
           </w:tcPr>
           <w:p>
             <w:r>
@@ -1450,20 +1887,26 @@
         </w:tc>
         <w:tc>
           <w:tcPr>
-            <w:tcW w:w="1106" w:type="dxa"/>
+            <w:tcW w:w="3058" w:type="dxa"/>
           </w:tcPr>
           <w:p>
             <w:r>
               <w:rPr>
                 <w:color w:val="00B050"/>
               </w:rPr>
-              <w:t>272249</w:t>
+              <w:t>27</w:t>
+            </w:r>
+            <w:r>
+              <w:rPr>
+                <w:color w:val="00B050"/>
+              </w:rPr>
+              <w:t>3919</w:t>
             </w:r>
           </w:p>
         </w:tc>
         <w:tc>
           <w:tcPr>
-            <w:tcW w:w="6378" w:type="dxa"/>
+            <w:tcW w:w="4507" w:type="dxa"/>
           </w:tcPr>
           <w:p>
             <w:r>
@@ -1475,7 +1918,7 @@
       <w:tr>
         <w:tc>
           <w:tcPr>
-            <w:tcW w:w="2972" w:type="dxa"/>
+            <w:tcW w:w="2891" w:type="dxa"/>
           </w:tcPr>
           <w:p>
             <w:r>
@@ -1485,7 +1928,7 @@
         </w:tc>
         <w:tc>
           <w:tcPr>
-            <w:tcW w:w="1106" w:type="dxa"/>
+            <w:tcW w:w="3058" w:type="dxa"/>
           </w:tcPr>
           <w:p>
             <w:r>
@@ -1498,7 +1941,7 @@
         </w:tc>
         <w:tc>
           <w:tcPr>
-            <w:tcW w:w="6378" w:type="dxa"/>
+            <w:tcW w:w="4507" w:type="dxa"/>
           </w:tcPr>
           <w:p>
             <w:r>
@@ -1510,7 +1953,7 @@
       <w:tr>
         <w:tc>
           <w:tcPr>
-            <w:tcW w:w="2972" w:type="dxa"/>
+            <w:tcW w:w="2891" w:type="dxa"/>
           </w:tcPr>
           <w:p>
             <w:r>
@@ -1520,30 +1963,51 @@
         </w:tc>
         <w:tc>
           <w:tcPr>
-            <w:tcW w:w="1106" w:type="dxa"/>
+            <w:tcW w:w="3058" w:type="dxa"/>
           </w:tcPr>
           <w:p>
             <w:r>
+              <w:t>697.413s (mazeOutput = true)</w:t>
+            </w:r>
+          </w:p>
+          <w:p>
+            <w:r>
               <w:t>656.968s</w:t>
+            </w:r>
+            <w:r>
+              <w:t xml:space="preserve"> (mazeOutput = false)</w:t>
             </w:r>
           </w:p>
         </w:tc>
         <w:tc>
           <w:tcPr>
-            <w:tcW w:w="6378" w:type="dxa"/>
+            <w:tcW w:w="4507" w:type="dxa"/>
           </w:tcPr>
+          <w:p>
+            <w:pPr>
+              <w:rPr>
+                <w:color w:val="00B050"/>
+              </w:rPr>
+            </w:pPr>
+            <w:r>
+              <w:rPr>
+                <w:color w:val="00B050"/>
+              </w:rPr>
+              <w:t>51.577s</w:t>
+            </w:r>
+            <w:r>
+              <w:rPr>
+                <w:color w:val="00B050"/>
+              </w:rPr>
+              <w:t xml:space="preserve"> (mazeOutput = true)</w:t>
+            </w:r>
+          </w:p>
           <w:p>
             <w:r>
               <w:rPr>
                 <w:color w:val="00B050"/>
               </w:rPr>
-              <w:t>4.</w:t>
-            </w:r>
-            <w:r>
-              <w:rPr>
-                <w:color w:val="00B050"/>
-              </w:rPr>
-              <w:t>749s</w:t>
+              <w:t>4.749s (mazeOutput = false)</w:t>
             </w:r>
           </w:p>
         </w:tc>
@@ -1560,10 +2024,7 @@
     </w:p>
     <w:p>
       <w:r>
-        <w:t>Up to the</w:t>
-      </w:r>
-      <w:r>
-        <w:t xml:space="preserve"> </w:t>
+        <w:t xml:space="preserve">Up to the </w:t>
       </w:r>
       <w:r>
         <w:rPr>
@@ -1573,14 +2034,14 @@
         <w:t>Medium</w:t>
       </w:r>
       <w:r>
-        <w:t xml:space="preserve"> maze, A* runs faster than DFS due to being more optimised. However, the A* algorithm ultimately has a much higher time complexity than DFS, and so its runtime speed suffers drastically on the </w:t>
+        <w:t xml:space="preserve"> maze, the A* algorithm performs relatively well. However, especially between the </w:t>
       </w:r>
       <w:r>
         <w:rPr>
           <w:b/>
           <w:bCs/>
         </w:rPr>
-        <w:t xml:space="preserve">Large </w:t>
+        <w:t xml:space="preserve">Medium </w:t>
       </w:r>
       <w:r>
         <w:t xml:space="preserve">and </w:t>
@@ -1590,40 +2051,75 @@
           <w:b/>
           <w:bCs/>
         </w:rPr>
-        <w:t>Very Large</w:t>
-      </w:r>
-      <w:r>
-        <w:t xml:space="preserve"> mazes.</w:t>
-      </w:r>
-    </w:p>
-    <w:p>
-      <w:r>
-        <w:t xml:space="preserve">The A* algorithm produces a more optimal path for every maze type, with the exception of the </w:t>
-      </w:r>
-      <w:r>
-        <w:rPr>
-          <w:b/>
-          <w:bCs/>
-        </w:rPr>
-        <w:t>Small</w:t>
-      </w:r>
-      <w:r>
-        <w:t xml:space="preserve"> maze, where DFS </w:t>
-      </w:r>
-      <w:r>
-        <w:t>finds the same route.</w:t>
-      </w:r>
-    </w:p>
-    <w:p>
-      <w:r>
-        <w:t>For larger mazes, DFS is much quicker and produces a minimally less optimal result, outputting a path of generally &lt;10% more steps than that of the A* search.</w:t>
-      </w:r>
-    </w:p>
-    <w:p>
-      <w:r>
-        <w:t xml:space="preserve">However, for situations in which the optimality of a maze solver is more important than its runtime speed, the A* algorithm is a better choice. </w:t>
-      </w:r>
-    </w:p>
+        <w:t>Large</w:t>
+      </w:r>
+      <w:r>
+        <w:t xml:space="preserve"> mazes, the difference in runtime speed is considerable</w:t>
+      </w:r>
+      <w:r>
+        <w:t>, with a 0.004 ratio between time taken by Medium and time taken by Large.</w:t>
+      </w:r>
+    </w:p>
+    <w:p>
+      <w:r>
+        <w:t>The ratio of time taken between Medium and Large is ~0.004, while the ratio of their sizes is a much larger 0.1.</w:t>
+      </w:r>
+    </w:p>
+    <w:p>
+      <w:r>
+        <w:t>The implication of this is that</w:t>
+      </w:r>
+      <w:r>
+        <w:t>, when increasing the size of a maze,</w:t>
+      </w:r>
+      <w:r>
+        <w:t xml:space="preserve"> </w:t>
+      </w:r>
+      <w:r>
+        <w:t xml:space="preserve">the difference in </w:t>
+      </w:r>
+      <w:r>
+        <w:t xml:space="preserve">time taken to solve </w:t>
+      </w:r>
+      <w:r>
+        <w:t xml:space="preserve">the </w:t>
+      </w:r>
+      <w:r>
+        <w:t xml:space="preserve">maze </w:t>
+      </w:r>
+      <w:r>
+        <w:t xml:space="preserve">increases </w:t>
+      </w:r>
+      <w:r>
+        <w:t xml:space="preserve">much faster than </w:t>
+      </w:r>
+      <w:r>
+        <w:t xml:space="preserve">the difference </w:t>
+      </w:r>
+      <w:r>
+        <w:t>in its maze size.</w:t>
+      </w:r>
+      <w:r>
+        <w:t xml:space="preserve"> Hence the A* algorithm has a much higher time complexity than O(n).</w:t>
+      </w:r>
+    </w:p>
+    <w:p>
+      <w:r>
+        <w:t>As such, the A* algorithm is considerably less suited to solving large mazes (in speed terms) than DFS.</w:t>
+      </w:r>
+    </w:p>
+    <w:p>
+      <w:r>
+        <w:t>However, the above results also show that the A* algorithm always produces a path that is equal to or better than the one produced by DFS.</w:t>
+      </w:r>
+    </w:p>
+    <w:p/>
+    <w:p/>
+    <w:p/>
+    <w:p/>
+    <w:p/>
+    <w:p/>
+    <w:p/>
     <w:p>
       <w:pPr>
         <w:pStyle w:val="Heading4"/>
@@ -1633,33 +2129,13 @@
       </w:r>
     </w:p>
     <w:p>
-      <w:pPr>
-        <w:pStyle w:val="ListParagraph"/>
-        <w:numPr>
-          <w:ilvl w:val="0"/>
-          <w:numId w:val="8"/>
-        </w:numPr>
-      </w:pPr>
       <w:r>
         <w:t>All maze paths output to the file PathOutput.txt, and these results can be seen in the ‘paths’ folder.</w:t>
       </w:r>
     </w:p>
     <w:p>
-      <w:pPr>
-        <w:pStyle w:val="ListParagraph"/>
-        <w:numPr>
-          <w:ilvl w:val="0"/>
-          <w:numId w:val="8"/>
-        </w:numPr>
-      </w:pPr>
-      <w:r>
-        <w:t xml:space="preserve">Snippets of the outputs </w:t>
-      </w:r>
-      <w:r>
-        <w:t xml:space="preserve">for easy, normal and very large </w:t>
-      </w:r>
-      <w:r>
-        <w:t>are below:</w:t>
+      <w:r>
+        <w:t>Snippets of the outputs for easy, normal and very large are below (for the A* algorithm):</w:t>
       </w:r>
     </w:p>
     <w:p>
@@ -1668,57 +2144,18 @@
           <w:i/>
           <w:iCs/>
         </w:rPr>
-        <w:t>as_easy.txt</w:t>
-      </w:r>
-      <w:r>
-        <w:rPr>
-          <w:i/>
-          <w:iCs/>
-        </w:rPr>
-        <w:t xml:space="preserve">                                               </w:t>
-      </w:r>
-      <w:r>
-        <w:rPr>
-          <w:i/>
-          <w:iCs/>
-        </w:rPr>
-        <w:t>as_normal.txt</w:t>
-      </w:r>
-      <w:r>
-        <w:rPr>
-          <w:i/>
-          <w:iCs/>
-        </w:rPr>
-        <w:t xml:space="preserve">                </w:t>
-      </w:r>
-      <w:r>
-        <w:rPr>
-          <w:i/>
-          <w:iCs/>
-        </w:rPr>
-        <w:t xml:space="preserve">                              as_vlarge.txt</w:t>
-      </w:r>
-      <w:r>
-        <w:rPr>
-          <w:i/>
-          <w:iCs/>
-        </w:rPr>
-        <w:t xml:space="preserve">                              </w:t>
-      </w:r>
-    </w:p>
-    <w:p>
-      <w:pPr>
-        <w:pStyle w:val="Heading3"/>
-      </w:pPr>
+        <w:t xml:space="preserve">as_easy.txt                                               as_normal.txt                                              as_vlarge.txt                              </w:t>
+      </w:r>
+    </w:p>
+    <w:p>
       <w:r>
         <w:rPr>
           <w:noProof/>
-          <w:u w:val="single"/>
         </w:rPr>
         <mc:AlternateContent>
           <mc:Choice Requires="wps">
             <w:drawing>
-              <wp:inline distT="0" distB="0" distL="0" distR="0" wp14:anchorId="28CA1F18" wp14:editId="06CC946B">
+              <wp:inline distT="0" distB="0" distL="0" distR="0" wp14:anchorId="74EBC268" wp14:editId="138DFCCE">
                 <wp:extent cx="2061713" cy="2811780"/>
                 <wp:effectExtent l="0" t="0" r="15240" b="26670"/>
                 <wp:docPr id="217" name="Text Box 2"/>
@@ -2272,7 +2709,7 @@
           </mc:Choice>
           <mc:Fallback>
             <w:pict>
-              <v:shapetype w14:anchorId="28CA1F18" id="_x0000_t202" coordsize="21600,21600" o:spt="202" path="m,l,21600r21600,l21600,xe">
+              <v:shapetype w14:anchorId="74EBC268" id="_x0000_t202" coordsize="21600,21600" o:spt="202" path="m,l,21600r21600,l21600,xe">
                 <v:stroke joinstyle="miter"/>
                 <v:path gradientshapeok="t" o:connecttype="rect"/>
               </v:shapetype>
@@ -2799,12 +3236,11 @@
       <w:r>
         <w:rPr>
           <w:noProof/>
-          <w:u w:val="single"/>
         </w:rPr>
         <mc:AlternateContent>
           <mc:Choice Requires="wps">
             <w:drawing>
-              <wp:inline distT="0" distB="0" distL="0" distR="0" wp14:anchorId="505458EF" wp14:editId="4EE49CBE">
+              <wp:inline distT="0" distB="0" distL="0" distR="0" wp14:anchorId="49282967" wp14:editId="24C92199">
                 <wp:extent cx="2208362" cy="2811780"/>
                 <wp:effectExtent l="0" t="0" r="20955" b="26670"/>
                 <wp:docPr id="9" name="Text Box 2"/>
@@ -3359,7 +3795,7 @@
           </mc:Choice>
           <mc:Fallback>
             <w:pict>
-              <v:shape w14:anchorId="505458EF" id="_x0000_s1027" type="#_x0000_t202" style="width:173.9pt;height:221.4pt;visibility:visible;mso-wrap-style:square;mso-left-percent:-10001;mso-top-percent:-10001;mso-position-horizontal:absolute;mso-position-horizontal-relative:char;mso-position-vertical:absolute;mso-position-vertical-relative:line;mso-left-percent:-10001;mso-top-percent:-10001;v-text-anchor:top" o:gfxdata="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">
+              <v:shape w14:anchorId="49282967" id="_x0000_s1027" type="#_x0000_t202" style="width:173.9pt;height:221.4pt;visibility:visible;mso-wrap-style:square;mso-left-percent:-10001;mso-top-percent:-10001;mso-position-horizontal:absolute;mso-position-horizontal-relative:char;mso-position-vertical:absolute;mso-position-vertical-relative:line;mso-left-percent:-10001;mso-top-percent:-10001;v-text-anchor:top" o:gfxdata="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">
                 <v:textbox>
                   <w:txbxContent>
                     <w:p>
@@ -3880,12 +4316,11 @@
       <w:r>
         <w:rPr>
           <w:noProof/>
-          <w:u w:val="single"/>
         </w:rPr>
         <mc:AlternateContent>
           <mc:Choice Requires="wps">
             <w:drawing>
-              <wp:inline distT="0" distB="0" distL="0" distR="0" wp14:anchorId="099DB759" wp14:editId="028F8A82">
+              <wp:inline distT="0" distB="0" distL="0" distR="0" wp14:anchorId="531AA181" wp14:editId="3FB2B12C">
                 <wp:extent cx="2208362" cy="2811780"/>
                 <wp:effectExtent l="0" t="0" r="20955" b="26670"/>
                 <wp:docPr id="11" name="Text Box 2"/>
@@ -5112,7 +5547,7 @@
           </mc:Choice>
           <mc:Fallback>
             <w:pict>
-              <v:shape w14:anchorId="099DB759" id="_x0000_s1028" type="#_x0000_t202" style="width:173.9pt;height:221.4pt;visibility:visible;mso-wrap-style:square;mso-left-percent:-10001;mso-top-percent:-10001;mso-position-horizontal:absolute;mso-position-horizontal-relative:char;mso-position-vertical:absolute;mso-position-vertical-relative:line;mso-left-percent:-10001;mso-top-percent:-10001;v-text-anchor:top" o:gfxdata="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">
+              <v:shape w14:anchorId="531AA181" id="_x0000_s1028" type="#_x0000_t202" style="width:173.9pt;height:221.4pt;visibility:visible;mso-wrap-style:square;mso-left-percent:-10001;mso-top-percent:-10001;mso-position-horizontal:absolute;mso-position-horizontal-relative:char;mso-position-vertical:absolute;mso-position-vertical-relative:line;mso-left-percent:-10001;mso-top-percent:-10001;v-text-anchor:top" o:gfxdata="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">
                 <v:textbox>
                   <w:txbxContent>
                     <w:p>
@@ -6303,6 +6738,287 @@
         </mc:AlternateContent>
       </w:r>
     </w:p>
+    <w:p/>
+    <w:p>
+      <w:pPr>
+        <w:pStyle w:val="Heading3"/>
+      </w:pPr>
+      <w:r>
+        <w:t>Part 4</w:t>
+      </w:r>
+    </w:p>
+    <w:p>
+      <w:pPr>
+        <w:pStyle w:val="Heading4"/>
+      </w:pPr>
+      <w:r>
+        <w:t>Conclusion</w:t>
+      </w:r>
+    </w:p>
+    <w:p>
+      <w:r>
+        <w:t>Up to the</w:t>
+      </w:r>
+      <w:r>
+        <w:t xml:space="preserve"> </w:t>
+      </w:r>
+      <w:r>
+        <w:rPr>
+          <w:b/>
+          <w:bCs/>
+        </w:rPr>
+        <w:t>Medium</w:t>
+      </w:r>
+      <w:r>
+        <w:rPr>
+          <w:b/>
+          <w:bCs/>
+        </w:rPr>
+        <w:t xml:space="preserve"> </w:t>
+      </w:r>
+      <w:r>
+        <w:t>maze</w:t>
+      </w:r>
+      <w:r>
+        <w:t>, A* runs faster than DFS due to being more optimised</w:t>
+      </w:r>
+      <w:r>
+        <w:t>.</w:t>
+      </w:r>
+      <w:r>
+        <w:t xml:space="preserve"> However, the A* algorithm ultimately has a much higher time complexity than DFS, and so its runtime speed suffers drastically on the </w:t>
+      </w:r>
+      <w:r>
+        <w:rPr>
+          <w:b/>
+          <w:bCs/>
+        </w:rPr>
+        <w:t xml:space="preserve">Large </w:t>
+      </w:r>
+      <w:r>
+        <w:t xml:space="preserve">and </w:t>
+      </w:r>
+      <w:r>
+        <w:rPr>
+          <w:b/>
+          <w:bCs/>
+        </w:rPr>
+        <w:t>Very Large</w:t>
+      </w:r>
+      <w:r>
+        <w:t xml:space="preserve"> mazes.</w:t>
+      </w:r>
+    </w:p>
+    <w:p>
+      <w:r>
+        <w:t xml:space="preserve">The A* algorithm produces a more optimal path for every maze type, with the exception of the </w:t>
+      </w:r>
+      <w:r>
+        <w:rPr>
+          <w:b/>
+          <w:bCs/>
+        </w:rPr>
+        <w:t>Small</w:t>
+      </w:r>
+      <w:r>
+        <w:t xml:space="preserve"> maze, where DFS </w:t>
+      </w:r>
+      <w:r>
+        <w:t>finds the same route.</w:t>
+      </w:r>
+    </w:p>
+    <w:p>
+      <w:r>
+        <w:t>For larger mazes, DFS is much quicker and produces a minimally less optimal result, outputting a path of generally &lt;10% more steps than that of the A* search.</w:t>
+      </w:r>
+      <w:r>
+        <w:t xml:space="preserve"> Therefore, for most cases, my Depth-First search algorithm is the better choice for solving mazes.</w:t>
+      </w:r>
+    </w:p>
+    <w:p>
+      <w:r>
+        <w:t>However, for situations in which the optimality of a maze solver is more important than its runtime speed, the A* algorithm is a better choice.</w:t>
+      </w:r>
+    </w:p>
+    <w:p/>
+    <w:p>
+      <w:pPr>
+        <w:pStyle w:val="Heading1"/>
+      </w:pPr>
+      <w:r>
+        <w:t>Further</w:t>
+      </w:r>
+      <w:r>
+        <w:t xml:space="preserve"> Experimentation, Analysis and Discussion</w:t>
+      </w:r>
+    </w:p>
+    <w:p>
+      <w:pPr>
+        <w:rPr>
+          <w:u w:val="single"/>
+        </w:rPr>
+      </w:pPr>
+      <w:r>
+        <w:rPr>
+          <w:u w:val="single"/>
+        </w:rPr>
+        <w:t>Experimentation/Discussion</w:t>
+      </w:r>
+    </w:p>
+    <w:p>
+      <w:pPr>
+        <w:pStyle w:val="ListParagraph"/>
+        <w:numPr>
+          <w:ilvl w:val="0"/>
+          <w:numId w:val="11"/>
+        </w:numPr>
+      </w:pPr>
+      <w:r>
+        <w:t xml:space="preserve">To begin with, my A* algorithm was incredibly inefficient, and the </w:t>
+      </w:r>
+      <w:r>
+        <w:rPr>
+          <w:b/>
+          <w:bCs/>
+        </w:rPr>
+        <w:t>Very Large</w:t>
+      </w:r>
+      <w:r>
+        <w:t xml:space="preserve"> maze was practically unsolvable.</w:t>
+      </w:r>
+    </w:p>
+    <w:p>
+      <w:pPr>
+        <w:pStyle w:val="ListParagraph"/>
+        <w:numPr>
+          <w:ilvl w:val="0"/>
+          <w:numId w:val="11"/>
+        </w:numPr>
+      </w:pPr>
+      <w:r>
+        <w:t>After experimenting with performance analysis tools, I was able to improve the performance by nearly 100 times with the following optimisations:</w:t>
+      </w:r>
+    </w:p>
+    <w:p>
+      <w:pPr>
+        <w:pStyle w:val="ListParagraph"/>
+        <w:numPr>
+          <w:ilvl w:val="1"/>
+          <w:numId w:val="11"/>
+        </w:numPr>
+      </w:pPr>
+      <w:r>
+        <w:t>Using a single insertion sort pass and pushing from the front, rather than comparing every node’s cost in the very large list of potential nodes</w:t>
+      </w:r>
+      <w:r>
+        <w:t>.</w:t>
+      </w:r>
+    </w:p>
+    <w:p>
+      <w:pPr>
+        <w:pStyle w:val="ListParagraph"/>
+        <w:numPr>
+          <w:ilvl w:val="1"/>
+          <w:numId w:val="11"/>
+        </w:numPr>
+      </w:pPr>
+      <w:r>
+        <w:t xml:space="preserve">Changed the loop checking from “has any node explored” to “has this node explored”, as this had a </w:t>
+      </w:r>
+      <w:r>
+        <w:t>high performance</w:t>
+      </w:r>
+      <w:r>
+        <w:t xml:space="preserve"> overhead which added up</w:t>
+      </w:r>
+      <w:r>
+        <w:t>.</w:t>
+      </w:r>
+    </w:p>
+    <w:p>
+      <w:pPr>
+        <w:pStyle w:val="ListParagraph"/>
+        <w:numPr>
+          <w:ilvl w:val="1"/>
+          <w:numId w:val="11"/>
+        </w:numPr>
+      </w:pPr>
+      <w:r>
+        <w:t xml:space="preserve">It was also unnecessary, as </w:t>
+      </w:r>
+      <w:r>
+        <w:t xml:space="preserve">loops can only occur within a </w:t>
+      </w:r>
+      <w:r>
+        <w:t>node.</w:t>
+      </w:r>
+    </w:p>
+    <w:p>
+      <w:pPr>
+        <w:pStyle w:val="ListParagraph"/>
+        <w:numPr>
+          <w:ilvl w:val="1"/>
+          <w:numId w:val="11"/>
+        </w:numPr>
+      </w:pPr>
+      <w:r>
+        <w:t>Changed the potential</w:t>
+      </w:r>
+      <w:r>
+        <w:t>_</w:t>
+      </w:r>
+      <w:r>
+        <w:t>list type from &lt;vector&gt; to &lt;deque&gt; to improve efficiency of front and back operations.</w:t>
+      </w:r>
+    </w:p>
+    <w:p>
+      <w:pPr>
+        <w:pStyle w:val="ListParagraph"/>
+        <w:numPr>
+          <w:ilvl w:val="0"/>
+          <w:numId w:val="11"/>
+        </w:numPr>
+      </w:pPr>
+      <w:r>
+        <w:t xml:space="preserve">Additionally, I originally used node path size + Euclidian distance to the goal as a heuristic, which weighted the node path size higher than the distance to the </w:t>
+      </w:r>
+      <w:r>
+        <w:t>goal.</w:t>
+      </w:r>
+    </w:p>
+    <w:p>
+      <w:pPr>
+        <w:pStyle w:val="ListParagraph"/>
+        <w:numPr>
+          <w:ilvl w:val="1"/>
+          <w:numId w:val="11"/>
+        </w:numPr>
+      </w:pPr>
+      <w:r>
+        <w:t xml:space="preserve">This is because the Euclidian distance is a hypotenuse distance to the goal, whereas the node path size </w:t>
+      </w:r>
+      <w:r>
+        <w:t>is not</w:t>
+      </w:r>
+      <w:r>
+        <w:t>.</w:t>
+      </w:r>
+    </w:p>
+    <w:p>
+      <w:pPr>
+        <w:pStyle w:val="ListParagraph"/>
+        <w:numPr>
+          <w:ilvl w:val="1"/>
+          <w:numId w:val="11"/>
+        </w:numPr>
+      </w:pPr>
+      <w:r>
+        <w:t>I replaced this heuristic with node path size + Manhattan distance, as Manhattan distance has better synergy with the node path size</w:t>
+      </w:r>
+      <w:r>
+        <w:t>.</w:t>
+      </w:r>
+    </w:p>
     <w:sectPr>
       <w:pgSz w:w="11906" w:h="16838"/>
       <w:pgMar w:top="720" w:right="720" w:bottom="720" w:left="720" w:header="708" w:footer="708" w:gutter="0"/>
@@ -6879,6 +7595,95 @@
     </w:lvl>
   </w:abstractNum>
   <w:abstractNum w:abstractNumId="5" w15:restartNumberingAfterBreak="0">
+    <w:nsid w:val="4C314414"/>
+    <w:multiLevelType w:val="hybridMultilevel"/>
+    <w:tmpl w:val="3D04294A"/>
+    <w:lvl w:ilvl="0" w:tplc="08090011">
+      <w:start w:val="1"/>
+      <w:numFmt w:val="decimal"/>
+      <w:lvlText w:val="%1)"/>
+      <w:lvlJc w:val="left"/>
+      <w:pPr>
+        <w:ind w:left="720" w:hanging="360"/>
+      </w:pPr>
+      <w:rPr>
+        <w:rFonts w:hint="default"/>
+      </w:rPr>
+    </w:lvl>
+    <w:lvl w:ilvl="1" w:tplc="08090019" w:tentative="1">
+      <w:start w:val="1"/>
+      <w:numFmt w:val="lowerLetter"/>
+      <w:lvlText w:val="%2."/>
+      <w:lvlJc w:val="left"/>
+      <w:pPr>
+        <w:ind w:left="1440" w:hanging="360"/>
+      </w:pPr>
+    </w:lvl>
+    <w:lvl w:ilvl="2" w:tplc="0809001B" w:tentative="1">
+      <w:start w:val="1"/>
+      <w:numFmt w:val="lowerRoman"/>
+      <w:lvlText w:val="%3."/>
+      <w:lvlJc w:val="right"/>
+      <w:pPr>
+        <w:ind w:left="2160" w:hanging="180"/>
+      </w:pPr>
+    </w:lvl>
+    <w:lvl w:ilvl="3" w:tplc="0809000F" w:tentative="1">
+      <w:start w:val="1"/>
+      <w:numFmt w:val="decimal"/>
+      <w:lvlText w:val="%4."/>
+      <w:lvlJc w:val="left"/>
+      <w:pPr>
+        <w:ind w:left="2880" w:hanging="360"/>
+      </w:pPr>
+    </w:lvl>
+    <w:lvl w:ilvl="4" w:tplc="08090019" w:tentative="1">
+      <w:start w:val="1"/>
+      <w:numFmt w:val="lowerLetter"/>
+      <w:lvlText w:val="%5."/>
+      <w:lvlJc w:val="left"/>
+      <w:pPr>
+        <w:ind w:left="3600" w:hanging="360"/>
+      </w:pPr>
+    </w:lvl>
+    <w:lvl w:ilvl="5" w:tplc="0809001B" w:tentative="1">
+      <w:start w:val="1"/>
+      <w:numFmt w:val="lowerRoman"/>
+      <w:lvlText w:val="%6."/>
+      <w:lvlJc w:val="right"/>
+      <w:pPr>
+        <w:ind w:left="4320" w:hanging="180"/>
+      </w:pPr>
+    </w:lvl>
+    <w:lvl w:ilvl="6" w:tplc="0809000F" w:tentative="1">
+      <w:start w:val="1"/>
+      <w:numFmt w:val="decimal"/>
+      <w:lvlText w:val="%7."/>
+      <w:lvlJc w:val="left"/>
+      <w:pPr>
+        <w:ind w:left="5040" w:hanging="360"/>
+      </w:pPr>
+    </w:lvl>
+    <w:lvl w:ilvl="7" w:tplc="08090019" w:tentative="1">
+      <w:start w:val="1"/>
+      <w:numFmt w:val="lowerLetter"/>
+      <w:lvlText w:val="%8."/>
+      <w:lvlJc w:val="left"/>
+      <w:pPr>
+        <w:ind w:left="5760" w:hanging="360"/>
+      </w:pPr>
+    </w:lvl>
+    <w:lvl w:ilvl="8" w:tplc="0809001B" w:tentative="1">
+      <w:start w:val="1"/>
+      <w:numFmt w:val="lowerRoman"/>
+      <w:lvlText w:val="%9."/>
+      <w:lvlJc w:val="right"/>
+      <w:pPr>
+        <w:ind w:left="6480" w:hanging="180"/>
+      </w:pPr>
+    </w:lvl>
+  </w:abstractNum>
+  <w:abstractNum w:abstractNumId="6" w15:restartNumberingAfterBreak="0">
     <w:nsid w:val="56E004D6"/>
     <w:multiLevelType w:val="hybridMultilevel"/>
     <w:tmpl w:val="498631C8"/>
@@ -6967,7 +7772,233 @@
       </w:pPr>
     </w:lvl>
   </w:abstractNum>
-  <w:abstractNum w:abstractNumId="6" w15:restartNumberingAfterBreak="0">
+  <w:abstractNum w:abstractNumId="7" w15:restartNumberingAfterBreak="0">
+    <w:nsid w:val="5FD11C2A"/>
+    <w:multiLevelType w:val="hybridMultilevel"/>
+    <w:tmpl w:val="83C6C4FE"/>
+    <w:lvl w:ilvl="0" w:tplc="D340DB52">
+      <w:start w:val="51"/>
+      <w:numFmt w:val="bullet"/>
+      <w:lvlText w:val=""/>
+      <w:lvlJc w:val="left"/>
+      <w:pPr>
+        <w:ind w:left="720" w:hanging="360"/>
+      </w:pPr>
+      <w:rPr>
+        <w:rFonts w:ascii="Symbol" w:eastAsiaTheme="minorHAnsi" w:hAnsi="Symbol" w:cstheme="minorBidi" w:hint="default"/>
+      </w:rPr>
+    </w:lvl>
+    <w:lvl w:ilvl="1" w:tplc="08090003" w:tentative="1">
+      <w:start w:val="1"/>
+      <w:numFmt w:val="bullet"/>
+      <w:lvlText w:val="o"/>
+      <w:lvlJc w:val="left"/>
+      <w:pPr>
+        <w:ind w:left="1440" w:hanging="360"/>
+      </w:pPr>
+      <w:rPr>
+        <w:rFonts w:ascii="Courier New" w:hAnsi="Courier New" w:cs="Courier New" w:hint="default"/>
+      </w:rPr>
+    </w:lvl>
+    <w:lvl w:ilvl="2" w:tplc="08090005" w:tentative="1">
+      <w:start w:val="1"/>
+      <w:numFmt w:val="bullet"/>
+      <w:lvlText w:val=""/>
+      <w:lvlJc w:val="left"/>
+      <w:pPr>
+        <w:ind w:left="2160" w:hanging="360"/>
+      </w:pPr>
+      <w:rPr>
+        <w:rFonts w:ascii="Wingdings" w:hAnsi="Wingdings" w:hint="default"/>
+      </w:rPr>
+    </w:lvl>
+    <w:lvl w:ilvl="3" w:tplc="08090001" w:tentative="1">
+      <w:start w:val="1"/>
+      <w:numFmt w:val="bullet"/>
+      <w:lvlText w:val=""/>
+      <w:lvlJc w:val="left"/>
+      <w:pPr>
+        <w:ind w:left="2880" w:hanging="360"/>
+      </w:pPr>
+      <w:rPr>
+        <w:rFonts w:ascii="Symbol" w:hAnsi="Symbol" w:hint="default"/>
+      </w:rPr>
+    </w:lvl>
+    <w:lvl w:ilvl="4" w:tplc="08090003" w:tentative="1">
+      <w:start w:val="1"/>
+      <w:numFmt w:val="bullet"/>
+      <w:lvlText w:val="o"/>
+      <w:lvlJc w:val="left"/>
+      <w:pPr>
+        <w:ind w:left="3600" w:hanging="360"/>
+      </w:pPr>
+      <w:rPr>
+        <w:rFonts w:ascii="Courier New" w:hAnsi="Courier New" w:cs="Courier New" w:hint="default"/>
+      </w:rPr>
+    </w:lvl>
+    <w:lvl w:ilvl="5" w:tplc="08090005" w:tentative="1">
+      <w:start w:val="1"/>
+      <w:numFmt w:val="bullet"/>
+      <w:lvlText w:val=""/>
+      <w:lvlJc w:val="left"/>
+      <w:pPr>
+        <w:ind w:left="4320" w:hanging="360"/>
+      </w:pPr>
+      <w:rPr>
+        <w:rFonts w:ascii="Wingdings" w:hAnsi="Wingdings" w:hint="default"/>
+      </w:rPr>
+    </w:lvl>
+    <w:lvl w:ilvl="6" w:tplc="08090001" w:tentative="1">
+      <w:start w:val="1"/>
+      <w:numFmt w:val="bullet"/>
+      <w:lvlText w:val=""/>
+      <w:lvlJc w:val="left"/>
+      <w:pPr>
+        <w:ind w:left="5040" w:hanging="360"/>
+      </w:pPr>
+      <w:rPr>
+        <w:rFonts w:ascii="Symbol" w:hAnsi="Symbol" w:hint="default"/>
+      </w:rPr>
+    </w:lvl>
+    <w:lvl w:ilvl="7" w:tplc="08090003" w:tentative="1">
+      <w:start w:val="1"/>
+      <w:numFmt w:val="bullet"/>
+      <w:lvlText w:val="o"/>
+      <w:lvlJc w:val="left"/>
+      <w:pPr>
+        <w:ind w:left="5760" w:hanging="360"/>
+      </w:pPr>
+      <w:rPr>
+        <w:rFonts w:ascii="Courier New" w:hAnsi="Courier New" w:cs="Courier New" w:hint="default"/>
+      </w:rPr>
+    </w:lvl>
+    <w:lvl w:ilvl="8" w:tplc="08090005" w:tentative="1">
+      <w:start w:val="1"/>
+      <w:numFmt w:val="bullet"/>
+      <w:lvlText w:val=""/>
+      <w:lvlJc w:val="left"/>
+      <w:pPr>
+        <w:ind w:left="6480" w:hanging="360"/>
+      </w:pPr>
+      <w:rPr>
+        <w:rFonts w:ascii="Wingdings" w:hAnsi="Wingdings" w:hint="default"/>
+      </w:rPr>
+    </w:lvl>
+  </w:abstractNum>
+  <w:abstractNum w:abstractNumId="8" w15:restartNumberingAfterBreak="0">
+    <w:nsid w:val="67560863"/>
+    <w:multiLevelType w:val="hybridMultilevel"/>
+    <w:tmpl w:val="1AB4D1F6"/>
+    <w:lvl w:ilvl="0" w:tplc="E3F26124">
+      <w:start w:val="51"/>
+      <w:numFmt w:val="bullet"/>
+      <w:lvlText w:val=""/>
+      <w:lvlJc w:val="left"/>
+      <w:pPr>
+        <w:ind w:left="720" w:hanging="360"/>
+      </w:pPr>
+      <w:rPr>
+        <w:rFonts w:ascii="Symbol" w:eastAsiaTheme="minorHAnsi" w:hAnsi="Symbol" w:cstheme="minorBidi" w:hint="default"/>
+      </w:rPr>
+    </w:lvl>
+    <w:lvl w:ilvl="1" w:tplc="08090003">
+      <w:start w:val="1"/>
+      <w:numFmt w:val="bullet"/>
+      <w:lvlText w:val="o"/>
+      <w:lvlJc w:val="left"/>
+      <w:pPr>
+        <w:ind w:left="1440" w:hanging="360"/>
+      </w:pPr>
+      <w:rPr>
+        <w:rFonts w:ascii="Courier New" w:hAnsi="Courier New" w:cs="Courier New" w:hint="default"/>
+      </w:rPr>
+    </w:lvl>
+    <w:lvl w:ilvl="2" w:tplc="08090005">
+      <w:start w:val="1"/>
+      <w:numFmt w:val="bullet"/>
+      <w:lvlText w:val=""/>
+      <w:lvlJc w:val="left"/>
+      <w:pPr>
+        <w:ind w:left="2160" w:hanging="360"/>
+      </w:pPr>
+      <w:rPr>
+        <w:rFonts w:ascii="Wingdings" w:hAnsi="Wingdings" w:hint="default"/>
+      </w:rPr>
+    </w:lvl>
+    <w:lvl w:ilvl="3" w:tplc="08090001" w:tentative="1">
+      <w:start w:val="1"/>
+      <w:numFmt w:val="bullet"/>
+      <w:lvlText w:val=""/>
+      <w:lvlJc w:val="left"/>
+      <w:pPr>
+        <w:ind w:left="2880" w:hanging="360"/>
+      </w:pPr>
+      <w:rPr>
+        <w:rFonts w:ascii="Symbol" w:hAnsi="Symbol" w:hint="default"/>
+      </w:rPr>
+    </w:lvl>
+    <w:lvl w:ilvl="4" w:tplc="08090003" w:tentative="1">
+      <w:start w:val="1"/>
+      <w:numFmt w:val="bullet"/>
+      <w:lvlText w:val="o"/>
+      <w:lvlJc w:val="left"/>
+      <w:pPr>
+        <w:ind w:left="3600" w:hanging="360"/>
+      </w:pPr>
+      <w:rPr>
+        <w:rFonts w:ascii="Courier New" w:hAnsi="Courier New" w:cs="Courier New" w:hint="default"/>
+      </w:rPr>
+    </w:lvl>
+    <w:lvl w:ilvl="5" w:tplc="08090005" w:tentative="1">
+      <w:start w:val="1"/>
+      <w:numFmt w:val="bullet"/>
+      <w:lvlText w:val=""/>
+      <w:lvlJc w:val="left"/>
+      <w:pPr>
+        <w:ind w:left="4320" w:hanging="360"/>
+      </w:pPr>
+      <w:rPr>
+        <w:rFonts w:ascii="Wingdings" w:hAnsi="Wingdings" w:hint="default"/>
+      </w:rPr>
+    </w:lvl>
+    <w:lvl w:ilvl="6" w:tplc="08090001" w:tentative="1">
+      <w:start w:val="1"/>
+      <w:numFmt w:val="bullet"/>
+      <w:lvlText w:val=""/>
+      <w:lvlJc w:val="left"/>
+      <w:pPr>
+        <w:ind w:left="5040" w:hanging="360"/>
+      </w:pPr>
+      <w:rPr>
+        <w:rFonts w:ascii="Symbol" w:hAnsi="Symbol" w:hint="default"/>
+      </w:rPr>
+    </w:lvl>
+    <w:lvl w:ilvl="7" w:tplc="08090003" w:tentative="1">
+      <w:start w:val="1"/>
+      <w:numFmt w:val="bullet"/>
+      <w:lvlText w:val="o"/>
+      <w:lvlJc w:val="left"/>
+      <w:pPr>
+        <w:ind w:left="5760" w:hanging="360"/>
+      </w:pPr>
+      <w:rPr>
+        <w:rFonts w:ascii="Courier New" w:hAnsi="Courier New" w:cs="Courier New" w:hint="default"/>
+      </w:rPr>
+    </w:lvl>
+    <w:lvl w:ilvl="8" w:tplc="08090005" w:tentative="1">
+      <w:start w:val="1"/>
+      <w:numFmt w:val="bullet"/>
+      <w:lvlText w:val=""/>
+      <w:lvlJc w:val="left"/>
+      <w:pPr>
+        <w:ind w:left="6480" w:hanging="360"/>
+      </w:pPr>
+      <w:rPr>
+        <w:rFonts w:ascii="Wingdings" w:hAnsi="Wingdings" w:hint="default"/>
+      </w:rPr>
+    </w:lvl>
+  </w:abstractNum>
+  <w:abstractNum w:abstractNumId="9" w15:restartNumberingAfterBreak="0">
     <w:nsid w:val="74D03150"/>
     <w:multiLevelType w:val="hybridMultilevel"/>
     <w:tmpl w:val="FF608B04"/>
@@ -7056,7 +8087,7 @@
       </w:pPr>
     </w:lvl>
   </w:abstractNum>
-  <w:abstractNum w:abstractNumId="7" w15:restartNumberingAfterBreak="0">
+  <w:abstractNum w:abstractNumId="10" w15:restartNumberingAfterBreak="0">
     <w:nsid w:val="781B792A"/>
     <w:multiLevelType w:val="hybridMultilevel"/>
     <w:tmpl w:val="2CB0CBA6"/>
@@ -7170,7 +8201,7 @@
     </w:lvl>
   </w:abstractNum>
   <w:num w:numId="1" w16cid:durableId="1418551461">
-    <w:abstractNumId w:val="7"/>
+    <w:abstractNumId w:val="10"/>
   </w:num>
   <w:num w:numId="2" w16cid:durableId="1992446097">
     <w:abstractNumId w:val="4"/>
@@ -7185,13 +8216,22 @@
     <w:abstractNumId w:val="0"/>
   </w:num>
   <w:num w:numId="6" w16cid:durableId="429470140">
-    <w:abstractNumId w:val="5"/>
+    <w:abstractNumId w:val="6"/>
   </w:num>
   <w:num w:numId="7" w16cid:durableId="170874314">
-    <w:abstractNumId w:val="6"/>
+    <w:abstractNumId w:val="9"/>
   </w:num>
   <w:num w:numId="8" w16cid:durableId="1569995717">
     <w:abstractNumId w:val="2"/>
+  </w:num>
+  <w:num w:numId="9" w16cid:durableId="537010501">
+    <w:abstractNumId w:val="5"/>
+  </w:num>
+  <w:num w:numId="10" w16cid:durableId="292948444">
+    <w:abstractNumId w:val="7"/>
+  </w:num>
+  <w:num w:numId="11" w16cid:durableId="192692030">
+    <w:abstractNumId w:val="8"/>
   </w:num>
 </w:numbering>
 </file>
@@ -7594,7 +8634,7 @@
   <w:style w:type="paragraph" w:default="1" w:styleId="Normal">
     <w:name w:val="Normal"/>
     <w:qFormat/>
-    <w:rsid w:val="00963031"/>
+    <w:rsid w:val="00C64C16"/>
   </w:style>
   <w:style w:type="paragraph" w:styleId="Heading1">
     <w:name w:val="heading 1"/>

</xml_diff>